<commit_message>
add detailed ThermoTrack security and privacy section -Added full security overview outlining protection of device, data transfer and data storage -Included database security with password hashing and limited access controls - Documented hardware-level protections
</commit_message>
<xml_diff>
--- a/ThermoTrack Document.docx
+++ b/ThermoTrack Document.docx
@@ -4,19 +4,1179 @@
   <w:body>
     <w:p>
       <w:pPr>
-        <w:rPr>
-          <w:lang w:val="en-GB"/>
-        </w:rPr>
-      </w:pPr>
-      <w:r>
-        <w:rPr>
-          <w:lang w:val="en-GB"/>
-        </w:rPr>
-        <w:t>Testing</w:t>
+        <w:pStyle w:val="Heading1"/>
+        <w:rPr>
+          <w:lang w:val="en-GB"/>
+        </w:rPr>
+      </w:pPr>
+      <w:proofErr w:type="spellStart"/>
+      <w:r>
+        <w:rPr>
+          <w:lang w:val="en-GB"/>
+        </w:rPr>
+        <w:t>ThermoTrack</w:t>
+      </w:r>
+      <w:proofErr w:type="spellEnd"/>
+      <w:r>
+        <w:rPr>
+          <w:lang w:val="en-GB"/>
+        </w:rPr>
+        <w:t xml:space="preserve"> Security Overview</w:t>
       </w:r>
     </w:p>
     <w:p>
       <w:pPr>
+        <w:rPr>
+          <w:lang w:val="en-GB"/>
+        </w:rPr>
+      </w:pPr>
+    </w:p>
+    <w:p>
+      <w:pPr>
+        <w:rPr>
+          <w:b/>
+          <w:bCs/>
+          <w:lang w:val="en-GB"/>
+        </w:rPr>
+      </w:pPr>
+      <w:r>
+        <w:rPr>
+          <w:b/>
+          <w:bCs/>
+          <w:lang w:val="en-GB"/>
+        </w:rPr>
+        <w:t xml:space="preserve">Data Security </w:t>
+      </w:r>
+    </w:p>
+    <w:p>
+      <w:pPr>
+        <w:rPr>
+          <w:lang w:val="en-GB"/>
+        </w:rPr>
+      </w:pPr>
+      <w:r>
+        <w:rPr>
+          <w:lang w:val="en-GB"/>
+        </w:rPr>
+        <w:t xml:space="preserve">All data </w:t>
+      </w:r>
+      <w:r>
+        <w:rPr>
+          <w:lang w:val="en-GB"/>
+        </w:rPr>
+        <w:t xml:space="preserve">sent between the </w:t>
+      </w:r>
+      <w:proofErr w:type="spellStart"/>
+      <w:r>
+        <w:rPr>
+          <w:lang w:val="en-GB"/>
+        </w:rPr>
+        <w:t>ThermoTrack</w:t>
+      </w:r>
+      <w:proofErr w:type="spellEnd"/>
+      <w:r>
+        <w:rPr>
+          <w:lang w:val="en-GB"/>
+        </w:rPr>
+        <w:t xml:space="preserve"> device, web app and centr</w:t>
+      </w:r>
+      <w:r>
+        <w:rPr>
+          <w:lang w:val="en-GB"/>
+        </w:rPr>
+        <w:t xml:space="preserve">al server </w:t>
+      </w:r>
+      <w:proofErr w:type="gramStart"/>
+      <w:r>
+        <w:rPr>
+          <w:lang w:val="en-GB"/>
+        </w:rPr>
+        <w:t>is protected</w:t>
+      </w:r>
+      <w:proofErr w:type="gramEnd"/>
+      <w:r>
+        <w:rPr>
+          <w:lang w:val="en-GB"/>
+        </w:rPr>
+        <w:t>.</w:t>
+      </w:r>
+    </w:p>
+    <w:p>
+      <w:pPr>
+        <w:pStyle w:val="ListParagraph"/>
+        <w:numPr>
+          <w:ilvl w:val="0"/>
+          <w:numId w:val="2"/>
+        </w:numPr>
+        <w:rPr>
+          <w:lang w:val="en-GB"/>
+        </w:rPr>
+      </w:pPr>
+      <w:r>
+        <w:rPr>
+          <w:lang w:val="en-GB"/>
+        </w:rPr>
+        <w:t xml:space="preserve">Data </w:t>
+      </w:r>
+      <w:proofErr w:type="gramStart"/>
+      <w:r>
+        <w:rPr>
+          <w:lang w:val="en-GB"/>
+        </w:rPr>
+        <w:t>is encrypted</w:t>
+      </w:r>
+      <w:proofErr w:type="gramEnd"/>
+      <w:r>
+        <w:rPr>
+          <w:lang w:val="en-GB"/>
+        </w:rPr>
+        <w:t xml:space="preserve"> so nobody can read it during transmission.</w:t>
+      </w:r>
+    </w:p>
+    <w:p>
+      <w:pPr>
+        <w:pStyle w:val="ListParagraph"/>
+        <w:numPr>
+          <w:ilvl w:val="0"/>
+          <w:numId w:val="2"/>
+        </w:numPr>
+        <w:rPr>
+          <w:lang w:val="en-GB"/>
+        </w:rPr>
+      </w:pPr>
+      <w:r>
+        <w:rPr>
+          <w:lang w:val="en-GB"/>
+        </w:rPr>
+        <w:t xml:space="preserve">Device and servers </w:t>
+      </w:r>
+      <w:proofErr w:type="gramStart"/>
+      <w:r>
+        <w:rPr>
+          <w:lang w:val="en-GB"/>
+        </w:rPr>
+        <w:t>are authenticated</w:t>
+      </w:r>
+      <w:proofErr w:type="gramEnd"/>
+      <w:r>
+        <w:rPr>
+          <w:lang w:val="en-GB"/>
+        </w:rPr>
+        <w:t xml:space="preserve"> to prevent fake devices from connecting.</w:t>
+      </w:r>
+    </w:p>
+    <w:p>
+      <w:pPr>
+        <w:pStyle w:val="ListParagraph"/>
+        <w:numPr>
+          <w:ilvl w:val="0"/>
+          <w:numId w:val="2"/>
+        </w:numPr>
+        <w:rPr>
+          <w:lang w:val="en-GB"/>
+        </w:rPr>
+      </w:pPr>
+      <w:r>
+        <w:rPr>
+          <w:lang w:val="en-GB"/>
+        </w:rPr>
+        <w:t>User’s</w:t>
+      </w:r>
+      <w:r>
+        <w:rPr>
+          <w:lang w:val="en-GB"/>
+        </w:rPr>
+        <w:t xml:space="preserve"> logins on the web application </w:t>
+      </w:r>
+      <w:proofErr w:type="gramStart"/>
+      <w:r>
+        <w:rPr>
+          <w:lang w:val="en-GB"/>
+        </w:rPr>
+        <w:t>are also protected</w:t>
+      </w:r>
+      <w:proofErr w:type="gramEnd"/>
+      <w:r>
+        <w:rPr>
+          <w:lang w:val="en-GB"/>
+        </w:rPr>
+        <w:t xml:space="preserve"> HTTPS and secure cookies.</w:t>
+      </w:r>
+    </w:p>
+    <w:p>
+      <w:pPr>
+        <w:rPr>
+          <w:b/>
+          <w:bCs/>
+          <w:lang w:val="en-GB"/>
+        </w:rPr>
+      </w:pPr>
+      <w:r>
+        <w:rPr>
+          <w:b/>
+          <w:bCs/>
+          <w:lang w:val="en-GB"/>
+        </w:rPr>
+        <w:t>Data Security During Storage</w:t>
+      </w:r>
+    </w:p>
+    <w:p>
+      <w:pPr>
+        <w:rPr>
+          <w:lang w:val="en-GB"/>
+        </w:rPr>
+      </w:pPr>
+      <w:r>
+        <w:rPr>
+          <w:lang w:val="en-GB"/>
+        </w:rPr>
+        <w:t xml:space="preserve">When data reaches </w:t>
+      </w:r>
+      <w:r>
+        <w:rPr>
+          <w:lang w:val="en-GB"/>
+        </w:rPr>
+        <w:t xml:space="preserve">the server, it </w:t>
+      </w:r>
+      <w:proofErr w:type="gramStart"/>
+      <w:r>
+        <w:rPr>
+          <w:lang w:val="en-GB"/>
+        </w:rPr>
+        <w:t>is stored</w:t>
+      </w:r>
+      <w:proofErr w:type="gramEnd"/>
+      <w:r>
+        <w:rPr>
+          <w:lang w:val="en-GB"/>
+        </w:rPr>
+        <w:t xml:space="preserve"> safely in secured database (MariaDB)</w:t>
+      </w:r>
+    </w:p>
+    <w:p>
+      <w:pPr>
+        <w:pStyle w:val="ListParagraph"/>
+        <w:numPr>
+          <w:ilvl w:val="0"/>
+          <w:numId w:val="3"/>
+        </w:numPr>
+        <w:rPr>
+          <w:lang w:val="en-GB"/>
+        </w:rPr>
+      </w:pPr>
+      <w:r>
+        <w:rPr>
+          <w:lang w:val="en-GB"/>
+        </w:rPr>
+        <w:t>Sens</w:t>
+      </w:r>
+      <w:r>
+        <w:rPr>
+          <w:lang w:val="en-GB"/>
+        </w:rPr>
+        <w:t xml:space="preserve">itive information such as passwords </w:t>
+      </w:r>
+      <w:proofErr w:type="gramStart"/>
+      <w:r>
+        <w:rPr>
+          <w:lang w:val="en-GB"/>
+        </w:rPr>
+        <w:t>is hashed</w:t>
+      </w:r>
+      <w:proofErr w:type="gramEnd"/>
+      <w:r>
+        <w:rPr>
+          <w:lang w:val="en-GB"/>
+        </w:rPr>
+        <w:t xml:space="preserve"> and salted using </w:t>
+      </w:r>
+      <w:r>
+        <w:rPr>
+          <w:lang w:val="en-GB"/>
+        </w:rPr>
+        <w:t>algorithms</w:t>
+      </w:r>
+      <w:r>
+        <w:rPr>
+          <w:lang w:val="en-GB"/>
+        </w:rPr>
+        <w:t xml:space="preserve"> like </w:t>
+      </w:r>
+      <w:proofErr w:type="spellStart"/>
+      <w:r>
+        <w:rPr>
+          <w:lang w:val="en-GB"/>
+        </w:rPr>
+        <w:t>bcrypt</w:t>
+      </w:r>
+      <w:proofErr w:type="spellEnd"/>
+      <w:r>
+        <w:rPr>
+          <w:lang w:val="en-GB"/>
+        </w:rPr>
+        <w:t xml:space="preserve"> so it cannot </w:t>
+      </w:r>
+      <w:proofErr w:type="gramStart"/>
+      <w:r>
+        <w:rPr>
+          <w:lang w:val="en-GB"/>
+        </w:rPr>
+        <w:t>be read</w:t>
+      </w:r>
+      <w:proofErr w:type="gramEnd"/>
+      <w:r>
+        <w:rPr>
+          <w:lang w:val="en-GB"/>
+        </w:rPr>
+        <w:t xml:space="preserve"> even if the database </w:t>
+      </w:r>
+      <w:proofErr w:type="gramStart"/>
+      <w:r>
+        <w:rPr>
+          <w:lang w:val="en-GB"/>
+        </w:rPr>
+        <w:t>is compromised</w:t>
+      </w:r>
+      <w:proofErr w:type="gramEnd"/>
+      <w:r>
+        <w:rPr>
+          <w:lang w:val="en-GB"/>
+        </w:rPr>
+        <w:t>.</w:t>
+      </w:r>
+    </w:p>
+    <w:p>
+      <w:pPr>
+        <w:pStyle w:val="ListParagraph"/>
+        <w:numPr>
+          <w:ilvl w:val="0"/>
+          <w:numId w:val="3"/>
+        </w:numPr>
+        <w:rPr>
+          <w:lang w:val="en-GB"/>
+        </w:rPr>
+      </w:pPr>
+      <w:r>
+        <w:rPr>
+          <w:lang w:val="en-GB"/>
+        </w:rPr>
+        <w:t xml:space="preserve">Data backups </w:t>
+      </w:r>
+      <w:proofErr w:type="gramStart"/>
+      <w:r>
+        <w:rPr>
+          <w:lang w:val="en-GB"/>
+        </w:rPr>
+        <w:t>are encrypted</w:t>
+      </w:r>
+      <w:proofErr w:type="gramEnd"/>
+      <w:r>
+        <w:rPr>
+          <w:lang w:val="en-GB"/>
+        </w:rPr>
+        <w:t xml:space="preserve"> and stored securely to prevent data </w:t>
+      </w:r>
+      <w:r>
+        <w:rPr>
+          <w:lang w:val="en-GB"/>
+        </w:rPr>
+        <w:t>loss.</w:t>
+      </w:r>
+    </w:p>
+    <w:p>
+      <w:pPr>
+        <w:pStyle w:val="ListParagraph"/>
+        <w:numPr>
+          <w:ilvl w:val="0"/>
+          <w:numId w:val="3"/>
+        </w:numPr>
+        <w:rPr>
+          <w:lang w:val="en-GB"/>
+        </w:rPr>
+      </w:pPr>
+      <w:r>
+        <w:rPr>
+          <w:lang w:val="en-GB"/>
+        </w:rPr>
+        <w:t>Ac</w:t>
+      </w:r>
+      <w:r>
+        <w:rPr>
+          <w:lang w:val="en-GB"/>
+        </w:rPr>
+        <w:t>c</w:t>
+      </w:r>
+      <w:r>
+        <w:rPr>
+          <w:lang w:val="en-GB"/>
+        </w:rPr>
+        <w:t xml:space="preserve">ess to the database </w:t>
+      </w:r>
+      <w:proofErr w:type="gramStart"/>
+      <w:r>
+        <w:rPr>
+          <w:lang w:val="en-GB"/>
+        </w:rPr>
+        <w:t>is limited</w:t>
+      </w:r>
+      <w:proofErr w:type="gramEnd"/>
+      <w:r>
+        <w:rPr>
+          <w:lang w:val="en-GB"/>
+        </w:rPr>
+        <w:t xml:space="preserve"> to autho</w:t>
+      </w:r>
+      <w:r>
+        <w:rPr>
+          <w:lang w:val="en-GB"/>
+        </w:rPr>
+        <w:t>rized system components only.</w:t>
+      </w:r>
+    </w:p>
+    <w:p>
+      <w:pPr>
+        <w:rPr>
+          <w:lang w:val="en-GB"/>
+        </w:rPr>
+      </w:pPr>
+      <w:r>
+        <w:rPr>
+          <w:lang w:val="en-GB"/>
+        </w:rPr>
+        <w:t xml:space="preserve">All user and sensor data </w:t>
+      </w:r>
+      <w:proofErr w:type="gramStart"/>
+      <w:r>
+        <w:rPr>
+          <w:lang w:val="en-GB"/>
+        </w:rPr>
+        <w:t>is stored</w:t>
+      </w:r>
+      <w:proofErr w:type="gramEnd"/>
+      <w:r>
+        <w:rPr>
+          <w:lang w:val="en-GB"/>
+        </w:rPr>
+        <w:t xml:space="preserve"> following principle of the least privilege</w:t>
+      </w:r>
+      <w:r>
+        <w:rPr>
+          <w:lang w:val="en-GB"/>
+        </w:rPr>
+        <w:t xml:space="preserve"> ensuring only required systems can access specific information.</w:t>
+      </w:r>
+    </w:p>
+    <w:p>
+      <w:pPr>
+        <w:rPr>
+          <w:b/>
+          <w:bCs/>
+          <w:lang w:val="en-GB"/>
+        </w:rPr>
+      </w:pPr>
+      <w:proofErr w:type="gramStart"/>
+      <w:r>
+        <w:rPr>
+          <w:b/>
+          <w:bCs/>
+          <w:lang w:val="en-GB"/>
+        </w:rPr>
+        <w:t xml:space="preserve">Application </w:t>
+      </w:r>
+      <w:r>
+        <w:rPr>
+          <w:b/>
+          <w:bCs/>
+          <w:lang w:val="en-GB"/>
+        </w:rPr>
+        <w:t>level</w:t>
+      </w:r>
+      <w:proofErr w:type="gramEnd"/>
+      <w:r>
+        <w:rPr>
+          <w:b/>
+          <w:bCs/>
+          <w:lang w:val="en-GB"/>
+        </w:rPr>
+        <w:t xml:space="preserve"> Security</w:t>
+      </w:r>
+    </w:p>
+    <w:p>
+      <w:pPr>
+        <w:pStyle w:val="ListParagraph"/>
+        <w:numPr>
+          <w:ilvl w:val="0"/>
+          <w:numId w:val="4"/>
+        </w:numPr>
+        <w:rPr>
+          <w:lang w:val="en-GB"/>
+        </w:rPr>
+      </w:pPr>
+      <w:r>
+        <w:rPr>
+          <w:lang w:val="en-GB"/>
+        </w:rPr>
+        <w:t>User’s</w:t>
+      </w:r>
+      <w:r>
+        <w:rPr>
+          <w:lang w:val="en-GB"/>
+        </w:rPr>
+        <w:t xml:space="preserve"> roles determine what each user can </w:t>
+      </w:r>
+      <w:r>
+        <w:rPr>
+          <w:lang w:val="en-GB"/>
+        </w:rPr>
+        <w:t xml:space="preserve">view or modify such as Admin or standard </w:t>
+      </w:r>
+      <w:r>
+        <w:rPr>
+          <w:lang w:val="en-GB"/>
+        </w:rPr>
+        <w:t>users.</w:t>
+      </w:r>
+    </w:p>
+    <w:p>
+      <w:pPr>
+        <w:pStyle w:val="ListParagraph"/>
+        <w:numPr>
+          <w:ilvl w:val="0"/>
+          <w:numId w:val="4"/>
+        </w:numPr>
+        <w:rPr>
+          <w:lang w:val="en-GB"/>
+        </w:rPr>
+      </w:pPr>
+      <w:r>
+        <w:rPr>
+          <w:lang w:val="en-GB"/>
+        </w:rPr>
+        <w:t xml:space="preserve">Session management ensures that users </w:t>
+      </w:r>
+      <w:proofErr w:type="gramStart"/>
+      <w:r>
+        <w:rPr>
+          <w:lang w:val="en-GB"/>
+        </w:rPr>
+        <w:t>are automatically logged</w:t>
+      </w:r>
+      <w:proofErr w:type="gramEnd"/>
+      <w:r>
+        <w:rPr>
+          <w:lang w:val="en-GB"/>
+        </w:rPr>
+        <w:t xml:space="preserve"> out after inactivity to reduce </w:t>
+      </w:r>
+      <w:r>
+        <w:rPr>
+          <w:lang w:val="en-GB"/>
+        </w:rPr>
+        <w:t>unauthorized access.</w:t>
+      </w:r>
+    </w:p>
+    <w:p>
+      <w:pPr>
+        <w:pStyle w:val="ListParagraph"/>
+        <w:numPr>
+          <w:ilvl w:val="0"/>
+          <w:numId w:val="4"/>
+        </w:numPr>
+        <w:rPr>
+          <w:lang w:val="en-GB"/>
+        </w:rPr>
+      </w:pPr>
+      <w:r>
+        <w:rPr>
+          <w:lang w:val="en-GB"/>
+        </w:rPr>
+        <w:t xml:space="preserve">All web forms and API endpoints include </w:t>
+      </w:r>
+      <w:r>
+        <w:rPr>
+          <w:lang w:val="en-GB"/>
+        </w:rPr>
+        <w:t>server-side</w:t>
+      </w:r>
+      <w:r>
+        <w:rPr>
+          <w:lang w:val="en-GB"/>
+        </w:rPr>
+        <w:t xml:space="preserve"> validation to ensure the data </w:t>
+      </w:r>
+      <w:proofErr w:type="gramStart"/>
+      <w:r>
+        <w:rPr>
+          <w:lang w:val="en-GB"/>
+        </w:rPr>
+        <w:t>being sent</w:t>
+      </w:r>
+      <w:proofErr w:type="gramEnd"/>
+      <w:r>
+        <w:rPr>
+          <w:lang w:val="en-GB"/>
+        </w:rPr>
+        <w:t xml:space="preserve"> is valid and secure.</w:t>
+      </w:r>
+    </w:p>
+    <w:p>
+      <w:pPr>
+        <w:rPr>
+          <w:lang w:val="en-GB"/>
+        </w:rPr>
+      </w:pPr>
+    </w:p>
+    <w:p>
+      <w:pPr>
+        <w:rPr>
+          <w:b/>
+          <w:bCs/>
+          <w:lang w:val="en-GB"/>
+        </w:rPr>
+      </w:pPr>
+      <w:r>
+        <w:rPr>
+          <w:b/>
+          <w:bCs/>
+          <w:lang w:val="en-GB"/>
+        </w:rPr>
+        <w:t>Device and Hardware Security</w:t>
+      </w:r>
+    </w:p>
+    <w:p>
+      <w:pPr>
+        <w:rPr>
+          <w:lang w:val="en-GB"/>
+        </w:rPr>
+      </w:pPr>
+      <w:proofErr w:type="spellStart"/>
+      <w:r>
+        <w:rPr>
+          <w:lang w:val="en-GB"/>
+        </w:rPr>
+        <w:t>ThermoTrack</w:t>
+      </w:r>
+      <w:proofErr w:type="spellEnd"/>
+      <w:r>
+        <w:rPr>
+          <w:lang w:val="en-GB"/>
+        </w:rPr>
+        <w:t xml:space="preserve"> physical design also </w:t>
+      </w:r>
+      <w:r>
+        <w:rPr>
+          <w:lang w:val="en-GB"/>
+        </w:rPr>
+        <w:t>contributes to overall system security.</w:t>
+      </w:r>
+    </w:p>
+    <w:tbl>
+      <w:tblPr>
+        <w:tblStyle w:val="TableGrid"/>
+        <w:tblW w:w="0" w:type="auto"/>
+        <w:tblLook w:val="04A0" w:firstRow="1" w:lastRow="0" w:firstColumn="1" w:lastColumn="0" w:noHBand="0" w:noVBand="1"/>
+      </w:tblPr>
+      <w:tblGrid>
+        <w:gridCol w:w="3116"/>
+        <w:gridCol w:w="3117"/>
+        <w:gridCol w:w="3117"/>
+      </w:tblGrid>
+      <w:tr>
+        <w:tc>
+          <w:tcPr>
+            <w:tcW w:w="3116" w:type="dxa"/>
+          </w:tcPr>
+          <w:p>
+            <w:pPr>
+              <w:rPr>
+                <w:lang w:val="en-GB"/>
+              </w:rPr>
+            </w:pPr>
+            <w:r>
+              <w:rPr>
+                <w:lang w:val="en-GB"/>
+              </w:rPr>
+              <w:t xml:space="preserve">Component </w:t>
+            </w:r>
+          </w:p>
+        </w:tc>
+        <w:tc>
+          <w:tcPr>
+            <w:tcW w:w="3117" w:type="dxa"/>
+          </w:tcPr>
+          <w:p>
+            <w:pPr>
+              <w:rPr>
+                <w:lang w:val="en-GB"/>
+              </w:rPr>
+            </w:pPr>
+            <w:r>
+              <w:rPr>
+                <w:lang w:val="en-GB"/>
+              </w:rPr>
+              <w:t xml:space="preserve">Security Function </w:t>
+            </w:r>
+          </w:p>
+        </w:tc>
+        <w:tc>
+          <w:tcPr>
+            <w:tcW w:w="3117" w:type="dxa"/>
+          </w:tcPr>
+          <w:p>
+            <w:pPr>
+              <w:rPr>
+                <w:lang w:val="en-GB"/>
+              </w:rPr>
+            </w:pPr>
+            <w:r>
+              <w:rPr>
+                <w:lang w:val="en-GB"/>
+              </w:rPr>
+              <w:t>Description</w:t>
+            </w:r>
+          </w:p>
+        </w:tc>
+      </w:tr>
+      <w:tr>
+        <w:tc>
+          <w:tcPr>
+            <w:tcW w:w="3116" w:type="dxa"/>
+          </w:tcPr>
+          <w:p>
+            <w:pPr>
+              <w:rPr>
+                <w:lang w:val="en-GB"/>
+              </w:rPr>
+            </w:pPr>
+            <w:r>
+              <w:rPr>
+                <w:lang w:val="en-GB"/>
+              </w:rPr>
+              <w:t xml:space="preserve">ABS Plastic Project </w:t>
+            </w:r>
+            <w:r>
+              <w:rPr>
+                <w:lang w:val="en-GB"/>
+              </w:rPr>
+              <w:t>Enclosure</w:t>
+            </w:r>
+          </w:p>
+        </w:tc>
+        <w:tc>
+          <w:tcPr>
+            <w:tcW w:w="3117" w:type="dxa"/>
+          </w:tcPr>
+          <w:p>
+            <w:pPr>
+              <w:rPr>
+                <w:lang w:val="en-GB"/>
+              </w:rPr>
+            </w:pPr>
+            <w:r>
+              <w:rPr>
+                <w:lang w:val="en-GB"/>
+              </w:rPr>
+              <w:t>Physical protection</w:t>
+            </w:r>
+          </w:p>
+        </w:tc>
+        <w:tc>
+          <w:tcPr>
+            <w:tcW w:w="3117" w:type="dxa"/>
+          </w:tcPr>
+          <w:p>
+            <w:pPr>
+              <w:rPr>
+                <w:lang w:val="en-GB"/>
+              </w:rPr>
+            </w:pPr>
+            <w:r>
+              <w:rPr>
+                <w:lang w:val="en-GB"/>
+              </w:rPr>
+              <w:t xml:space="preserve">Shields the Raspberry pi and wiring from </w:t>
+            </w:r>
+            <w:r>
+              <w:rPr>
+                <w:lang w:val="en-GB"/>
+              </w:rPr>
+              <w:t xml:space="preserve">dust or accidental contact. </w:t>
+            </w:r>
+            <w:r>
+              <w:rPr>
+                <w:lang w:val="en-GB"/>
+              </w:rPr>
+              <w:lastRenderedPageBreak/>
+              <w:t>Prevents direct access to ports and pins</w:t>
+            </w:r>
+          </w:p>
+        </w:tc>
+      </w:tr>
+      <w:tr>
+        <w:tc>
+          <w:tcPr>
+            <w:tcW w:w="3116" w:type="dxa"/>
+          </w:tcPr>
+          <w:p>
+            <w:pPr>
+              <w:rPr>
+                <w:lang w:val="en-GB"/>
+              </w:rPr>
+            </w:pPr>
+            <w:r>
+              <w:rPr>
+                <w:lang w:val="en-GB"/>
+              </w:rPr>
+              <w:lastRenderedPageBreak/>
+              <w:t>Small Sensor Enclos</w:t>
+            </w:r>
+            <w:r>
+              <w:rPr>
+                <w:lang w:val="en-GB"/>
+              </w:rPr>
+              <w:t>ure</w:t>
+            </w:r>
+          </w:p>
+        </w:tc>
+        <w:tc>
+          <w:tcPr>
+            <w:tcW w:w="3117" w:type="dxa"/>
+          </w:tcPr>
+          <w:p>
+            <w:pPr>
+              <w:rPr>
+                <w:lang w:val="en-GB"/>
+              </w:rPr>
+            </w:pPr>
+            <w:r>
+              <w:rPr>
+                <w:lang w:val="en-GB"/>
+              </w:rPr>
+              <w:t>Sensor integrity</w:t>
+            </w:r>
+          </w:p>
+        </w:tc>
+        <w:tc>
+          <w:tcPr>
+            <w:tcW w:w="3117" w:type="dxa"/>
+          </w:tcPr>
+          <w:p>
+            <w:pPr>
+              <w:rPr>
+                <w:lang w:val="en-GB"/>
+              </w:rPr>
+            </w:pPr>
+            <w:r>
+              <w:rPr>
+                <w:lang w:val="en-GB"/>
+              </w:rPr>
+              <w:t xml:space="preserve">Protect the PIR and DHT22 sensors </w:t>
+            </w:r>
+            <w:r>
+              <w:rPr>
+                <w:lang w:val="en-GB"/>
+              </w:rPr>
+              <w:t>f</w:t>
+            </w:r>
+            <w:r>
+              <w:rPr>
+                <w:lang w:val="en-GB"/>
+              </w:rPr>
+              <w:t xml:space="preserve">rom damage or </w:t>
+            </w:r>
+            <w:r>
+              <w:rPr>
+                <w:lang w:val="en-GB"/>
+              </w:rPr>
+              <w:t xml:space="preserve">interference, keeping data </w:t>
+            </w:r>
+            <w:proofErr w:type="gramStart"/>
+            <w:r>
+              <w:rPr>
+                <w:lang w:val="en-GB"/>
+              </w:rPr>
+              <w:t>reliable</w:t>
+            </w:r>
+            <w:proofErr w:type="gramEnd"/>
+            <w:r>
+              <w:rPr>
+                <w:lang w:val="en-GB"/>
+              </w:rPr>
+              <w:t>.</w:t>
+            </w:r>
+          </w:p>
+        </w:tc>
+      </w:tr>
+      <w:tr>
+        <w:tc>
+          <w:tcPr>
+            <w:tcW w:w="3116" w:type="dxa"/>
+          </w:tcPr>
+          <w:p>
+            <w:pPr>
+              <w:rPr>
+                <w:lang w:val="en-GB"/>
+              </w:rPr>
+            </w:pPr>
+            <w:r>
+              <w:rPr>
+                <w:lang w:val="en-GB"/>
+              </w:rPr>
+              <w:t>Screw Terminal Blocks</w:t>
+            </w:r>
+          </w:p>
+        </w:tc>
+        <w:tc>
+          <w:tcPr>
+            <w:tcW w:w="3117" w:type="dxa"/>
+          </w:tcPr>
+          <w:p>
+            <w:pPr>
+              <w:rPr>
+                <w:lang w:val="en-GB"/>
+              </w:rPr>
+            </w:pPr>
+            <w:r>
+              <w:rPr>
+                <w:lang w:val="en-GB"/>
+              </w:rPr>
+              <w:t>Secure wiring</w:t>
+            </w:r>
+          </w:p>
+        </w:tc>
+        <w:tc>
+          <w:tcPr>
+            <w:tcW w:w="3117" w:type="dxa"/>
+          </w:tcPr>
+          <w:p>
+            <w:pPr>
+              <w:rPr>
+                <w:lang w:val="en-GB"/>
+              </w:rPr>
+            </w:pPr>
+            <w:r>
+              <w:rPr>
+                <w:lang w:val="en-GB"/>
+              </w:rPr>
+              <w:t xml:space="preserve">Provides </w:t>
+            </w:r>
+            <w:r>
+              <w:rPr>
+                <w:lang w:val="en-IE"/>
+              </w:rPr>
+              <w:t>secure</w:t>
+            </w:r>
+            <w:r>
+              <w:rPr>
+                <w:lang w:val="en-IE"/>
+              </w:rPr>
+              <w:t xml:space="preserve">, screw-down connection points for all wiring, making maintenance and debugging </w:t>
+            </w:r>
+            <w:proofErr w:type="gramStart"/>
+            <w:r>
+              <w:rPr>
+                <w:lang w:val="en-IE"/>
+              </w:rPr>
+              <w:t>much</w:t>
+            </w:r>
+            <w:proofErr w:type="gramEnd"/>
+            <w:r>
+              <w:rPr>
+                <w:lang w:val="en-IE"/>
+              </w:rPr>
+              <w:t xml:space="preserve"> safer and easier than temporary connections</w:t>
+            </w:r>
+          </w:p>
+        </w:tc>
+      </w:tr>
+      <w:tr>
+        <w:tc>
+          <w:tcPr>
+            <w:tcW w:w="3116" w:type="dxa"/>
+          </w:tcPr>
+          <w:p>
+            <w:pPr>
+              <w:rPr>
+                <w:lang w:val="en-GB"/>
+              </w:rPr>
+            </w:pPr>
+          </w:p>
+        </w:tc>
+        <w:tc>
+          <w:tcPr>
+            <w:tcW w:w="3117" w:type="dxa"/>
+          </w:tcPr>
+          <w:p>
+            <w:pPr>
+              <w:rPr>
+                <w:lang w:val="en-GB"/>
+              </w:rPr>
+            </w:pPr>
+          </w:p>
+        </w:tc>
+        <w:tc>
+          <w:tcPr>
+            <w:tcW w:w="3117" w:type="dxa"/>
+          </w:tcPr>
+          <w:p>
+            <w:pPr>
+              <w:rPr>
+                <w:lang w:val="en-GB"/>
+              </w:rPr>
+            </w:pPr>
+          </w:p>
+        </w:tc>
+      </w:tr>
+    </w:tbl>
+    <w:p>
+      <w:pPr>
+        <w:rPr>
+          <w:lang w:val="en-GB"/>
+        </w:rPr>
+      </w:pPr>
+    </w:p>
+    <w:p>
+      <w:pPr>
+        <w:rPr>
+          <w:lang w:val="en-GB"/>
+        </w:rPr>
+      </w:pPr>
+      <w:r>
+        <w:rPr>
+          <w:lang w:val="en-GB"/>
+        </w:rPr>
+        <w:t xml:space="preserve">Privacy and Data governance </w:t>
+      </w:r>
+    </w:p>
+    <w:p>
+      <w:pPr>
+        <w:pStyle w:val="ListParagraph"/>
+        <w:numPr>
+          <w:ilvl w:val="0"/>
+          <w:numId w:val="5"/>
+        </w:numPr>
+        <w:rPr>
+          <w:lang w:val="en-GB"/>
+        </w:rPr>
+      </w:pPr>
+      <w:r>
+        <w:rPr>
+          <w:lang w:val="en-GB"/>
+        </w:rPr>
+        <w:t xml:space="preserve">Only the minimum amount of data necessary for operation </w:t>
+      </w:r>
+      <w:proofErr w:type="gramStart"/>
+      <w:r>
+        <w:rPr>
+          <w:lang w:val="en-GB"/>
+        </w:rPr>
+        <w:t>is collected</w:t>
+      </w:r>
+      <w:proofErr w:type="gramEnd"/>
+      <w:r>
+        <w:rPr>
+          <w:lang w:val="en-GB"/>
+        </w:rPr>
+        <w:t>.</w:t>
+      </w:r>
+    </w:p>
+    <w:p>
+      <w:pPr>
+        <w:pStyle w:val="ListParagraph"/>
+        <w:numPr>
+          <w:ilvl w:val="0"/>
+          <w:numId w:val="5"/>
+        </w:numPr>
+        <w:rPr>
+          <w:lang w:val="en-GB"/>
+        </w:rPr>
+      </w:pPr>
+      <w:r>
+        <w:rPr>
+          <w:lang w:val="en-GB"/>
+        </w:rPr>
+        <w:t xml:space="preserve">Access to personal or sensitive data </w:t>
+      </w:r>
+      <w:proofErr w:type="gramStart"/>
+      <w:r>
+        <w:rPr>
+          <w:lang w:val="en-GB"/>
+        </w:rPr>
+        <w:t>is logged</w:t>
+      </w:r>
+      <w:proofErr w:type="gramEnd"/>
+      <w:r>
+        <w:rPr>
+          <w:lang w:val="en-GB"/>
+        </w:rPr>
+        <w:t xml:space="preserve"> and reviewed periodically.</w:t>
+      </w:r>
+    </w:p>
+    <w:p>
+      <w:pPr>
+        <w:pStyle w:val="ListParagraph"/>
+        <w:numPr>
+          <w:ilvl w:val="0"/>
+          <w:numId w:val="5"/>
+        </w:numPr>
+        <w:rPr>
+          <w:lang w:val="en-GB"/>
+        </w:rPr>
+      </w:pPr>
+      <w:r>
+        <w:rPr>
+          <w:lang w:val="en-GB"/>
+        </w:rPr>
+        <w:t>All user actio</w:t>
+      </w:r>
+      <w:r>
+        <w:rPr>
+          <w:lang w:val="en-GB"/>
+        </w:rPr>
+        <w:t xml:space="preserve">ns and systems changes </w:t>
+      </w:r>
+      <w:proofErr w:type="gramStart"/>
+      <w:r>
+        <w:rPr>
+          <w:lang w:val="en-GB"/>
+        </w:rPr>
+        <w:t>are logged</w:t>
+      </w:r>
+      <w:proofErr w:type="gramEnd"/>
+      <w:r>
+        <w:rPr>
+          <w:lang w:val="en-GB"/>
+        </w:rPr>
+        <w:t xml:space="preserve"> for auditing and accountability.</w:t>
+      </w:r>
+    </w:p>
+    <w:p>
+      <w:pPr>
+        <w:rPr>
+          <w:lang w:val="en-GB"/>
+        </w:rPr>
+      </w:pPr>
+    </w:p>
+    <w:p>
+      <w:pPr>
+        <w:pStyle w:val="ListParagraph"/>
+        <w:rPr>
+          <w:lang w:val="en-GB"/>
+        </w:rPr>
+      </w:pPr>
+    </w:p>
+    <w:p>
+      <w:pPr>
+        <w:pStyle w:val="ListParagraph"/>
+        <w:ind w:left="1440"/>
+        <w:rPr>
+          <w:lang w:val="en-GB"/>
+        </w:rPr>
+      </w:pPr>
+    </w:p>
+    <w:p>
+      <w:pPr>
+        <w:pStyle w:val="ListParagraph"/>
         <w:rPr>
           <w:lang w:val="en-GB"/>
         </w:rPr>
@@ -30,6 +1190,567 @@
     </w:sectPr>
   </w:body>
 </w:document>
+</file>
+
+<file path=word/numbering.xml><?xml version="1.0" encoding="utf-8"?>
+<w:numbering xmlns:wpc="http://schemas.microsoft.com/office/word/2010/wordprocessingCanvas" xmlns:cx="http://schemas.microsoft.com/office/drawing/2014/chartex" xmlns:cx1="http://schemas.microsoft.com/office/drawing/2015/9/8/chartex" xmlns:cx2="http://schemas.microsoft.com/office/drawing/2015/10/21/chartex" xmlns:cx3="http://schemas.microsoft.com/office/drawing/2016/5/9/chartex" xmlns:cx4="http://schemas.microsoft.com/office/drawing/2016/5/10/chartex" xmlns:cx5="http://schemas.microsoft.com/office/drawing/2016/5/11/chartex" xmlns:cx6="http://schemas.microsoft.com/office/drawing/2016/5/12/chartex" xmlns:cx7="http://schemas.microsoft.com/office/drawing/2016/5/13/chartex" xmlns:cx8="http://schemas.microsoft.com/office/drawing/2016/5/14/chartex" xmlns:mc="http://schemas.openxmlformats.org/markup-compatibility/2006" xmlns:aink="http://schemas.microsoft.com/office/drawing/2016/ink" xmlns:am3d="http://schemas.microsoft.com/office/drawing/2017/model3d" xmlns:o="urn:schemas-microsoft-com:office:office" xmlns:oel="http://schemas.microsoft.com/office/2019/extlst" xmlns:r="http://schemas.openxmlformats.org/officeDocument/2006/relationships" xmlns:m="http://schemas.openxmlformats.org/officeDocument/2006/math" xmlns:v="urn:schemas-microsoft-com:vml" xmlns:wp14="http://schemas.microsoft.com/office/word/2010/wordprocessingDrawing" xmlns:wp="http://schemas.openxmlformats.org/drawingml/2006/wordprocessingDrawing" xmlns:w10="urn:schemas-microsoft-com:office:word" xmlns:w="http://schemas.openxmlformats.org/wordprocessingml/2006/main" xmlns:w14="http://schemas.microsoft.com/office/word/2010/wordml" xmlns:w15="http://schemas.microsoft.com/office/word/2012/wordml" xmlns:w16cex="http://schemas.microsoft.com/office/word/2018/wordml/cex" xmlns:w16cid="http://schemas.microsoft.com/office/word/2016/wordml/cid" xmlns:w16="http://schemas.microsoft.com/office/word/2018/wordml" xmlns:w16du="http://schemas.microsoft.com/office/word/2023/wordml/word16du" xmlns:w16sdtdh="http://schemas.microsoft.com/office/word/2020/wordml/sdtdatahash" xmlns:w16sdtfl="http://schemas.microsoft.com/office/word/2024/wordml/sdtformatlock" xmlns:w16se="http://schemas.microsoft.com/office/word/2015/wordml/symex" xmlns:wpg="http://schemas.microsoft.com/office/word/2010/wordprocessingGroup" xmlns:wpi="http://schemas.microsoft.com/office/word/2010/wordprocessingInk" xmlns:wne="http://schemas.microsoft.com/office/word/2006/wordml" xmlns:wps="http://schemas.microsoft.com/office/word/2010/wordprocessingShape" mc:Ignorable="w14 w15 w16se w16cid w16 w16cex w16sdtdh w16sdtfl w16du wp14">
+  <w:abstractNum w:abstractNumId="0" w15:restartNumberingAfterBreak="0">
+    <w:nsid w:val="30DC1EA4"/>
+    <w:multiLevelType w:val="hybridMultilevel"/>
+    <w:tmpl w:val="5EB6C3A0"/>
+    <w:lvl w:ilvl="0" w:tplc="04090001">
+      <w:start w:val="1"/>
+      <w:numFmt w:val="bullet"/>
+      <w:lvlText w:val=""/>
+      <w:lvlJc w:val="left"/>
+      <w:pPr>
+        <w:ind w:left="720" w:hanging="360"/>
+      </w:pPr>
+      <w:rPr>
+        <w:rFonts w:ascii="Symbol" w:hAnsi="Symbol" w:hint="default"/>
+      </w:rPr>
+    </w:lvl>
+    <w:lvl w:ilvl="1" w:tplc="04090003" w:tentative="1">
+      <w:start w:val="1"/>
+      <w:numFmt w:val="bullet"/>
+      <w:lvlText w:val="o"/>
+      <w:lvlJc w:val="left"/>
+      <w:pPr>
+        <w:ind w:left="1440" w:hanging="360"/>
+      </w:pPr>
+      <w:rPr>
+        <w:rFonts w:ascii="Courier New" w:hAnsi="Courier New" w:cs="Courier New" w:hint="default"/>
+      </w:rPr>
+    </w:lvl>
+    <w:lvl w:ilvl="2" w:tplc="04090005" w:tentative="1">
+      <w:start w:val="1"/>
+      <w:numFmt w:val="bullet"/>
+      <w:lvlText w:val=""/>
+      <w:lvlJc w:val="left"/>
+      <w:pPr>
+        <w:ind w:left="2160" w:hanging="360"/>
+      </w:pPr>
+      <w:rPr>
+        <w:rFonts w:ascii="Wingdings" w:hAnsi="Wingdings" w:hint="default"/>
+      </w:rPr>
+    </w:lvl>
+    <w:lvl w:ilvl="3" w:tplc="04090001" w:tentative="1">
+      <w:start w:val="1"/>
+      <w:numFmt w:val="bullet"/>
+      <w:lvlText w:val=""/>
+      <w:lvlJc w:val="left"/>
+      <w:pPr>
+        <w:ind w:left="2880" w:hanging="360"/>
+      </w:pPr>
+      <w:rPr>
+        <w:rFonts w:ascii="Symbol" w:hAnsi="Symbol" w:hint="default"/>
+      </w:rPr>
+    </w:lvl>
+    <w:lvl w:ilvl="4" w:tplc="04090003" w:tentative="1">
+      <w:start w:val="1"/>
+      <w:numFmt w:val="bullet"/>
+      <w:lvlText w:val="o"/>
+      <w:lvlJc w:val="left"/>
+      <w:pPr>
+        <w:ind w:left="3600" w:hanging="360"/>
+      </w:pPr>
+      <w:rPr>
+        <w:rFonts w:ascii="Courier New" w:hAnsi="Courier New" w:cs="Courier New" w:hint="default"/>
+      </w:rPr>
+    </w:lvl>
+    <w:lvl w:ilvl="5" w:tplc="04090005" w:tentative="1">
+      <w:start w:val="1"/>
+      <w:numFmt w:val="bullet"/>
+      <w:lvlText w:val=""/>
+      <w:lvlJc w:val="left"/>
+      <w:pPr>
+        <w:ind w:left="4320" w:hanging="360"/>
+      </w:pPr>
+      <w:rPr>
+        <w:rFonts w:ascii="Wingdings" w:hAnsi="Wingdings" w:hint="default"/>
+      </w:rPr>
+    </w:lvl>
+    <w:lvl w:ilvl="6" w:tplc="04090001" w:tentative="1">
+      <w:start w:val="1"/>
+      <w:numFmt w:val="bullet"/>
+      <w:lvlText w:val=""/>
+      <w:lvlJc w:val="left"/>
+      <w:pPr>
+        <w:ind w:left="5040" w:hanging="360"/>
+      </w:pPr>
+      <w:rPr>
+        <w:rFonts w:ascii="Symbol" w:hAnsi="Symbol" w:hint="default"/>
+      </w:rPr>
+    </w:lvl>
+    <w:lvl w:ilvl="7" w:tplc="04090003" w:tentative="1">
+      <w:start w:val="1"/>
+      <w:numFmt w:val="bullet"/>
+      <w:lvlText w:val="o"/>
+      <w:lvlJc w:val="left"/>
+      <w:pPr>
+        <w:ind w:left="5760" w:hanging="360"/>
+      </w:pPr>
+      <w:rPr>
+        <w:rFonts w:ascii="Courier New" w:hAnsi="Courier New" w:cs="Courier New" w:hint="default"/>
+      </w:rPr>
+    </w:lvl>
+    <w:lvl w:ilvl="8" w:tplc="04090005" w:tentative="1">
+      <w:start w:val="1"/>
+      <w:numFmt w:val="bullet"/>
+      <w:lvlText w:val=""/>
+      <w:lvlJc w:val="left"/>
+      <w:pPr>
+        <w:ind w:left="6480" w:hanging="360"/>
+      </w:pPr>
+      <w:rPr>
+        <w:rFonts w:ascii="Wingdings" w:hAnsi="Wingdings" w:hint="default"/>
+      </w:rPr>
+    </w:lvl>
+  </w:abstractNum>
+  <w:abstractNum w:abstractNumId="1" w15:restartNumberingAfterBreak="0">
+    <w:nsid w:val="31B700DF"/>
+    <w:multiLevelType w:val="hybridMultilevel"/>
+    <w:tmpl w:val="E5405A4A"/>
+    <w:lvl w:ilvl="0" w:tplc="0409000F">
+      <w:start w:val="1"/>
+      <w:numFmt w:val="decimal"/>
+      <w:lvlText w:val="%1."/>
+      <w:lvlJc w:val="left"/>
+      <w:pPr>
+        <w:ind w:left="720" w:hanging="360"/>
+      </w:pPr>
+      <w:rPr>
+        <w:rFonts w:hint="default"/>
+      </w:rPr>
+    </w:lvl>
+    <w:lvl w:ilvl="1" w:tplc="04090019" w:tentative="1">
+      <w:start w:val="1"/>
+      <w:numFmt w:val="lowerLetter"/>
+      <w:lvlText w:val="%2."/>
+      <w:lvlJc w:val="left"/>
+      <w:pPr>
+        <w:ind w:left="1440" w:hanging="360"/>
+      </w:pPr>
+    </w:lvl>
+    <w:lvl w:ilvl="2" w:tplc="0409001B" w:tentative="1">
+      <w:start w:val="1"/>
+      <w:numFmt w:val="lowerRoman"/>
+      <w:lvlText w:val="%3."/>
+      <w:lvlJc w:val="right"/>
+      <w:pPr>
+        <w:ind w:left="2160" w:hanging="180"/>
+      </w:pPr>
+    </w:lvl>
+    <w:lvl w:ilvl="3" w:tplc="0409000F" w:tentative="1">
+      <w:start w:val="1"/>
+      <w:numFmt w:val="decimal"/>
+      <w:lvlText w:val="%4."/>
+      <w:lvlJc w:val="left"/>
+      <w:pPr>
+        <w:ind w:left="2880" w:hanging="360"/>
+      </w:pPr>
+    </w:lvl>
+    <w:lvl w:ilvl="4" w:tplc="04090019" w:tentative="1">
+      <w:start w:val="1"/>
+      <w:numFmt w:val="lowerLetter"/>
+      <w:lvlText w:val="%5."/>
+      <w:lvlJc w:val="left"/>
+      <w:pPr>
+        <w:ind w:left="3600" w:hanging="360"/>
+      </w:pPr>
+    </w:lvl>
+    <w:lvl w:ilvl="5" w:tplc="0409001B" w:tentative="1">
+      <w:start w:val="1"/>
+      <w:numFmt w:val="lowerRoman"/>
+      <w:lvlText w:val="%6."/>
+      <w:lvlJc w:val="right"/>
+      <w:pPr>
+        <w:ind w:left="4320" w:hanging="180"/>
+      </w:pPr>
+    </w:lvl>
+    <w:lvl w:ilvl="6" w:tplc="0409000F" w:tentative="1">
+      <w:start w:val="1"/>
+      <w:numFmt w:val="decimal"/>
+      <w:lvlText w:val="%7."/>
+      <w:lvlJc w:val="left"/>
+      <w:pPr>
+        <w:ind w:left="5040" w:hanging="360"/>
+      </w:pPr>
+    </w:lvl>
+    <w:lvl w:ilvl="7" w:tplc="04090019" w:tentative="1">
+      <w:start w:val="1"/>
+      <w:numFmt w:val="lowerLetter"/>
+      <w:lvlText w:val="%8."/>
+      <w:lvlJc w:val="left"/>
+      <w:pPr>
+        <w:ind w:left="5760" w:hanging="360"/>
+      </w:pPr>
+    </w:lvl>
+    <w:lvl w:ilvl="8" w:tplc="0409001B" w:tentative="1">
+      <w:start w:val="1"/>
+      <w:numFmt w:val="lowerRoman"/>
+      <w:lvlText w:val="%9."/>
+      <w:lvlJc w:val="right"/>
+      <w:pPr>
+        <w:ind w:left="6480" w:hanging="180"/>
+      </w:pPr>
+    </w:lvl>
+  </w:abstractNum>
+  <w:abstractNum w:abstractNumId="2" w15:restartNumberingAfterBreak="0">
+    <w:nsid w:val="473A385F"/>
+    <w:multiLevelType w:val="hybridMultilevel"/>
+    <w:tmpl w:val="8E28FB2A"/>
+    <w:lvl w:ilvl="0" w:tplc="04090001">
+      <w:start w:val="1"/>
+      <w:numFmt w:val="bullet"/>
+      <w:lvlText w:val=""/>
+      <w:lvlJc w:val="left"/>
+      <w:pPr>
+        <w:ind w:left="720" w:hanging="360"/>
+      </w:pPr>
+      <w:rPr>
+        <w:rFonts w:ascii="Symbol" w:hAnsi="Symbol" w:hint="default"/>
+      </w:rPr>
+    </w:lvl>
+    <w:lvl w:ilvl="1" w:tplc="04090003" w:tentative="1">
+      <w:start w:val="1"/>
+      <w:numFmt w:val="bullet"/>
+      <w:lvlText w:val="o"/>
+      <w:lvlJc w:val="left"/>
+      <w:pPr>
+        <w:ind w:left="1440" w:hanging="360"/>
+      </w:pPr>
+      <w:rPr>
+        <w:rFonts w:ascii="Courier New" w:hAnsi="Courier New" w:cs="Courier New" w:hint="default"/>
+      </w:rPr>
+    </w:lvl>
+    <w:lvl w:ilvl="2" w:tplc="04090005" w:tentative="1">
+      <w:start w:val="1"/>
+      <w:numFmt w:val="bullet"/>
+      <w:lvlText w:val=""/>
+      <w:lvlJc w:val="left"/>
+      <w:pPr>
+        <w:ind w:left="2160" w:hanging="360"/>
+      </w:pPr>
+      <w:rPr>
+        <w:rFonts w:ascii="Wingdings" w:hAnsi="Wingdings" w:hint="default"/>
+      </w:rPr>
+    </w:lvl>
+    <w:lvl w:ilvl="3" w:tplc="04090001" w:tentative="1">
+      <w:start w:val="1"/>
+      <w:numFmt w:val="bullet"/>
+      <w:lvlText w:val=""/>
+      <w:lvlJc w:val="left"/>
+      <w:pPr>
+        <w:ind w:left="2880" w:hanging="360"/>
+      </w:pPr>
+      <w:rPr>
+        <w:rFonts w:ascii="Symbol" w:hAnsi="Symbol" w:hint="default"/>
+      </w:rPr>
+    </w:lvl>
+    <w:lvl w:ilvl="4" w:tplc="04090003" w:tentative="1">
+      <w:start w:val="1"/>
+      <w:numFmt w:val="bullet"/>
+      <w:lvlText w:val="o"/>
+      <w:lvlJc w:val="left"/>
+      <w:pPr>
+        <w:ind w:left="3600" w:hanging="360"/>
+      </w:pPr>
+      <w:rPr>
+        <w:rFonts w:ascii="Courier New" w:hAnsi="Courier New" w:cs="Courier New" w:hint="default"/>
+      </w:rPr>
+    </w:lvl>
+    <w:lvl w:ilvl="5" w:tplc="04090005" w:tentative="1">
+      <w:start w:val="1"/>
+      <w:numFmt w:val="bullet"/>
+      <w:lvlText w:val=""/>
+      <w:lvlJc w:val="left"/>
+      <w:pPr>
+        <w:ind w:left="4320" w:hanging="360"/>
+      </w:pPr>
+      <w:rPr>
+        <w:rFonts w:ascii="Wingdings" w:hAnsi="Wingdings" w:hint="default"/>
+      </w:rPr>
+    </w:lvl>
+    <w:lvl w:ilvl="6" w:tplc="04090001" w:tentative="1">
+      <w:start w:val="1"/>
+      <w:numFmt w:val="bullet"/>
+      <w:lvlText w:val=""/>
+      <w:lvlJc w:val="left"/>
+      <w:pPr>
+        <w:ind w:left="5040" w:hanging="360"/>
+      </w:pPr>
+      <w:rPr>
+        <w:rFonts w:ascii="Symbol" w:hAnsi="Symbol" w:hint="default"/>
+      </w:rPr>
+    </w:lvl>
+    <w:lvl w:ilvl="7" w:tplc="04090003" w:tentative="1">
+      <w:start w:val="1"/>
+      <w:numFmt w:val="bullet"/>
+      <w:lvlText w:val="o"/>
+      <w:lvlJc w:val="left"/>
+      <w:pPr>
+        <w:ind w:left="5760" w:hanging="360"/>
+      </w:pPr>
+      <w:rPr>
+        <w:rFonts w:ascii="Courier New" w:hAnsi="Courier New" w:cs="Courier New" w:hint="default"/>
+      </w:rPr>
+    </w:lvl>
+    <w:lvl w:ilvl="8" w:tplc="04090005" w:tentative="1">
+      <w:start w:val="1"/>
+      <w:numFmt w:val="bullet"/>
+      <w:lvlText w:val=""/>
+      <w:lvlJc w:val="left"/>
+      <w:pPr>
+        <w:ind w:left="6480" w:hanging="360"/>
+      </w:pPr>
+      <w:rPr>
+        <w:rFonts w:ascii="Wingdings" w:hAnsi="Wingdings" w:hint="default"/>
+      </w:rPr>
+    </w:lvl>
+  </w:abstractNum>
+  <w:abstractNum w:abstractNumId="3" w15:restartNumberingAfterBreak="0">
+    <w:nsid w:val="6BD646A7"/>
+    <w:multiLevelType w:val="hybridMultilevel"/>
+    <w:tmpl w:val="6D0E3A3E"/>
+    <w:lvl w:ilvl="0" w:tplc="04090001">
+      <w:start w:val="1"/>
+      <w:numFmt w:val="bullet"/>
+      <w:lvlText w:val=""/>
+      <w:lvlJc w:val="left"/>
+      <w:pPr>
+        <w:ind w:left="720" w:hanging="360"/>
+      </w:pPr>
+      <w:rPr>
+        <w:rFonts w:ascii="Symbol" w:hAnsi="Symbol" w:hint="default"/>
+      </w:rPr>
+    </w:lvl>
+    <w:lvl w:ilvl="1" w:tplc="04090003" w:tentative="1">
+      <w:start w:val="1"/>
+      <w:numFmt w:val="bullet"/>
+      <w:lvlText w:val="o"/>
+      <w:lvlJc w:val="left"/>
+      <w:pPr>
+        <w:ind w:left="1440" w:hanging="360"/>
+      </w:pPr>
+      <w:rPr>
+        <w:rFonts w:ascii="Courier New" w:hAnsi="Courier New" w:cs="Courier New" w:hint="default"/>
+      </w:rPr>
+    </w:lvl>
+    <w:lvl w:ilvl="2" w:tplc="04090005" w:tentative="1">
+      <w:start w:val="1"/>
+      <w:numFmt w:val="bullet"/>
+      <w:lvlText w:val=""/>
+      <w:lvlJc w:val="left"/>
+      <w:pPr>
+        <w:ind w:left="2160" w:hanging="360"/>
+      </w:pPr>
+      <w:rPr>
+        <w:rFonts w:ascii="Wingdings" w:hAnsi="Wingdings" w:hint="default"/>
+      </w:rPr>
+    </w:lvl>
+    <w:lvl w:ilvl="3" w:tplc="04090001" w:tentative="1">
+      <w:start w:val="1"/>
+      <w:numFmt w:val="bullet"/>
+      <w:lvlText w:val=""/>
+      <w:lvlJc w:val="left"/>
+      <w:pPr>
+        <w:ind w:left="2880" w:hanging="360"/>
+      </w:pPr>
+      <w:rPr>
+        <w:rFonts w:ascii="Symbol" w:hAnsi="Symbol" w:hint="default"/>
+      </w:rPr>
+    </w:lvl>
+    <w:lvl w:ilvl="4" w:tplc="04090003" w:tentative="1">
+      <w:start w:val="1"/>
+      <w:numFmt w:val="bullet"/>
+      <w:lvlText w:val="o"/>
+      <w:lvlJc w:val="left"/>
+      <w:pPr>
+        <w:ind w:left="3600" w:hanging="360"/>
+      </w:pPr>
+      <w:rPr>
+        <w:rFonts w:ascii="Courier New" w:hAnsi="Courier New" w:cs="Courier New" w:hint="default"/>
+      </w:rPr>
+    </w:lvl>
+    <w:lvl w:ilvl="5" w:tplc="04090005" w:tentative="1">
+      <w:start w:val="1"/>
+      <w:numFmt w:val="bullet"/>
+      <w:lvlText w:val=""/>
+      <w:lvlJc w:val="left"/>
+      <w:pPr>
+        <w:ind w:left="4320" w:hanging="360"/>
+      </w:pPr>
+      <w:rPr>
+        <w:rFonts w:ascii="Wingdings" w:hAnsi="Wingdings" w:hint="default"/>
+      </w:rPr>
+    </w:lvl>
+    <w:lvl w:ilvl="6" w:tplc="04090001" w:tentative="1">
+      <w:start w:val="1"/>
+      <w:numFmt w:val="bullet"/>
+      <w:lvlText w:val=""/>
+      <w:lvlJc w:val="left"/>
+      <w:pPr>
+        <w:ind w:left="5040" w:hanging="360"/>
+      </w:pPr>
+      <w:rPr>
+        <w:rFonts w:ascii="Symbol" w:hAnsi="Symbol" w:hint="default"/>
+      </w:rPr>
+    </w:lvl>
+    <w:lvl w:ilvl="7" w:tplc="04090003" w:tentative="1">
+      <w:start w:val="1"/>
+      <w:numFmt w:val="bullet"/>
+      <w:lvlText w:val="o"/>
+      <w:lvlJc w:val="left"/>
+      <w:pPr>
+        <w:ind w:left="5760" w:hanging="360"/>
+      </w:pPr>
+      <w:rPr>
+        <w:rFonts w:ascii="Courier New" w:hAnsi="Courier New" w:cs="Courier New" w:hint="default"/>
+      </w:rPr>
+    </w:lvl>
+    <w:lvl w:ilvl="8" w:tplc="04090005" w:tentative="1">
+      <w:start w:val="1"/>
+      <w:numFmt w:val="bullet"/>
+      <w:lvlText w:val=""/>
+      <w:lvlJc w:val="left"/>
+      <w:pPr>
+        <w:ind w:left="6480" w:hanging="360"/>
+      </w:pPr>
+      <w:rPr>
+        <w:rFonts w:ascii="Wingdings" w:hAnsi="Wingdings" w:hint="default"/>
+      </w:rPr>
+    </w:lvl>
+  </w:abstractNum>
+  <w:abstractNum w:abstractNumId="4" w15:restartNumberingAfterBreak="0">
+    <w:nsid w:val="7C9F4241"/>
+    <w:multiLevelType w:val="hybridMultilevel"/>
+    <w:tmpl w:val="164EFEC4"/>
+    <w:lvl w:ilvl="0" w:tplc="04090001">
+      <w:start w:val="1"/>
+      <w:numFmt w:val="bullet"/>
+      <w:lvlText w:val=""/>
+      <w:lvlJc w:val="left"/>
+      <w:pPr>
+        <w:ind w:left="720" w:hanging="360"/>
+      </w:pPr>
+      <w:rPr>
+        <w:rFonts w:ascii="Symbol" w:hAnsi="Symbol" w:hint="default"/>
+      </w:rPr>
+    </w:lvl>
+    <w:lvl w:ilvl="1" w:tplc="04090003" w:tentative="1">
+      <w:start w:val="1"/>
+      <w:numFmt w:val="bullet"/>
+      <w:lvlText w:val="o"/>
+      <w:lvlJc w:val="left"/>
+      <w:pPr>
+        <w:ind w:left="1440" w:hanging="360"/>
+      </w:pPr>
+      <w:rPr>
+        <w:rFonts w:ascii="Courier New" w:hAnsi="Courier New" w:cs="Courier New" w:hint="default"/>
+      </w:rPr>
+    </w:lvl>
+    <w:lvl w:ilvl="2" w:tplc="04090005" w:tentative="1">
+      <w:start w:val="1"/>
+      <w:numFmt w:val="bullet"/>
+      <w:lvlText w:val=""/>
+      <w:lvlJc w:val="left"/>
+      <w:pPr>
+        <w:ind w:left="2160" w:hanging="360"/>
+      </w:pPr>
+      <w:rPr>
+        <w:rFonts w:ascii="Wingdings" w:hAnsi="Wingdings" w:hint="default"/>
+      </w:rPr>
+    </w:lvl>
+    <w:lvl w:ilvl="3" w:tplc="04090001" w:tentative="1">
+      <w:start w:val="1"/>
+      <w:numFmt w:val="bullet"/>
+      <w:lvlText w:val=""/>
+      <w:lvlJc w:val="left"/>
+      <w:pPr>
+        <w:ind w:left="2880" w:hanging="360"/>
+      </w:pPr>
+      <w:rPr>
+        <w:rFonts w:ascii="Symbol" w:hAnsi="Symbol" w:hint="default"/>
+      </w:rPr>
+    </w:lvl>
+    <w:lvl w:ilvl="4" w:tplc="04090003" w:tentative="1">
+      <w:start w:val="1"/>
+      <w:numFmt w:val="bullet"/>
+      <w:lvlText w:val="o"/>
+      <w:lvlJc w:val="left"/>
+      <w:pPr>
+        <w:ind w:left="3600" w:hanging="360"/>
+      </w:pPr>
+      <w:rPr>
+        <w:rFonts w:ascii="Courier New" w:hAnsi="Courier New" w:cs="Courier New" w:hint="default"/>
+      </w:rPr>
+    </w:lvl>
+    <w:lvl w:ilvl="5" w:tplc="04090005" w:tentative="1">
+      <w:start w:val="1"/>
+      <w:numFmt w:val="bullet"/>
+      <w:lvlText w:val=""/>
+      <w:lvlJc w:val="left"/>
+      <w:pPr>
+        <w:ind w:left="4320" w:hanging="360"/>
+      </w:pPr>
+      <w:rPr>
+        <w:rFonts w:ascii="Wingdings" w:hAnsi="Wingdings" w:hint="default"/>
+      </w:rPr>
+    </w:lvl>
+    <w:lvl w:ilvl="6" w:tplc="04090001" w:tentative="1">
+      <w:start w:val="1"/>
+      <w:numFmt w:val="bullet"/>
+      <w:lvlText w:val=""/>
+      <w:lvlJc w:val="left"/>
+      <w:pPr>
+        <w:ind w:left="5040" w:hanging="360"/>
+      </w:pPr>
+      <w:rPr>
+        <w:rFonts w:ascii="Symbol" w:hAnsi="Symbol" w:hint="default"/>
+      </w:rPr>
+    </w:lvl>
+    <w:lvl w:ilvl="7" w:tplc="04090003" w:tentative="1">
+      <w:start w:val="1"/>
+      <w:numFmt w:val="bullet"/>
+      <w:lvlText w:val="o"/>
+      <w:lvlJc w:val="left"/>
+      <w:pPr>
+        <w:ind w:left="5760" w:hanging="360"/>
+      </w:pPr>
+      <w:rPr>
+        <w:rFonts w:ascii="Courier New" w:hAnsi="Courier New" w:cs="Courier New" w:hint="default"/>
+      </w:rPr>
+    </w:lvl>
+    <w:lvl w:ilvl="8" w:tplc="04090005" w:tentative="1">
+      <w:start w:val="1"/>
+      <w:numFmt w:val="bullet"/>
+      <w:lvlText w:val=""/>
+      <w:lvlJc w:val="left"/>
+      <w:pPr>
+        <w:ind w:left="6480" w:hanging="360"/>
+      </w:pPr>
+      <w:rPr>
+        <w:rFonts w:ascii="Wingdings" w:hAnsi="Wingdings" w:hint="default"/>
+      </w:rPr>
+    </w:lvl>
+  </w:abstractNum>
+  <w:num w:numId="1" w16cid:durableId="2132699662">
+    <w:abstractNumId w:val="1"/>
+  </w:num>
+  <w:num w:numId="2" w16cid:durableId="651251077">
+    <w:abstractNumId w:val="0"/>
+  </w:num>
+  <w:num w:numId="3" w16cid:durableId="1243298582">
+    <w:abstractNumId w:val="3"/>
+  </w:num>
+  <w:num w:numId="4" w16cid:durableId="1378358311">
+    <w:abstractNumId w:val="2"/>
+  </w:num>
+  <w:num w:numId="5" w16cid:durableId="1441030867">
+    <w:abstractNumId w:val="4"/>
+  </w:num>
+</w:numbering>
 </file>
 
 <file path=word/styles.xml><?xml version="1.0" encoding="utf-8"?>
@@ -635,7 +2356,6 @@
   <w:style w:type="character" w:default="1" w:styleId="DefaultParagraphFont">
     <w:name w:val="Default Paragraph Font"/>
     <w:uiPriority w:val="1"/>
-    <w:semiHidden/>
     <w:unhideWhenUsed/>
   </w:style>
   <w:style w:type="table" w:default="1" w:styleId="TableNormal">
@@ -948,6 +2668,25 @@
       <w:color w:val="0F4761" w:themeColor="accent1" w:themeShade="BF"/>
       <w:spacing w:val="5"/>
     </w:rPr>
+  </w:style>
+  <w:style w:type="table" w:styleId="TableGrid">
+    <w:name w:val="Table Grid"/>
+    <w:basedOn w:val="TableNormal"/>
+    <w:uiPriority w:val="39"/>
+    <w:rsid w:val="00597246"/>
+    <w:pPr>
+      <w:spacing w:after="0" w:line="240" w:lineRule="auto"/>
+    </w:pPr>
+    <w:tblPr>
+      <w:tblBorders>
+        <w:top w:val="single" w:sz="4" w:space="0" w:color="auto"/>
+        <w:left w:val="single" w:sz="4" w:space="0" w:color="auto"/>
+        <w:bottom w:val="single" w:sz="4" w:space="0" w:color="auto"/>
+        <w:right w:val="single" w:sz="4" w:space="0" w:color="auto"/>
+        <w:insideH w:val="single" w:sz="4" w:space="0" w:color="auto"/>
+        <w:insideV w:val="single" w:sz="4" w:space="0" w:color="auto"/>
+      </w:tblBorders>
+    </w:tblPr>
   </w:style>
 </w:styles>
 </file>

</xml_diff>

<commit_message>
add detailed ThermoTrack testing plan and success criteria - Added comprehensive testing strategy covering unit, integration, and system testing - Specified clear success and failure criteria for hardware and software performance
</commit_message>
<xml_diff>
--- a/ThermoTrack Document.docx
+++ b/ThermoTrack Document.docx
@@ -84,21 +84,7 @@
         <w:rPr>
           <w:lang w:val="en-GB"/>
         </w:rPr>
-        <w:t xml:space="preserve">al server </w:t>
-      </w:r>
-      <w:proofErr w:type="gramStart"/>
-      <w:r>
-        <w:rPr>
-          <w:lang w:val="en-GB"/>
-        </w:rPr>
-        <w:t>is protected</w:t>
-      </w:r>
-      <w:proofErr w:type="gramEnd"/>
-      <w:r>
-        <w:rPr>
-          <w:lang w:val="en-GB"/>
-        </w:rPr>
-        <w:t>.</w:t>
+        <w:t>al server is protected.</w:t>
       </w:r>
     </w:p>
     <w:p>
@@ -116,21 +102,7 @@
         <w:rPr>
           <w:lang w:val="en-GB"/>
         </w:rPr>
-        <w:t xml:space="preserve">Data </w:t>
-      </w:r>
-      <w:proofErr w:type="gramStart"/>
-      <w:r>
-        <w:rPr>
-          <w:lang w:val="en-GB"/>
-        </w:rPr>
-        <w:t>is encrypted</w:t>
-      </w:r>
-      <w:proofErr w:type="gramEnd"/>
-      <w:r>
-        <w:rPr>
-          <w:lang w:val="en-GB"/>
-        </w:rPr>
-        <w:t xml:space="preserve"> so nobody can read it during transmission.</w:t>
+        <w:t>Data is encrypted so nobody can read it during transmission.</w:t>
       </w:r>
     </w:p>
     <w:p>
@@ -148,21 +120,7 @@
         <w:rPr>
           <w:lang w:val="en-GB"/>
         </w:rPr>
-        <w:t xml:space="preserve">Device and servers </w:t>
-      </w:r>
-      <w:proofErr w:type="gramStart"/>
-      <w:r>
-        <w:rPr>
-          <w:lang w:val="en-GB"/>
-        </w:rPr>
-        <w:t>are authenticated</w:t>
-      </w:r>
-      <w:proofErr w:type="gramEnd"/>
-      <w:r>
-        <w:rPr>
-          <w:lang w:val="en-GB"/>
-        </w:rPr>
-        <w:t xml:space="preserve"> to prevent fake devices from connecting.</w:t>
+        <w:t>Device and servers are authenticated to prevent fake devices from connecting.</w:t>
       </w:r>
     </w:p>
     <w:p>
@@ -186,21 +144,7 @@
         <w:rPr>
           <w:lang w:val="en-GB"/>
         </w:rPr>
-        <w:t xml:space="preserve"> logins on the web application </w:t>
-      </w:r>
-      <w:proofErr w:type="gramStart"/>
-      <w:r>
-        <w:rPr>
-          <w:lang w:val="en-GB"/>
-        </w:rPr>
-        <w:t>are also protected</w:t>
-      </w:r>
-      <w:proofErr w:type="gramEnd"/>
-      <w:r>
-        <w:rPr>
-          <w:lang w:val="en-GB"/>
-        </w:rPr>
-        <w:t xml:space="preserve"> HTTPS and secure cookies.</w:t>
+        <w:t xml:space="preserve"> logins on the web application are also protected HTTPS and secure cookies.</w:t>
       </w:r>
     </w:p>
     <w:p>
@@ -236,21 +180,7 @@
         <w:rPr>
           <w:lang w:val="en-GB"/>
         </w:rPr>
-        <w:t xml:space="preserve">the server, it </w:t>
-      </w:r>
-      <w:proofErr w:type="gramStart"/>
-      <w:r>
-        <w:rPr>
-          <w:lang w:val="en-GB"/>
-        </w:rPr>
-        <w:t>is stored</w:t>
-      </w:r>
-      <w:proofErr w:type="gramEnd"/>
-      <w:r>
-        <w:rPr>
-          <w:lang w:val="en-GB"/>
-        </w:rPr>
-        <w:t xml:space="preserve"> safely in secured database (MariaDB)</w:t>
+        <w:t>the server, it is stored safely in secured database (MariaDB)</w:t>
       </w:r>
     </w:p>
     <w:p>
@@ -274,21 +204,7 @@
         <w:rPr>
           <w:lang w:val="en-GB"/>
         </w:rPr>
-        <w:t xml:space="preserve">itive information such as passwords </w:t>
-      </w:r>
-      <w:proofErr w:type="gramStart"/>
-      <w:r>
-        <w:rPr>
-          <w:lang w:val="en-GB"/>
-        </w:rPr>
-        <w:t>is hashed</w:t>
-      </w:r>
-      <w:proofErr w:type="gramEnd"/>
-      <w:r>
-        <w:rPr>
-          <w:lang w:val="en-GB"/>
-        </w:rPr>
-        <w:t xml:space="preserve"> and salted using </w:t>
+        <w:t xml:space="preserve">itive information such as passwords is hashed and salted using </w:t>
       </w:r>
       <w:r>
         <w:rPr>
@@ -314,35 +230,7 @@
         <w:rPr>
           <w:lang w:val="en-GB"/>
         </w:rPr>
-        <w:t xml:space="preserve"> so it cannot </w:t>
-      </w:r>
-      <w:proofErr w:type="gramStart"/>
-      <w:r>
-        <w:rPr>
-          <w:lang w:val="en-GB"/>
-        </w:rPr>
-        <w:t>be read</w:t>
-      </w:r>
-      <w:proofErr w:type="gramEnd"/>
-      <w:r>
-        <w:rPr>
-          <w:lang w:val="en-GB"/>
-        </w:rPr>
-        <w:t xml:space="preserve"> even if the database </w:t>
-      </w:r>
-      <w:proofErr w:type="gramStart"/>
-      <w:r>
-        <w:rPr>
-          <w:lang w:val="en-GB"/>
-        </w:rPr>
-        <w:t>is compromised</w:t>
-      </w:r>
-      <w:proofErr w:type="gramEnd"/>
-      <w:r>
-        <w:rPr>
-          <w:lang w:val="en-GB"/>
-        </w:rPr>
-        <w:t>.</w:t>
+        <w:t xml:space="preserve"> so it cannot be read even if the database is compromised.</w:t>
       </w:r>
     </w:p>
     <w:p>
@@ -360,21 +248,7 @@
         <w:rPr>
           <w:lang w:val="en-GB"/>
         </w:rPr>
-        <w:t xml:space="preserve">Data backups </w:t>
-      </w:r>
-      <w:proofErr w:type="gramStart"/>
-      <w:r>
-        <w:rPr>
-          <w:lang w:val="en-GB"/>
-        </w:rPr>
-        <w:t>are encrypted</w:t>
-      </w:r>
-      <w:proofErr w:type="gramEnd"/>
-      <w:r>
-        <w:rPr>
-          <w:lang w:val="en-GB"/>
-        </w:rPr>
-        <w:t xml:space="preserve"> and stored securely to prevent data </w:t>
+        <w:t xml:space="preserve">Data backups are encrypted and stored securely to prevent data </w:t>
       </w:r>
       <w:r>
         <w:rPr>
@@ -410,21 +284,7 @@
         <w:rPr>
           <w:lang w:val="en-GB"/>
         </w:rPr>
-        <w:t xml:space="preserve">ess to the database </w:t>
-      </w:r>
-      <w:proofErr w:type="gramStart"/>
-      <w:r>
-        <w:rPr>
-          <w:lang w:val="en-GB"/>
-        </w:rPr>
-        <w:t>is limited</w:t>
-      </w:r>
-      <w:proofErr w:type="gramEnd"/>
-      <w:r>
-        <w:rPr>
-          <w:lang w:val="en-GB"/>
-        </w:rPr>
-        <w:t xml:space="preserve"> to autho</w:t>
+        <w:t>ess to the database is limited to autho</w:t>
       </w:r>
       <w:r>
         <w:rPr>
@@ -443,21 +303,7 @@
         <w:rPr>
           <w:lang w:val="en-GB"/>
         </w:rPr>
-        <w:t xml:space="preserve">All user and sensor data </w:t>
-      </w:r>
-      <w:proofErr w:type="gramStart"/>
-      <w:r>
-        <w:rPr>
-          <w:lang w:val="en-GB"/>
-        </w:rPr>
-        <w:t>is stored</w:t>
-      </w:r>
-      <w:proofErr w:type="gramEnd"/>
-      <w:r>
-        <w:rPr>
-          <w:lang w:val="en-GB"/>
-        </w:rPr>
-        <w:t xml:space="preserve"> following principle of the least privilege</w:t>
+        <w:t>All user and sensor data is stored following principle of the least privilege</w:t>
       </w:r>
       <w:r>
         <w:rPr>
@@ -552,21 +398,7 @@
         <w:rPr>
           <w:lang w:val="en-GB"/>
         </w:rPr>
-        <w:t xml:space="preserve">Session management ensures that users </w:t>
-      </w:r>
-      <w:proofErr w:type="gramStart"/>
-      <w:r>
-        <w:rPr>
-          <w:lang w:val="en-GB"/>
-        </w:rPr>
-        <w:t>are automatically logged</w:t>
-      </w:r>
-      <w:proofErr w:type="gramEnd"/>
-      <w:r>
-        <w:rPr>
-          <w:lang w:val="en-GB"/>
-        </w:rPr>
-        <w:t xml:space="preserve"> out after inactivity to reduce </w:t>
+        <w:t xml:space="preserve">Session management ensures that users are automatically logged out after inactivity to reduce </w:t>
       </w:r>
       <w:r>
         <w:rPr>
@@ -602,21 +434,7 @@
         <w:rPr>
           <w:lang w:val="en-GB"/>
         </w:rPr>
-        <w:t xml:space="preserve"> validation to ensure the data </w:t>
-      </w:r>
-      <w:proofErr w:type="gramStart"/>
-      <w:r>
-        <w:rPr>
-          <w:lang w:val="en-GB"/>
-        </w:rPr>
-        <w:t>being sent</w:t>
-      </w:r>
-      <w:proofErr w:type="gramEnd"/>
-      <w:r>
-        <w:rPr>
-          <w:lang w:val="en-GB"/>
-        </w:rPr>
-        <w:t xml:space="preserve"> is valid and secure.</w:t>
+        <w:t xml:space="preserve"> validation to ensure the data being sent is valid and secure.</w:t>
       </w:r>
     </w:p>
     <w:p>
@@ -888,21 +706,7 @@
               <w:rPr>
                 <w:lang w:val="en-GB"/>
               </w:rPr>
-              <w:t xml:space="preserve">interference, keeping data </w:t>
-            </w:r>
-            <w:proofErr w:type="gramStart"/>
-            <w:r>
-              <w:rPr>
-                <w:lang w:val="en-GB"/>
-              </w:rPr>
-              <w:t>reliable</w:t>
-            </w:r>
-            <w:proofErr w:type="gramEnd"/>
-            <w:r>
-              <w:rPr>
-                <w:lang w:val="en-GB"/>
-              </w:rPr>
-              <w:t>.</w:t>
+              <w:t>interference, keeping data reliable.</w:t>
             </w:r>
           </w:p>
         </w:tc>
@@ -970,21 +774,7 @@
               <w:rPr>
                 <w:lang w:val="en-IE"/>
               </w:rPr>
-              <w:t xml:space="preserve">, screw-down connection points for all wiring, making maintenance and debugging </w:t>
-            </w:r>
-            <w:proofErr w:type="gramStart"/>
-            <w:r>
-              <w:rPr>
-                <w:lang w:val="en-IE"/>
-              </w:rPr>
-              <w:t>much</w:t>
-            </w:r>
-            <w:proofErr w:type="gramEnd"/>
-            <w:r>
-              <w:rPr>
-                <w:lang w:val="en-IE"/>
-              </w:rPr>
-              <w:t xml:space="preserve"> safer and easier than temporary connections</w:t>
+              <w:t>, screw-down connection points for all wiring, making maintenance and debugging much safer and easier than temporary connections</w:t>
             </w:r>
           </w:p>
         </w:tc>
@@ -1038,11 +828,15 @@
     <w:p>
       <w:pPr>
         <w:rPr>
-          <w:lang w:val="en-GB"/>
-        </w:rPr>
-      </w:pPr>
-      <w:r>
-        <w:rPr>
+          <w:b/>
+          <w:bCs/>
+          <w:lang w:val="en-GB"/>
+        </w:rPr>
+      </w:pPr>
+      <w:r>
+        <w:rPr>
+          <w:b/>
+          <w:bCs/>
           <w:lang w:val="en-GB"/>
         </w:rPr>
         <w:t xml:space="preserve">Privacy and Data governance </w:t>
@@ -1063,21 +857,7 @@
         <w:rPr>
           <w:lang w:val="en-GB"/>
         </w:rPr>
-        <w:t xml:space="preserve">Only the minimum amount of data necessary for operation </w:t>
-      </w:r>
-      <w:proofErr w:type="gramStart"/>
-      <w:r>
-        <w:rPr>
-          <w:lang w:val="en-GB"/>
-        </w:rPr>
-        <w:t>is collected</w:t>
-      </w:r>
-      <w:proofErr w:type="gramEnd"/>
-      <w:r>
-        <w:rPr>
-          <w:lang w:val="en-GB"/>
-        </w:rPr>
-        <w:t>.</w:t>
+        <w:t>Only the minimum amount of data necessary for operation is collected.</w:t>
       </w:r>
     </w:p>
     <w:p>
@@ -1095,21 +875,7 @@
         <w:rPr>
           <w:lang w:val="en-GB"/>
         </w:rPr>
-        <w:t xml:space="preserve">Access to personal or sensitive data </w:t>
-      </w:r>
-      <w:proofErr w:type="gramStart"/>
-      <w:r>
-        <w:rPr>
-          <w:lang w:val="en-GB"/>
-        </w:rPr>
-        <w:t>is logged</w:t>
-      </w:r>
-      <w:proofErr w:type="gramEnd"/>
-      <w:r>
-        <w:rPr>
-          <w:lang w:val="en-GB"/>
-        </w:rPr>
-        <w:t xml:space="preserve"> and reviewed periodically.</w:t>
+        <w:t>Access to personal or sensitive data is logged and reviewed periodically.</w:t>
       </w:r>
     </w:p>
     <w:p>
@@ -1133,50 +899,733 @@
         <w:rPr>
           <w:lang w:val="en-GB"/>
         </w:rPr>
-        <w:t xml:space="preserve">ns and systems changes </w:t>
+        <w:t>ns and systems changes are logged for auditing and accountability.</w:t>
+      </w:r>
+    </w:p>
+    <w:p>
+      <w:pPr>
+        <w:rPr>
+          <w:lang w:val="en-GB"/>
+        </w:rPr>
+      </w:pPr>
+    </w:p>
+    <w:p>
+      <w:pPr>
+        <w:pStyle w:val="Heading1"/>
+        <w:rPr>
+          <w:lang w:val="en-GB"/>
+        </w:rPr>
+      </w:pPr>
+      <w:proofErr w:type="spellStart"/>
+      <w:r>
+        <w:rPr>
+          <w:lang w:val="en-GB"/>
+        </w:rPr>
+        <w:t>ThermoTrack</w:t>
+      </w:r>
+      <w:proofErr w:type="spellEnd"/>
+      <w:r>
+        <w:rPr>
+          <w:lang w:val="en-GB"/>
+        </w:rPr>
+        <w:t xml:space="preserve"> Testing </w:t>
+      </w:r>
+      <w:r>
+        <w:rPr>
+          <w:lang w:val="en-GB"/>
+        </w:rPr>
+        <w:t>Plan</w:t>
+      </w:r>
+    </w:p>
+    <w:p>
+      <w:pPr>
+        <w:rPr>
+          <w:lang w:val="en-GB"/>
+        </w:rPr>
+      </w:pPr>
+      <w:r>
+        <w:rPr>
+          <w:lang w:val="en-GB"/>
+        </w:rPr>
+        <w:t xml:space="preserve">The </w:t>
+      </w:r>
+      <w:proofErr w:type="spellStart"/>
+      <w:r>
+        <w:rPr>
+          <w:lang w:val="en-GB"/>
+        </w:rPr>
+        <w:t>Thermotrack</w:t>
+      </w:r>
+      <w:proofErr w:type="spellEnd"/>
+      <w:r>
+        <w:rPr>
+          <w:lang w:val="en-GB"/>
+        </w:rPr>
+        <w:t xml:space="preserve"> system will undergo both hardware and software testing to ensure the system performs acc</w:t>
+      </w:r>
+      <w:r>
+        <w:rPr>
+          <w:lang w:val="en-GB"/>
+        </w:rPr>
+        <w:t xml:space="preserve">urately, securely and </w:t>
+      </w:r>
+      <w:r>
+        <w:rPr>
+          <w:lang w:val="en-GB"/>
+        </w:rPr>
+        <w:t>reliable</w:t>
+      </w:r>
+      <w:r>
+        <w:rPr>
+          <w:lang w:val="en-GB"/>
+        </w:rPr>
+        <w:t>.</w:t>
+      </w:r>
+    </w:p>
+    <w:p>
+      <w:pPr>
+        <w:rPr>
+          <w:lang w:val="en-GB"/>
+        </w:rPr>
+      </w:pPr>
+      <w:r>
+        <w:rPr>
+          <w:lang w:val="en-GB"/>
+        </w:rPr>
+        <w:t>The goal is to confirm that the device correctly detect occupancy, monitors environmental conditions and prov</w:t>
+      </w:r>
+      <w:r>
+        <w:rPr>
+          <w:lang w:val="en-GB"/>
+        </w:rPr>
+        <w:t>ides accurate smart recommendations for HVAC adjustments while maintaining user security and data privacy.</w:t>
+      </w:r>
+    </w:p>
+    <w:p>
+      <w:pPr>
+        <w:rPr>
+          <w:lang w:val="en-GB"/>
+        </w:rPr>
+      </w:pPr>
+    </w:p>
+    <w:p>
+      <w:pPr>
+        <w:rPr>
+          <w:b/>
+          <w:bCs/>
+          <w:lang w:val="en-GB"/>
+        </w:rPr>
+      </w:pPr>
+      <w:r>
+        <w:rPr>
+          <w:b/>
+          <w:bCs/>
+          <w:lang w:val="en-GB"/>
+        </w:rPr>
+        <w:t>Testing Methods</w:t>
+      </w:r>
+    </w:p>
+    <w:p>
+      <w:pPr>
+        <w:rPr>
+          <w:lang w:val="en-GB"/>
+        </w:rPr>
+      </w:pPr>
+      <w:r>
+        <w:rPr>
+          <w:lang w:val="en-GB"/>
+        </w:rPr>
+        <w:t xml:space="preserve">Unit Testing </w:t>
+      </w:r>
+      <w:r>
+        <w:rPr>
+          <w:lang w:val="en-GB"/>
+        </w:rPr>
+        <w:t>(Software</w:t>
+      </w:r>
+      <w:r>
+        <w:rPr>
+          <w:lang w:val="en-GB"/>
+        </w:rPr>
+        <w:t>)</w:t>
+      </w:r>
+    </w:p>
+    <w:p>
+      <w:pPr>
+        <w:rPr>
+          <w:lang w:val="en-GB"/>
+        </w:rPr>
+      </w:pPr>
+      <w:r>
+        <w:rPr>
+          <w:lang w:val="en-GB"/>
+        </w:rPr>
+        <w:t xml:space="preserve">Each software component of the </w:t>
+      </w:r>
+      <w:proofErr w:type="spellStart"/>
+      <w:r>
+        <w:rPr>
+          <w:lang w:val="en-GB"/>
+        </w:rPr>
+        <w:t>ThermoTrack</w:t>
+      </w:r>
+      <w:proofErr w:type="spellEnd"/>
+      <w:r>
+        <w:rPr>
+          <w:lang w:val="en-GB"/>
+        </w:rPr>
+        <w:t xml:space="preserve"> web application and device logic will be tested individually to ensure </w:t>
+      </w:r>
+      <w:r>
+        <w:rPr>
+          <w:lang w:val="en-GB"/>
+        </w:rPr>
+        <w:t>it functions as expected.</w:t>
+      </w:r>
+    </w:p>
+    <w:p>
+      <w:pPr>
+        <w:rPr>
+          <w:lang w:val="en-GB"/>
+        </w:rPr>
+      </w:pPr>
+      <w:r>
+        <w:rPr>
+          <w:lang w:val="en-GB"/>
+        </w:rPr>
+        <w:t>Examples</w:t>
+      </w:r>
+      <w:r>
+        <w:rPr>
+          <w:lang w:val="en-GB"/>
+        </w:rPr>
+        <w:t xml:space="preserve"> include:</w:t>
+      </w:r>
+    </w:p>
+    <w:p>
+      <w:pPr>
+        <w:pStyle w:val="ListParagraph"/>
+        <w:numPr>
+          <w:ilvl w:val="0"/>
+          <w:numId w:val="6"/>
+        </w:numPr>
+        <w:rPr>
+          <w:lang w:val="en-GB"/>
+        </w:rPr>
+      </w:pPr>
+      <w:r>
+        <w:rPr>
+          <w:lang w:val="en-GB"/>
+        </w:rPr>
+        <w:t>Testing login and registration forms for valid and invalid points.</w:t>
+      </w:r>
+    </w:p>
+    <w:p>
+      <w:pPr>
+        <w:pStyle w:val="ListParagraph"/>
+        <w:numPr>
+          <w:ilvl w:val="0"/>
+          <w:numId w:val="6"/>
+        </w:numPr>
+        <w:rPr>
+          <w:lang w:val="en-GB"/>
+        </w:rPr>
+      </w:pPr>
+      <w:r>
+        <w:rPr>
+          <w:lang w:val="en-GB"/>
+        </w:rPr>
+        <w:lastRenderedPageBreak/>
+        <w:t>Verifying database connection and data retrieval</w:t>
+      </w:r>
+    </w:p>
+    <w:p>
+      <w:pPr>
+        <w:rPr>
+          <w:lang w:val="en-GB"/>
+        </w:rPr>
+      </w:pPr>
+      <w:r>
+        <w:rPr>
+          <w:lang w:val="en-GB"/>
+        </w:rPr>
+        <w:t>Success Criteria:</w:t>
+      </w:r>
+    </w:p>
+    <w:p>
+      <w:pPr>
+        <w:pStyle w:val="ListParagraph"/>
+        <w:numPr>
+          <w:ilvl w:val="0"/>
+          <w:numId w:val="7"/>
+        </w:numPr>
+        <w:rPr>
+          <w:lang w:val="en-GB"/>
+        </w:rPr>
+      </w:pPr>
+      <w:r>
+        <w:rPr>
+          <w:lang w:val="en-GB"/>
+        </w:rPr>
+        <w:t>All functions run without err</w:t>
+      </w:r>
+      <w:r>
+        <w:rPr>
+          <w:lang w:val="en-GB"/>
+        </w:rPr>
+        <w:t>ors</w:t>
+      </w:r>
+    </w:p>
+    <w:p>
+      <w:pPr>
+        <w:pStyle w:val="ListParagraph"/>
+        <w:numPr>
+          <w:ilvl w:val="0"/>
+          <w:numId w:val="7"/>
+        </w:numPr>
+        <w:rPr>
+          <w:lang w:val="en-GB"/>
+        </w:rPr>
+      </w:pPr>
+      <w:r>
+        <w:rPr>
+          <w:lang w:val="en-GB"/>
+        </w:rPr>
+        <w:t>Input validation correctly blocks invalid data.</w:t>
+      </w:r>
+    </w:p>
+    <w:p>
+      <w:pPr>
+        <w:pStyle w:val="ListParagraph"/>
+        <w:numPr>
+          <w:ilvl w:val="0"/>
+          <w:numId w:val="7"/>
+        </w:numPr>
+        <w:rPr>
+          <w:lang w:val="en-GB"/>
+        </w:rPr>
+      </w:pPr>
+      <w:r>
+        <w:rPr>
+          <w:lang w:val="en-GB"/>
+        </w:rPr>
+        <w:t>Data is accurately stored and retrieved from the database</w:t>
+      </w:r>
+    </w:p>
+    <w:p>
+      <w:pPr>
+        <w:rPr>
+          <w:lang w:val="en-GB"/>
+        </w:rPr>
+      </w:pPr>
+    </w:p>
+    <w:p>
+      <w:pPr>
+        <w:rPr>
+          <w:b/>
+          <w:bCs/>
+          <w:lang w:val="en-GB"/>
+        </w:rPr>
+      </w:pPr>
+      <w:r>
+        <w:rPr>
+          <w:b/>
+          <w:bCs/>
+          <w:lang w:val="en-GB"/>
+        </w:rPr>
+        <w:t xml:space="preserve">Integration Testing </w:t>
+      </w:r>
+    </w:p>
+    <w:p>
+      <w:pPr>
+        <w:rPr>
+          <w:lang w:val="en-GB"/>
+        </w:rPr>
+      </w:pPr>
+      <w:r>
+        <w:rPr>
+          <w:lang w:val="en-GB"/>
+        </w:rPr>
+        <w:t>Once individual parts work they will be tested together to ensure that smooth communication between:</w:t>
+      </w:r>
+    </w:p>
+    <w:p>
+      <w:pPr>
+        <w:pStyle w:val="ListParagraph"/>
+        <w:numPr>
+          <w:ilvl w:val="0"/>
+          <w:numId w:val="8"/>
+        </w:numPr>
+        <w:rPr>
+          <w:lang w:val="en-GB"/>
+        </w:rPr>
+      </w:pPr>
+      <w:r>
+        <w:rPr>
+          <w:lang w:val="en-GB"/>
+        </w:rPr>
+        <w:t>The device raspberry Pi and the web server.</w:t>
+      </w:r>
+    </w:p>
+    <w:p>
+      <w:pPr>
+        <w:pStyle w:val="ListParagraph"/>
+        <w:numPr>
+          <w:ilvl w:val="0"/>
+          <w:numId w:val="8"/>
+        </w:numPr>
+        <w:rPr>
+          <w:lang w:val="en-GB"/>
+        </w:rPr>
+      </w:pPr>
+      <w:r>
+        <w:rPr>
+          <w:lang w:val="en-GB"/>
+        </w:rPr>
+        <w:t>The database and the web interface.</w:t>
+      </w:r>
+    </w:p>
+    <w:p>
+      <w:pPr>
+        <w:rPr>
+          <w:lang w:val="en-GB"/>
+        </w:rPr>
+      </w:pPr>
+      <w:r>
+        <w:rPr>
+          <w:lang w:val="en-GB"/>
+        </w:rPr>
+        <w:t>Success Criteria:</w:t>
+      </w:r>
+    </w:p>
+    <w:p>
+      <w:pPr>
+        <w:pStyle w:val="ListParagraph"/>
+        <w:numPr>
+          <w:ilvl w:val="0"/>
+          <w:numId w:val="9"/>
+        </w:numPr>
+        <w:rPr>
+          <w:lang w:val="en-GB"/>
+        </w:rPr>
+      </w:pPr>
+      <w:r>
+        <w:rPr>
+          <w:lang w:val="en-GB"/>
+        </w:rPr>
+        <w:t>Data from the sensors is correctly sent to the server and displayed in the dashboard.</w:t>
+      </w:r>
+    </w:p>
+    <w:p>
+      <w:pPr>
+        <w:pStyle w:val="ListParagraph"/>
+        <w:numPr>
+          <w:ilvl w:val="0"/>
+          <w:numId w:val="9"/>
+        </w:numPr>
+        <w:rPr>
+          <w:lang w:val="en-GB"/>
+        </w:rPr>
+      </w:pPr>
+      <w:r>
+        <w:rPr>
+          <w:lang w:val="en-GB"/>
+        </w:rPr>
+        <w:t>User</w:t>
+      </w:r>
+      <w:r>
+        <w:rPr>
+          <w:lang w:val="en-GB"/>
+        </w:rPr>
+        <w:t xml:space="preserve"> inputs correctly update the database.</w:t>
+      </w:r>
+    </w:p>
+    <w:p>
+      <w:pPr>
+        <w:pStyle w:val="ListParagraph"/>
+        <w:numPr>
+          <w:ilvl w:val="0"/>
+          <w:numId w:val="9"/>
+        </w:numPr>
+        <w:rPr>
+          <w:lang w:val="en-GB"/>
+        </w:rPr>
+      </w:pPr>
+      <w:r>
+        <w:rPr>
+          <w:lang w:val="en-GB"/>
+        </w:rPr>
+        <w:t>Communication remains stable with no data loss or timeouts.</w:t>
+      </w:r>
+    </w:p>
+    <w:p>
+      <w:pPr>
+        <w:rPr>
+          <w:b/>
+          <w:bCs/>
+          <w:lang w:val="en-GB"/>
+        </w:rPr>
+      </w:pPr>
+    </w:p>
+    <w:p>
+      <w:pPr>
+        <w:rPr>
+          <w:b/>
+          <w:bCs/>
+          <w:lang w:val="en-GB"/>
+        </w:rPr>
+      </w:pPr>
+      <w:r>
+        <w:rPr>
+          <w:b/>
+          <w:bCs/>
+          <w:lang w:val="en-GB"/>
+        </w:rPr>
+        <w:t>System Testing</w:t>
+      </w:r>
+    </w:p>
+    <w:p>
+      <w:pPr>
+        <w:rPr>
+          <w:lang w:val="en-GB"/>
+        </w:rPr>
+      </w:pPr>
+      <w:r>
+        <w:rPr>
+          <w:lang w:val="en-GB"/>
+        </w:rPr>
+        <w:t xml:space="preserve">This </w:t>
+      </w:r>
+      <w:r>
+        <w:rPr>
+          <w:lang w:val="en-GB"/>
+        </w:rPr>
+        <w:t xml:space="preserve">will test the entire system </w:t>
+      </w:r>
+      <w:proofErr w:type="spellStart"/>
+      <w:r>
+        <w:rPr>
+          <w:lang w:val="en-GB"/>
+        </w:rPr>
+        <w:t>Thermotrack</w:t>
+      </w:r>
+      <w:proofErr w:type="spellEnd"/>
+      <w:r>
+        <w:rPr>
+          <w:lang w:val="en-GB"/>
+        </w:rPr>
+        <w:t xml:space="preserve"> system from end to end</w:t>
+      </w:r>
+      <w:r>
+        <w:rPr>
+          <w:lang w:val="en-GB"/>
+        </w:rPr>
+        <w:t>.</w:t>
+      </w:r>
+      <w:r>
+        <w:rPr>
+          <w:lang w:val="en-GB"/>
+        </w:rPr>
+        <w:t xml:space="preserve"> Combining </w:t>
+      </w:r>
+      <w:r>
+        <w:rPr>
+          <w:lang w:val="en-GB"/>
+        </w:rPr>
+        <w:t>hardware,</w:t>
+      </w:r>
+      <w:r>
+        <w:rPr>
+          <w:lang w:val="en-GB"/>
+        </w:rPr>
+        <w:t xml:space="preserve"> network and software.</w:t>
+      </w:r>
+    </w:p>
+    <w:p>
+      <w:pPr>
+        <w:rPr>
+          <w:lang w:val="en-GB"/>
+        </w:rPr>
+      </w:pPr>
+    </w:p>
+    <w:p>
+      <w:pPr>
+        <w:rPr>
+          <w:b/>
+          <w:bCs/>
+          <w:lang w:val="en-GB"/>
+        </w:rPr>
+      </w:pPr>
+      <w:r>
+        <w:rPr>
+          <w:b/>
+          <w:bCs/>
+          <w:lang w:val="en-GB"/>
+        </w:rPr>
+        <w:t>User Testing</w:t>
+      </w:r>
+    </w:p>
+    <w:p>
+      <w:pPr>
+        <w:rPr>
+          <w:lang w:val="en-GB"/>
+        </w:rPr>
+      </w:pPr>
+      <w:r>
+        <w:rPr>
+          <w:lang w:val="en-GB"/>
+        </w:rPr>
+        <w:t xml:space="preserve">This involves testing </w:t>
+      </w:r>
+      <w:proofErr w:type="spellStart"/>
+      <w:r>
+        <w:rPr>
+          <w:lang w:val="en-GB"/>
+        </w:rPr>
+        <w:t>Thermotrack</w:t>
+      </w:r>
+      <w:proofErr w:type="spellEnd"/>
+      <w:r>
+        <w:rPr>
+          <w:lang w:val="en-GB"/>
+        </w:rPr>
+        <w:t xml:space="preserve"> with real users like students or staff to ensure </w:t>
+      </w:r>
+      <w:r>
+        <w:rPr>
+          <w:lang w:val="en-GB"/>
+        </w:rPr>
+        <w:t>it is easy to use, accessible and meets the intended goals.</w:t>
+      </w:r>
+    </w:p>
+    <w:p>
+      <w:pPr>
+        <w:pStyle w:val="ListParagraph"/>
+        <w:numPr>
+          <w:ilvl w:val="0"/>
+          <w:numId w:val="11"/>
+        </w:numPr>
+        <w:rPr>
+          <w:lang w:val="en-GB"/>
+        </w:rPr>
+      </w:pPr>
+      <w:r>
+        <w:rPr>
+          <w:lang w:val="en-GB"/>
+        </w:rPr>
+        <w:t>The web interface usability and accessibility.</w:t>
+      </w:r>
+    </w:p>
+    <w:p>
+      <w:pPr>
+        <w:pStyle w:val="ListParagraph"/>
+        <w:numPr>
+          <w:ilvl w:val="0"/>
+          <w:numId w:val="11"/>
+        </w:numPr>
+        <w:rPr>
+          <w:lang w:val="en-GB"/>
+        </w:rPr>
+      </w:pPr>
+      <w:r>
+        <w:rPr>
+          <w:lang w:val="en-GB"/>
+        </w:rPr>
+        <w:t xml:space="preserve">The </w:t>
+      </w:r>
+      <w:r>
+        <w:rPr>
+          <w:lang w:val="en-GB"/>
+        </w:rPr>
+        <w:t>accuracy of occupancy and comfort recommendations.</w:t>
+      </w:r>
+    </w:p>
+    <w:p>
+      <w:pPr>
+        <w:rPr>
+          <w:lang w:val="en-GB"/>
+        </w:rPr>
+      </w:pPr>
+      <w:r>
+        <w:rPr>
+          <w:lang w:val="en-GB"/>
+        </w:rPr>
+        <w:t>Success criteria:</w:t>
+      </w:r>
+    </w:p>
+    <w:p>
+      <w:pPr>
+        <w:pStyle w:val="ListParagraph"/>
+        <w:numPr>
+          <w:ilvl w:val="0"/>
+          <w:numId w:val="12"/>
+        </w:numPr>
+        <w:rPr>
+          <w:lang w:val="en-GB"/>
+        </w:rPr>
+      </w:pPr>
+      <w:r>
+        <w:rPr>
+          <w:lang w:val="en-GB"/>
+        </w:rPr>
+        <w:t>Feedback confirms that the system provides useful and understandable recommendations.</w:t>
+      </w:r>
+    </w:p>
+    <w:p>
+      <w:pPr>
+        <w:pStyle w:val="ListParagraph"/>
+        <w:numPr>
+          <w:ilvl w:val="0"/>
+          <w:numId w:val="12"/>
+        </w:numPr>
+        <w:rPr>
+          <w:lang w:val="en-GB"/>
+        </w:rPr>
+      </w:pPr>
+      <w:r>
+        <w:rPr>
+          <w:lang w:val="en-GB"/>
+        </w:rPr>
+        <w:lastRenderedPageBreak/>
+        <w:t xml:space="preserve">Users can complete main </w:t>
       </w:r>
       <w:proofErr w:type="gramStart"/>
       <w:r>
         <w:rPr>
           <w:lang w:val="en-GB"/>
         </w:rPr>
-        <w:t>are logged</w:t>
+        <w:t>tasks</w:t>
       </w:r>
       <w:proofErr w:type="gramEnd"/>
       <w:r>
         <w:rPr>
           <w:lang w:val="en-GB"/>
         </w:rPr>
-        <w:t xml:space="preserve"> for auditing and accountability.</w:t>
-      </w:r>
-    </w:p>
-    <w:p>
-      <w:pPr>
-        <w:rPr>
-          <w:lang w:val="en-GB"/>
-        </w:rPr>
-      </w:pPr>
-    </w:p>
-    <w:p>
-      <w:pPr>
-        <w:pStyle w:val="ListParagraph"/>
-        <w:rPr>
-          <w:lang w:val="en-GB"/>
-        </w:rPr>
-      </w:pPr>
-    </w:p>
-    <w:p>
-      <w:pPr>
-        <w:pStyle w:val="ListParagraph"/>
-        <w:ind w:left="1440"/>
-        <w:rPr>
-          <w:lang w:val="en-GB"/>
-        </w:rPr>
-      </w:pPr>
-    </w:p>
-    <w:p>
-      <w:pPr>
-        <w:pStyle w:val="ListParagraph"/>
+        <w:t xml:space="preserve"> view data, adjust preferences</w:t>
+      </w:r>
+      <w:r>
+        <w:rPr>
+          <w:lang w:val="en-GB"/>
+        </w:rPr>
+        <w:t xml:space="preserve">, read recommendations </w:t>
+      </w:r>
+      <w:proofErr w:type="spellStart"/>
+      <w:r>
+        <w:rPr>
+          <w:lang w:val="en-GB"/>
+        </w:rPr>
+        <w:t>with out</w:t>
+      </w:r>
+      <w:proofErr w:type="spellEnd"/>
+      <w:r>
+        <w:rPr>
+          <w:lang w:val="en-GB"/>
+        </w:rPr>
+        <w:t xml:space="preserve"> help.</w:t>
+      </w:r>
+    </w:p>
+    <w:p>
+      <w:pPr>
         <w:rPr>
           <w:lang w:val="en-GB"/>
         </w:rPr>
@@ -1195,6 +1644,458 @@
 <file path=word/numbering.xml><?xml version="1.0" encoding="utf-8"?>
 <w:numbering xmlns:wpc="http://schemas.microsoft.com/office/word/2010/wordprocessingCanvas" xmlns:cx="http://schemas.microsoft.com/office/drawing/2014/chartex" xmlns:cx1="http://schemas.microsoft.com/office/drawing/2015/9/8/chartex" xmlns:cx2="http://schemas.microsoft.com/office/drawing/2015/10/21/chartex" xmlns:cx3="http://schemas.microsoft.com/office/drawing/2016/5/9/chartex" xmlns:cx4="http://schemas.microsoft.com/office/drawing/2016/5/10/chartex" xmlns:cx5="http://schemas.microsoft.com/office/drawing/2016/5/11/chartex" xmlns:cx6="http://schemas.microsoft.com/office/drawing/2016/5/12/chartex" xmlns:cx7="http://schemas.microsoft.com/office/drawing/2016/5/13/chartex" xmlns:cx8="http://schemas.microsoft.com/office/drawing/2016/5/14/chartex" xmlns:mc="http://schemas.openxmlformats.org/markup-compatibility/2006" xmlns:aink="http://schemas.microsoft.com/office/drawing/2016/ink" xmlns:am3d="http://schemas.microsoft.com/office/drawing/2017/model3d" xmlns:o="urn:schemas-microsoft-com:office:office" xmlns:oel="http://schemas.microsoft.com/office/2019/extlst" xmlns:r="http://schemas.openxmlformats.org/officeDocument/2006/relationships" xmlns:m="http://schemas.openxmlformats.org/officeDocument/2006/math" xmlns:v="urn:schemas-microsoft-com:vml" xmlns:wp14="http://schemas.microsoft.com/office/word/2010/wordprocessingDrawing" xmlns:wp="http://schemas.openxmlformats.org/drawingml/2006/wordprocessingDrawing" xmlns:w10="urn:schemas-microsoft-com:office:word" xmlns:w="http://schemas.openxmlformats.org/wordprocessingml/2006/main" xmlns:w14="http://schemas.microsoft.com/office/word/2010/wordml" xmlns:w15="http://schemas.microsoft.com/office/word/2012/wordml" xmlns:w16cex="http://schemas.microsoft.com/office/word/2018/wordml/cex" xmlns:w16cid="http://schemas.microsoft.com/office/word/2016/wordml/cid" xmlns:w16="http://schemas.microsoft.com/office/word/2018/wordml" xmlns:w16du="http://schemas.microsoft.com/office/word/2023/wordml/word16du" xmlns:w16sdtdh="http://schemas.microsoft.com/office/word/2020/wordml/sdtdatahash" xmlns:w16sdtfl="http://schemas.microsoft.com/office/word/2024/wordml/sdtformatlock" xmlns:w16se="http://schemas.microsoft.com/office/word/2015/wordml/symex" xmlns:wpg="http://schemas.microsoft.com/office/word/2010/wordprocessingGroup" xmlns:wpi="http://schemas.microsoft.com/office/word/2010/wordprocessingInk" xmlns:wne="http://schemas.microsoft.com/office/word/2006/wordml" xmlns:wps="http://schemas.microsoft.com/office/word/2010/wordprocessingShape" mc:Ignorable="w14 w15 w16se w16cid w16 w16cex w16sdtdh w16sdtfl w16du wp14">
   <w:abstractNum w:abstractNumId="0" w15:restartNumberingAfterBreak="0">
+    <w:nsid w:val="09662D03"/>
+    <w:multiLevelType w:val="hybridMultilevel"/>
+    <w:tmpl w:val="0520F02A"/>
+    <w:lvl w:ilvl="0" w:tplc="04090001">
+      <w:start w:val="1"/>
+      <w:numFmt w:val="bullet"/>
+      <w:lvlText w:val=""/>
+      <w:lvlJc w:val="left"/>
+      <w:pPr>
+        <w:ind w:left="720" w:hanging="360"/>
+      </w:pPr>
+      <w:rPr>
+        <w:rFonts w:ascii="Symbol" w:hAnsi="Symbol" w:hint="default"/>
+      </w:rPr>
+    </w:lvl>
+    <w:lvl w:ilvl="1" w:tplc="04090003" w:tentative="1">
+      <w:start w:val="1"/>
+      <w:numFmt w:val="bullet"/>
+      <w:lvlText w:val="o"/>
+      <w:lvlJc w:val="left"/>
+      <w:pPr>
+        <w:ind w:left="1440" w:hanging="360"/>
+      </w:pPr>
+      <w:rPr>
+        <w:rFonts w:ascii="Courier New" w:hAnsi="Courier New" w:cs="Courier New" w:hint="default"/>
+      </w:rPr>
+    </w:lvl>
+    <w:lvl w:ilvl="2" w:tplc="04090005" w:tentative="1">
+      <w:start w:val="1"/>
+      <w:numFmt w:val="bullet"/>
+      <w:lvlText w:val=""/>
+      <w:lvlJc w:val="left"/>
+      <w:pPr>
+        <w:ind w:left="2160" w:hanging="360"/>
+      </w:pPr>
+      <w:rPr>
+        <w:rFonts w:ascii="Wingdings" w:hAnsi="Wingdings" w:hint="default"/>
+      </w:rPr>
+    </w:lvl>
+    <w:lvl w:ilvl="3" w:tplc="04090001" w:tentative="1">
+      <w:start w:val="1"/>
+      <w:numFmt w:val="bullet"/>
+      <w:lvlText w:val=""/>
+      <w:lvlJc w:val="left"/>
+      <w:pPr>
+        <w:ind w:left="2880" w:hanging="360"/>
+      </w:pPr>
+      <w:rPr>
+        <w:rFonts w:ascii="Symbol" w:hAnsi="Symbol" w:hint="default"/>
+      </w:rPr>
+    </w:lvl>
+    <w:lvl w:ilvl="4" w:tplc="04090003" w:tentative="1">
+      <w:start w:val="1"/>
+      <w:numFmt w:val="bullet"/>
+      <w:lvlText w:val="o"/>
+      <w:lvlJc w:val="left"/>
+      <w:pPr>
+        <w:ind w:left="3600" w:hanging="360"/>
+      </w:pPr>
+      <w:rPr>
+        <w:rFonts w:ascii="Courier New" w:hAnsi="Courier New" w:cs="Courier New" w:hint="default"/>
+      </w:rPr>
+    </w:lvl>
+    <w:lvl w:ilvl="5" w:tplc="04090005" w:tentative="1">
+      <w:start w:val="1"/>
+      <w:numFmt w:val="bullet"/>
+      <w:lvlText w:val=""/>
+      <w:lvlJc w:val="left"/>
+      <w:pPr>
+        <w:ind w:left="4320" w:hanging="360"/>
+      </w:pPr>
+      <w:rPr>
+        <w:rFonts w:ascii="Wingdings" w:hAnsi="Wingdings" w:hint="default"/>
+      </w:rPr>
+    </w:lvl>
+    <w:lvl w:ilvl="6" w:tplc="04090001" w:tentative="1">
+      <w:start w:val="1"/>
+      <w:numFmt w:val="bullet"/>
+      <w:lvlText w:val=""/>
+      <w:lvlJc w:val="left"/>
+      <w:pPr>
+        <w:ind w:left="5040" w:hanging="360"/>
+      </w:pPr>
+      <w:rPr>
+        <w:rFonts w:ascii="Symbol" w:hAnsi="Symbol" w:hint="default"/>
+      </w:rPr>
+    </w:lvl>
+    <w:lvl w:ilvl="7" w:tplc="04090003" w:tentative="1">
+      <w:start w:val="1"/>
+      <w:numFmt w:val="bullet"/>
+      <w:lvlText w:val="o"/>
+      <w:lvlJc w:val="left"/>
+      <w:pPr>
+        <w:ind w:left="5760" w:hanging="360"/>
+      </w:pPr>
+      <w:rPr>
+        <w:rFonts w:ascii="Courier New" w:hAnsi="Courier New" w:cs="Courier New" w:hint="default"/>
+      </w:rPr>
+    </w:lvl>
+    <w:lvl w:ilvl="8" w:tplc="04090005" w:tentative="1">
+      <w:start w:val="1"/>
+      <w:numFmt w:val="bullet"/>
+      <w:lvlText w:val=""/>
+      <w:lvlJc w:val="left"/>
+      <w:pPr>
+        <w:ind w:left="6480" w:hanging="360"/>
+      </w:pPr>
+      <w:rPr>
+        <w:rFonts w:ascii="Wingdings" w:hAnsi="Wingdings" w:hint="default"/>
+      </w:rPr>
+    </w:lvl>
+  </w:abstractNum>
+  <w:abstractNum w:abstractNumId="1" w15:restartNumberingAfterBreak="0">
+    <w:nsid w:val="1AB5401D"/>
+    <w:multiLevelType w:val="hybridMultilevel"/>
+    <w:tmpl w:val="D3DC1DC0"/>
+    <w:lvl w:ilvl="0" w:tplc="04090001">
+      <w:start w:val="1"/>
+      <w:numFmt w:val="bullet"/>
+      <w:lvlText w:val=""/>
+      <w:lvlJc w:val="left"/>
+      <w:pPr>
+        <w:ind w:left="720" w:hanging="360"/>
+      </w:pPr>
+      <w:rPr>
+        <w:rFonts w:ascii="Symbol" w:hAnsi="Symbol" w:hint="default"/>
+      </w:rPr>
+    </w:lvl>
+    <w:lvl w:ilvl="1" w:tplc="04090003" w:tentative="1">
+      <w:start w:val="1"/>
+      <w:numFmt w:val="bullet"/>
+      <w:lvlText w:val="o"/>
+      <w:lvlJc w:val="left"/>
+      <w:pPr>
+        <w:ind w:left="1440" w:hanging="360"/>
+      </w:pPr>
+      <w:rPr>
+        <w:rFonts w:ascii="Courier New" w:hAnsi="Courier New" w:cs="Courier New" w:hint="default"/>
+      </w:rPr>
+    </w:lvl>
+    <w:lvl w:ilvl="2" w:tplc="04090005" w:tentative="1">
+      <w:start w:val="1"/>
+      <w:numFmt w:val="bullet"/>
+      <w:lvlText w:val=""/>
+      <w:lvlJc w:val="left"/>
+      <w:pPr>
+        <w:ind w:left="2160" w:hanging="360"/>
+      </w:pPr>
+      <w:rPr>
+        <w:rFonts w:ascii="Wingdings" w:hAnsi="Wingdings" w:hint="default"/>
+      </w:rPr>
+    </w:lvl>
+    <w:lvl w:ilvl="3" w:tplc="04090001" w:tentative="1">
+      <w:start w:val="1"/>
+      <w:numFmt w:val="bullet"/>
+      <w:lvlText w:val=""/>
+      <w:lvlJc w:val="left"/>
+      <w:pPr>
+        <w:ind w:left="2880" w:hanging="360"/>
+      </w:pPr>
+      <w:rPr>
+        <w:rFonts w:ascii="Symbol" w:hAnsi="Symbol" w:hint="default"/>
+      </w:rPr>
+    </w:lvl>
+    <w:lvl w:ilvl="4" w:tplc="04090003" w:tentative="1">
+      <w:start w:val="1"/>
+      <w:numFmt w:val="bullet"/>
+      <w:lvlText w:val="o"/>
+      <w:lvlJc w:val="left"/>
+      <w:pPr>
+        <w:ind w:left="3600" w:hanging="360"/>
+      </w:pPr>
+      <w:rPr>
+        <w:rFonts w:ascii="Courier New" w:hAnsi="Courier New" w:cs="Courier New" w:hint="default"/>
+      </w:rPr>
+    </w:lvl>
+    <w:lvl w:ilvl="5" w:tplc="04090005" w:tentative="1">
+      <w:start w:val="1"/>
+      <w:numFmt w:val="bullet"/>
+      <w:lvlText w:val=""/>
+      <w:lvlJc w:val="left"/>
+      <w:pPr>
+        <w:ind w:left="4320" w:hanging="360"/>
+      </w:pPr>
+      <w:rPr>
+        <w:rFonts w:ascii="Wingdings" w:hAnsi="Wingdings" w:hint="default"/>
+      </w:rPr>
+    </w:lvl>
+    <w:lvl w:ilvl="6" w:tplc="04090001" w:tentative="1">
+      <w:start w:val="1"/>
+      <w:numFmt w:val="bullet"/>
+      <w:lvlText w:val=""/>
+      <w:lvlJc w:val="left"/>
+      <w:pPr>
+        <w:ind w:left="5040" w:hanging="360"/>
+      </w:pPr>
+      <w:rPr>
+        <w:rFonts w:ascii="Symbol" w:hAnsi="Symbol" w:hint="default"/>
+      </w:rPr>
+    </w:lvl>
+    <w:lvl w:ilvl="7" w:tplc="04090003" w:tentative="1">
+      <w:start w:val="1"/>
+      <w:numFmt w:val="bullet"/>
+      <w:lvlText w:val="o"/>
+      <w:lvlJc w:val="left"/>
+      <w:pPr>
+        <w:ind w:left="5760" w:hanging="360"/>
+      </w:pPr>
+      <w:rPr>
+        <w:rFonts w:ascii="Courier New" w:hAnsi="Courier New" w:cs="Courier New" w:hint="default"/>
+      </w:rPr>
+    </w:lvl>
+    <w:lvl w:ilvl="8" w:tplc="04090005" w:tentative="1">
+      <w:start w:val="1"/>
+      <w:numFmt w:val="bullet"/>
+      <w:lvlText w:val=""/>
+      <w:lvlJc w:val="left"/>
+      <w:pPr>
+        <w:ind w:left="6480" w:hanging="360"/>
+      </w:pPr>
+      <w:rPr>
+        <w:rFonts w:ascii="Wingdings" w:hAnsi="Wingdings" w:hint="default"/>
+      </w:rPr>
+    </w:lvl>
+  </w:abstractNum>
+  <w:abstractNum w:abstractNumId="2" w15:restartNumberingAfterBreak="0">
+    <w:nsid w:val="21D80C64"/>
+    <w:multiLevelType w:val="hybridMultilevel"/>
+    <w:tmpl w:val="1A08F6BE"/>
+    <w:lvl w:ilvl="0" w:tplc="04090001">
+      <w:start w:val="1"/>
+      <w:numFmt w:val="bullet"/>
+      <w:lvlText w:val=""/>
+      <w:lvlJc w:val="left"/>
+      <w:pPr>
+        <w:ind w:left="720" w:hanging="360"/>
+      </w:pPr>
+      <w:rPr>
+        <w:rFonts w:ascii="Symbol" w:hAnsi="Symbol" w:hint="default"/>
+      </w:rPr>
+    </w:lvl>
+    <w:lvl w:ilvl="1" w:tplc="04090003" w:tentative="1">
+      <w:start w:val="1"/>
+      <w:numFmt w:val="bullet"/>
+      <w:lvlText w:val="o"/>
+      <w:lvlJc w:val="left"/>
+      <w:pPr>
+        <w:ind w:left="1440" w:hanging="360"/>
+      </w:pPr>
+      <w:rPr>
+        <w:rFonts w:ascii="Courier New" w:hAnsi="Courier New" w:cs="Courier New" w:hint="default"/>
+      </w:rPr>
+    </w:lvl>
+    <w:lvl w:ilvl="2" w:tplc="04090005" w:tentative="1">
+      <w:start w:val="1"/>
+      <w:numFmt w:val="bullet"/>
+      <w:lvlText w:val=""/>
+      <w:lvlJc w:val="left"/>
+      <w:pPr>
+        <w:ind w:left="2160" w:hanging="360"/>
+      </w:pPr>
+      <w:rPr>
+        <w:rFonts w:ascii="Wingdings" w:hAnsi="Wingdings" w:hint="default"/>
+      </w:rPr>
+    </w:lvl>
+    <w:lvl w:ilvl="3" w:tplc="04090001" w:tentative="1">
+      <w:start w:val="1"/>
+      <w:numFmt w:val="bullet"/>
+      <w:lvlText w:val=""/>
+      <w:lvlJc w:val="left"/>
+      <w:pPr>
+        <w:ind w:left="2880" w:hanging="360"/>
+      </w:pPr>
+      <w:rPr>
+        <w:rFonts w:ascii="Symbol" w:hAnsi="Symbol" w:hint="default"/>
+      </w:rPr>
+    </w:lvl>
+    <w:lvl w:ilvl="4" w:tplc="04090003" w:tentative="1">
+      <w:start w:val="1"/>
+      <w:numFmt w:val="bullet"/>
+      <w:lvlText w:val="o"/>
+      <w:lvlJc w:val="left"/>
+      <w:pPr>
+        <w:ind w:left="3600" w:hanging="360"/>
+      </w:pPr>
+      <w:rPr>
+        <w:rFonts w:ascii="Courier New" w:hAnsi="Courier New" w:cs="Courier New" w:hint="default"/>
+      </w:rPr>
+    </w:lvl>
+    <w:lvl w:ilvl="5" w:tplc="04090005" w:tentative="1">
+      <w:start w:val="1"/>
+      <w:numFmt w:val="bullet"/>
+      <w:lvlText w:val=""/>
+      <w:lvlJc w:val="left"/>
+      <w:pPr>
+        <w:ind w:left="4320" w:hanging="360"/>
+      </w:pPr>
+      <w:rPr>
+        <w:rFonts w:ascii="Wingdings" w:hAnsi="Wingdings" w:hint="default"/>
+      </w:rPr>
+    </w:lvl>
+    <w:lvl w:ilvl="6" w:tplc="04090001" w:tentative="1">
+      <w:start w:val="1"/>
+      <w:numFmt w:val="bullet"/>
+      <w:lvlText w:val=""/>
+      <w:lvlJc w:val="left"/>
+      <w:pPr>
+        <w:ind w:left="5040" w:hanging="360"/>
+      </w:pPr>
+      <w:rPr>
+        <w:rFonts w:ascii="Symbol" w:hAnsi="Symbol" w:hint="default"/>
+      </w:rPr>
+    </w:lvl>
+    <w:lvl w:ilvl="7" w:tplc="04090003" w:tentative="1">
+      <w:start w:val="1"/>
+      <w:numFmt w:val="bullet"/>
+      <w:lvlText w:val="o"/>
+      <w:lvlJc w:val="left"/>
+      <w:pPr>
+        <w:ind w:left="5760" w:hanging="360"/>
+      </w:pPr>
+      <w:rPr>
+        <w:rFonts w:ascii="Courier New" w:hAnsi="Courier New" w:cs="Courier New" w:hint="default"/>
+      </w:rPr>
+    </w:lvl>
+    <w:lvl w:ilvl="8" w:tplc="04090005" w:tentative="1">
+      <w:start w:val="1"/>
+      <w:numFmt w:val="bullet"/>
+      <w:lvlText w:val=""/>
+      <w:lvlJc w:val="left"/>
+      <w:pPr>
+        <w:ind w:left="6480" w:hanging="360"/>
+      </w:pPr>
+      <w:rPr>
+        <w:rFonts w:ascii="Wingdings" w:hAnsi="Wingdings" w:hint="default"/>
+      </w:rPr>
+    </w:lvl>
+  </w:abstractNum>
+  <w:abstractNum w:abstractNumId="3" w15:restartNumberingAfterBreak="0">
+    <w:nsid w:val="2D4B580C"/>
+    <w:multiLevelType w:val="hybridMultilevel"/>
+    <w:tmpl w:val="2312BB30"/>
+    <w:lvl w:ilvl="0" w:tplc="04090001">
+      <w:start w:val="1"/>
+      <w:numFmt w:val="bullet"/>
+      <w:lvlText w:val=""/>
+      <w:lvlJc w:val="left"/>
+      <w:pPr>
+        <w:ind w:left="720" w:hanging="360"/>
+      </w:pPr>
+      <w:rPr>
+        <w:rFonts w:ascii="Symbol" w:hAnsi="Symbol" w:hint="default"/>
+      </w:rPr>
+    </w:lvl>
+    <w:lvl w:ilvl="1" w:tplc="04090003" w:tentative="1">
+      <w:start w:val="1"/>
+      <w:numFmt w:val="bullet"/>
+      <w:lvlText w:val="o"/>
+      <w:lvlJc w:val="left"/>
+      <w:pPr>
+        <w:ind w:left="1440" w:hanging="360"/>
+      </w:pPr>
+      <w:rPr>
+        <w:rFonts w:ascii="Courier New" w:hAnsi="Courier New" w:cs="Courier New" w:hint="default"/>
+      </w:rPr>
+    </w:lvl>
+    <w:lvl w:ilvl="2" w:tplc="04090005" w:tentative="1">
+      <w:start w:val="1"/>
+      <w:numFmt w:val="bullet"/>
+      <w:lvlText w:val=""/>
+      <w:lvlJc w:val="left"/>
+      <w:pPr>
+        <w:ind w:left="2160" w:hanging="360"/>
+      </w:pPr>
+      <w:rPr>
+        <w:rFonts w:ascii="Wingdings" w:hAnsi="Wingdings" w:hint="default"/>
+      </w:rPr>
+    </w:lvl>
+    <w:lvl w:ilvl="3" w:tplc="04090001" w:tentative="1">
+      <w:start w:val="1"/>
+      <w:numFmt w:val="bullet"/>
+      <w:lvlText w:val=""/>
+      <w:lvlJc w:val="left"/>
+      <w:pPr>
+        <w:ind w:left="2880" w:hanging="360"/>
+      </w:pPr>
+      <w:rPr>
+        <w:rFonts w:ascii="Symbol" w:hAnsi="Symbol" w:hint="default"/>
+      </w:rPr>
+    </w:lvl>
+    <w:lvl w:ilvl="4" w:tplc="04090003" w:tentative="1">
+      <w:start w:val="1"/>
+      <w:numFmt w:val="bullet"/>
+      <w:lvlText w:val="o"/>
+      <w:lvlJc w:val="left"/>
+      <w:pPr>
+        <w:ind w:left="3600" w:hanging="360"/>
+      </w:pPr>
+      <w:rPr>
+        <w:rFonts w:ascii="Courier New" w:hAnsi="Courier New" w:cs="Courier New" w:hint="default"/>
+      </w:rPr>
+    </w:lvl>
+    <w:lvl w:ilvl="5" w:tplc="04090005" w:tentative="1">
+      <w:start w:val="1"/>
+      <w:numFmt w:val="bullet"/>
+      <w:lvlText w:val=""/>
+      <w:lvlJc w:val="left"/>
+      <w:pPr>
+        <w:ind w:left="4320" w:hanging="360"/>
+      </w:pPr>
+      <w:rPr>
+        <w:rFonts w:ascii="Wingdings" w:hAnsi="Wingdings" w:hint="default"/>
+      </w:rPr>
+    </w:lvl>
+    <w:lvl w:ilvl="6" w:tplc="04090001" w:tentative="1">
+      <w:start w:val="1"/>
+      <w:numFmt w:val="bullet"/>
+      <w:lvlText w:val=""/>
+      <w:lvlJc w:val="left"/>
+      <w:pPr>
+        <w:ind w:left="5040" w:hanging="360"/>
+      </w:pPr>
+      <w:rPr>
+        <w:rFonts w:ascii="Symbol" w:hAnsi="Symbol" w:hint="default"/>
+      </w:rPr>
+    </w:lvl>
+    <w:lvl w:ilvl="7" w:tplc="04090003" w:tentative="1">
+      <w:start w:val="1"/>
+      <w:numFmt w:val="bullet"/>
+      <w:lvlText w:val="o"/>
+      <w:lvlJc w:val="left"/>
+      <w:pPr>
+        <w:ind w:left="5760" w:hanging="360"/>
+      </w:pPr>
+      <w:rPr>
+        <w:rFonts w:ascii="Courier New" w:hAnsi="Courier New" w:cs="Courier New" w:hint="default"/>
+      </w:rPr>
+    </w:lvl>
+    <w:lvl w:ilvl="8" w:tplc="04090005" w:tentative="1">
+      <w:start w:val="1"/>
+      <w:numFmt w:val="bullet"/>
+      <w:lvlText w:val=""/>
+      <w:lvlJc w:val="left"/>
+      <w:pPr>
+        <w:ind w:left="6480" w:hanging="360"/>
+      </w:pPr>
+      <w:rPr>
+        <w:rFonts w:ascii="Wingdings" w:hAnsi="Wingdings" w:hint="default"/>
+      </w:rPr>
+    </w:lvl>
+  </w:abstractNum>
+  <w:abstractNum w:abstractNumId="4" w15:restartNumberingAfterBreak="0">
     <w:nsid w:val="30DC1EA4"/>
     <w:multiLevelType w:val="hybridMultilevel"/>
     <w:tmpl w:val="5EB6C3A0"/>
@@ -1307,7 +2208,7 @@
       </w:rPr>
     </w:lvl>
   </w:abstractNum>
-  <w:abstractNum w:abstractNumId="1" w15:restartNumberingAfterBreak="0">
+  <w:abstractNum w:abstractNumId="5" w15:restartNumberingAfterBreak="0">
     <w:nsid w:val="31B700DF"/>
     <w:multiLevelType w:val="hybridMultilevel"/>
     <w:tmpl w:val="E5405A4A"/>
@@ -1396,7 +2297,120 @@
       </w:pPr>
     </w:lvl>
   </w:abstractNum>
-  <w:abstractNum w:abstractNumId="2" w15:restartNumberingAfterBreak="0">
+  <w:abstractNum w:abstractNumId="6" w15:restartNumberingAfterBreak="0">
+    <w:nsid w:val="41714638"/>
+    <w:multiLevelType w:val="hybridMultilevel"/>
+    <w:tmpl w:val="50C2832E"/>
+    <w:lvl w:ilvl="0" w:tplc="04090001">
+      <w:start w:val="1"/>
+      <w:numFmt w:val="bullet"/>
+      <w:lvlText w:val=""/>
+      <w:lvlJc w:val="left"/>
+      <w:pPr>
+        <w:ind w:left="720" w:hanging="360"/>
+      </w:pPr>
+      <w:rPr>
+        <w:rFonts w:ascii="Symbol" w:hAnsi="Symbol" w:hint="default"/>
+      </w:rPr>
+    </w:lvl>
+    <w:lvl w:ilvl="1" w:tplc="04090003" w:tentative="1">
+      <w:start w:val="1"/>
+      <w:numFmt w:val="bullet"/>
+      <w:lvlText w:val="o"/>
+      <w:lvlJc w:val="left"/>
+      <w:pPr>
+        <w:ind w:left="1440" w:hanging="360"/>
+      </w:pPr>
+      <w:rPr>
+        <w:rFonts w:ascii="Courier New" w:hAnsi="Courier New" w:cs="Courier New" w:hint="default"/>
+      </w:rPr>
+    </w:lvl>
+    <w:lvl w:ilvl="2" w:tplc="04090005" w:tentative="1">
+      <w:start w:val="1"/>
+      <w:numFmt w:val="bullet"/>
+      <w:lvlText w:val=""/>
+      <w:lvlJc w:val="left"/>
+      <w:pPr>
+        <w:ind w:left="2160" w:hanging="360"/>
+      </w:pPr>
+      <w:rPr>
+        <w:rFonts w:ascii="Wingdings" w:hAnsi="Wingdings" w:hint="default"/>
+      </w:rPr>
+    </w:lvl>
+    <w:lvl w:ilvl="3" w:tplc="04090001" w:tentative="1">
+      <w:start w:val="1"/>
+      <w:numFmt w:val="bullet"/>
+      <w:lvlText w:val=""/>
+      <w:lvlJc w:val="left"/>
+      <w:pPr>
+        <w:ind w:left="2880" w:hanging="360"/>
+      </w:pPr>
+      <w:rPr>
+        <w:rFonts w:ascii="Symbol" w:hAnsi="Symbol" w:hint="default"/>
+      </w:rPr>
+    </w:lvl>
+    <w:lvl w:ilvl="4" w:tplc="04090003" w:tentative="1">
+      <w:start w:val="1"/>
+      <w:numFmt w:val="bullet"/>
+      <w:lvlText w:val="o"/>
+      <w:lvlJc w:val="left"/>
+      <w:pPr>
+        <w:ind w:left="3600" w:hanging="360"/>
+      </w:pPr>
+      <w:rPr>
+        <w:rFonts w:ascii="Courier New" w:hAnsi="Courier New" w:cs="Courier New" w:hint="default"/>
+      </w:rPr>
+    </w:lvl>
+    <w:lvl w:ilvl="5" w:tplc="04090005" w:tentative="1">
+      <w:start w:val="1"/>
+      <w:numFmt w:val="bullet"/>
+      <w:lvlText w:val=""/>
+      <w:lvlJc w:val="left"/>
+      <w:pPr>
+        <w:ind w:left="4320" w:hanging="360"/>
+      </w:pPr>
+      <w:rPr>
+        <w:rFonts w:ascii="Wingdings" w:hAnsi="Wingdings" w:hint="default"/>
+      </w:rPr>
+    </w:lvl>
+    <w:lvl w:ilvl="6" w:tplc="04090001" w:tentative="1">
+      <w:start w:val="1"/>
+      <w:numFmt w:val="bullet"/>
+      <w:lvlText w:val=""/>
+      <w:lvlJc w:val="left"/>
+      <w:pPr>
+        <w:ind w:left="5040" w:hanging="360"/>
+      </w:pPr>
+      <w:rPr>
+        <w:rFonts w:ascii="Symbol" w:hAnsi="Symbol" w:hint="default"/>
+      </w:rPr>
+    </w:lvl>
+    <w:lvl w:ilvl="7" w:tplc="04090003" w:tentative="1">
+      <w:start w:val="1"/>
+      <w:numFmt w:val="bullet"/>
+      <w:lvlText w:val="o"/>
+      <w:lvlJc w:val="left"/>
+      <w:pPr>
+        <w:ind w:left="5760" w:hanging="360"/>
+      </w:pPr>
+      <w:rPr>
+        <w:rFonts w:ascii="Courier New" w:hAnsi="Courier New" w:cs="Courier New" w:hint="default"/>
+      </w:rPr>
+    </w:lvl>
+    <w:lvl w:ilvl="8" w:tplc="04090005" w:tentative="1">
+      <w:start w:val="1"/>
+      <w:numFmt w:val="bullet"/>
+      <w:lvlText w:val=""/>
+      <w:lvlJc w:val="left"/>
+      <w:pPr>
+        <w:ind w:left="6480" w:hanging="360"/>
+      </w:pPr>
+      <w:rPr>
+        <w:rFonts w:ascii="Wingdings" w:hAnsi="Wingdings" w:hint="default"/>
+      </w:rPr>
+    </w:lvl>
+  </w:abstractNum>
+  <w:abstractNum w:abstractNumId="7" w15:restartNumberingAfterBreak="0">
     <w:nsid w:val="473A385F"/>
     <w:multiLevelType w:val="hybridMultilevel"/>
     <w:tmpl w:val="8E28FB2A"/>
@@ -1509,7 +2523,120 @@
       </w:rPr>
     </w:lvl>
   </w:abstractNum>
-  <w:abstractNum w:abstractNumId="3" w15:restartNumberingAfterBreak="0">
+  <w:abstractNum w:abstractNumId="8" w15:restartNumberingAfterBreak="0">
+    <w:nsid w:val="4E0E2B42"/>
+    <w:multiLevelType w:val="hybridMultilevel"/>
+    <w:tmpl w:val="7FD47456"/>
+    <w:lvl w:ilvl="0" w:tplc="04090001">
+      <w:start w:val="1"/>
+      <w:numFmt w:val="bullet"/>
+      <w:lvlText w:val=""/>
+      <w:lvlJc w:val="left"/>
+      <w:pPr>
+        <w:ind w:left="720" w:hanging="360"/>
+      </w:pPr>
+      <w:rPr>
+        <w:rFonts w:ascii="Symbol" w:hAnsi="Symbol" w:hint="default"/>
+      </w:rPr>
+    </w:lvl>
+    <w:lvl w:ilvl="1" w:tplc="04090003" w:tentative="1">
+      <w:start w:val="1"/>
+      <w:numFmt w:val="bullet"/>
+      <w:lvlText w:val="o"/>
+      <w:lvlJc w:val="left"/>
+      <w:pPr>
+        <w:ind w:left="1440" w:hanging="360"/>
+      </w:pPr>
+      <w:rPr>
+        <w:rFonts w:ascii="Courier New" w:hAnsi="Courier New" w:cs="Courier New" w:hint="default"/>
+      </w:rPr>
+    </w:lvl>
+    <w:lvl w:ilvl="2" w:tplc="04090005" w:tentative="1">
+      <w:start w:val="1"/>
+      <w:numFmt w:val="bullet"/>
+      <w:lvlText w:val=""/>
+      <w:lvlJc w:val="left"/>
+      <w:pPr>
+        <w:ind w:left="2160" w:hanging="360"/>
+      </w:pPr>
+      <w:rPr>
+        <w:rFonts w:ascii="Wingdings" w:hAnsi="Wingdings" w:hint="default"/>
+      </w:rPr>
+    </w:lvl>
+    <w:lvl w:ilvl="3" w:tplc="04090001" w:tentative="1">
+      <w:start w:val="1"/>
+      <w:numFmt w:val="bullet"/>
+      <w:lvlText w:val=""/>
+      <w:lvlJc w:val="left"/>
+      <w:pPr>
+        <w:ind w:left="2880" w:hanging="360"/>
+      </w:pPr>
+      <w:rPr>
+        <w:rFonts w:ascii="Symbol" w:hAnsi="Symbol" w:hint="default"/>
+      </w:rPr>
+    </w:lvl>
+    <w:lvl w:ilvl="4" w:tplc="04090003" w:tentative="1">
+      <w:start w:val="1"/>
+      <w:numFmt w:val="bullet"/>
+      <w:lvlText w:val="o"/>
+      <w:lvlJc w:val="left"/>
+      <w:pPr>
+        <w:ind w:left="3600" w:hanging="360"/>
+      </w:pPr>
+      <w:rPr>
+        <w:rFonts w:ascii="Courier New" w:hAnsi="Courier New" w:cs="Courier New" w:hint="default"/>
+      </w:rPr>
+    </w:lvl>
+    <w:lvl w:ilvl="5" w:tplc="04090005" w:tentative="1">
+      <w:start w:val="1"/>
+      <w:numFmt w:val="bullet"/>
+      <w:lvlText w:val=""/>
+      <w:lvlJc w:val="left"/>
+      <w:pPr>
+        <w:ind w:left="4320" w:hanging="360"/>
+      </w:pPr>
+      <w:rPr>
+        <w:rFonts w:ascii="Wingdings" w:hAnsi="Wingdings" w:hint="default"/>
+      </w:rPr>
+    </w:lvl>
+    <w:lvl w:ilvl="6" w:tplc="04090001" w:tentative="1">
+      <w:start w:val="1"/>
+      <w:numFmt w:val="bullet"/>
+      <w:lvlText w:val=""/>
+      <w:lvlJc w:val="left"/>
+      <w:pPr>
+        <w:ind w:left="5040" w:hanging="360"/>
+      </w:pPr>
+      <w:rPr>
+        <w:rFonts w:ascii="Symbol" w:hAnsi="Symbol" w:hint="default"/>
+      </w:rPr>
+    </w:lvl>
+    <w:lvl w:ilvl="7" w:tplc="04090003" w:tentative="1">
+      <w:start w:val="1"/>
+      <w:numFmt w:val="bullet"/>
+      <w:lvlText w:val="o"/>
+      <w:lvlJc w:val="left"/>
+      <w:pPr>
+        <w:ind w:left="5760" w:hanging="360"/>
+      </w:pPr>
+      <w:rPr>
+        <w:rFonts w:ascii="Courier New" w:hAnsi="Courier New" w:cs="Courier New" w:hint="default"/>
+      </w:rPr>
+    </w:lvl>
+    <w:lvl w:ilvl="8" w:tplc="04090005" w:tentative="1">
+      <w:start w:val="1"/>
+      <w:numFmt w:val="bullet"/>
+      <w:lvlText w:val=""/>
+      <w:lvlJc w:val="left"/>
+      <w:pPr>
+        <w:ind w:left="6480" w:hanging="360"/>
+      </w:pPr>
+      <w:rPr>
+        <w:rFonts w:ascii="Wingdings" w:hAnsi="Wingdings" w:hint="default"/>
+      </w:rPr>
+    </w:lvl>
+  </w:abstractNum>
+  <w:abstractNum w:abstractNumId="9" w15:restartNumberingAfterBreak="0">
     <w:nsid w:val="6BD646A7"/>
     <w:multiLevelType w:val="hybridMultilevel"/>
     <w:tmpl w:val="6D0E3A3E"/>
@@ -1622,7 +2749,120 @@
       </w:rPr>
     </w:lvl>
   </w:abstractNum>
-  <w:abstractNum w:abstractNumId="4" w15:restartNumberingAfterBreak="0">
+  <w:abstractNum w:abstractNumId="10" w15:restartNumberingAfterBreak="0">
+    <w:nsid w:val="77833725"/>
+    <w:multiLevelType w:val="hybridMultilevel"/>
+    <w:tmpl w:val="87DA171C"/>
+    <w:lvl w:ilvl="0" w:tplc="04090001">
+      <w:start w:val="1"/>
+      <w:numFmt w:val="bullet"/>
+      <w:lvlText w:val=""/>
+      <w:lvlJc w:val="left"/>
+      <w:pPr>
+        <w:ind w:left="720" w:hanging="360"/>
+      </w:pPr>
+      <w:rPr>
+        <w:rFonts w:ascii="Symbol" w:hAnsi="Symbol" w:hint="default"/>
+      </w:rPr>
+    </w:lvl>
+    <w:lvl w:ilvl="1" w:tplc="04090003" w:tentative="1">
+      <w:start w:val="1"/>
+      <w:numFmt w:val="bullet"/>
+      <w:lvlText w:val="o"/>
+      <w:lvlJc w:val="left"/>
+      <w:pPr>
+        <w:ind w:left="1440" w:hanging="360"/>
+      </w:pPr>
+      <w:rPr>
+        <w:rFonts w:ascii="Courier New" w:hAnsi="Courier New" w:cs="Courier New" w:hint="default"/>
+      </w:rPr>
+    </w:lvl>
+    <w:lvl w:ilvl="2" w:tplc="04090005" w:tentative="1">
+      <w:start w:val="1"/>
+      <w:numFmt w:val="bullet"/>
+      <w:lvlText w:val=""/>
+      <w:lvlJc w:val="left"/>
+      <w:pPr>
+        <w:ind w:left="2160" w:hanging="360"/>
+      </w:pPr>
+      <w:rPr>
+        <w:rFonts w:ascii="Wingdings" w:hAnsi="Wingdings" w:hint="default"/>
+      </w:rPr>
+    </w:lvl>
+    <w:lvl w:ilvl="3" w:tplc="04090001" w:tentative="1">
+      <w:start w:val="1"/>
+      <w:numFmt w:val="bullet"/>
+      <w:lvlText w:val=""/>
+      <w:lvlJc w:val="left"/>
+      <w:pPr>
+        <w:ind w:left="2880" w:hanging="360"/>
+      </w:pPr>
+      <w:rPr>
+        <w:rFonts w:ascii="Symbol" w:hAnsi="Symbol" w:hint="default"/>
+      </w:rPr>
+    </w:lvl>
+    <w:lvl w:ilvl="4" w:tplc="04090003" w:tentative="1">
+      <w:start w:val="1"/>
+      <w:numFmt w:val="bullet"/>
+      <w:lvlText w:val="o"/>
+      <w:lvlJc w:val="left"/>
+      <w:pPr>
+        <w:ind w:left="3600" w:hanging="360"/>
+      </w:pPr>
+      <w:rPr>
+        <w:rFonts w:ascii="Courier New" w:hAnsi="Courier New" w:cs="Courier New" w:hint="default"/>
+      </w:rPr>
+    </w:lvl>
+    <w:lvl w:ilvl="5" w:tplc="04090005" w:tentative="1">
+      <w:start w:val="1"/>
+      <w:numFmt w:val="bullet"/>
+      <w:lvlText w:val=""/>
+      <w:lvlJc w:val="left"/>
+      <w:pPr>
+        <w:ind w:left="4320" w:hanging="360"/>
+      </w:pPr>
+      <w:rPr>
+        <w:rFonts w:ascii="Wingdings" w:hAnsi="Wingdings" w:hint="default"/>
+      </w:rPr>
+    </w:lvl>
+    <w:lvl w:ilvl="6" w:tplc="04090001" w:tentative="1">
+      <w:start w:val="1"/>
+      <w:numFmt w:val="bullet"/>
+      <w:lvlText w:val=""/>
+      <w:lvlJc w:val="left"/>
+      <w:pPr>
+        <w:ind w:left="5040" w:hanging="360"/>
+      </w:pPr>
+      <w:rPr>
+        <w:rFonts w:ascii="Symbol" w:hAnsi="Symbol" w:hint="default"/>
+      </w:rPr>
+    </w:lvl>
+    <w:lvl w:ilvl="7" w:tplc="04090003" w:tentative="1">
+      <w:start w:val="1"/>
+      <w:numFmt w:val="bullet"/>
+      <w:lvlText w:val="o"/>
+      <w:lvlJc w:val="left"/>
+      <w:pPr>
+        <w:ind w:left="5760" w:hanging="360"/>
+      </w:pPr>
+      <w:rPr>
+        <w:rFonts w:ascii="Courier New" w:hAnsi="Courier New" w:cs="Courier New" w:hint="default"/>
+      </w:rPr>
+    </w:lvl>
+    <w:lvl w:ilvl="8" w:tplc="04090005" w:tentative="1">
+      <w:start w:val="1"/>
+      <w:numFmt w:val="bullet"/>
+      <w:lvlText w:val=""/>
+      <w:lvlJc w:val="left"/>
+      <w:pPr>
+        <w:ind w:left="6480" w:hanging="360"/>
+      </w:pPr>
+      <w:rPr>
+        <w:rFonts w:ascii="Wingdings" w:hAnsi="Wingdings" w:hint="default"/>
+      </w:rPr>
+    </w:lvl>
+  </w:abstractNum>
+  <w:abstractNum w:abstractNumId="11" w15:restartNumberingAfterBreak="0">
     <w:nsid w:val="7C9F4241"/>
     <w:multiLevelType w:val="hybridMultilevel"/>
     <w:tmpl w:val="164EFEC4"/>
@@ -1736,19 +2976,40 @@
     </w:lvl>
   </w:abstractNum>
   <w:num w:numId="1" w16cid:durableId="2132699662">
-    <w:abstractNumId w:val="1"/>
+    <w:abstractNumId w:val="5"/>
   </w:num>
   <w:num w:numId="2" w16cid:durableId="651251077">
+    <w:abstractNumId w:val="4"/>
+  </w:num>
+  <w:num w:numId="3" w16cid:durableId="1243298582">
+    <w:abstractNumId w:val="9"/>
+  </w:num>
+  <w:num w:numId="4" w16cid:durableId="1378358311">
+    <w:abstractNumId w:val="7"/>
+  </w:num>
+  <w:num w:numId="5" w16cid:durableId="1441030867">
+    <w:abstractNumId w:val="11"/>
+  </w:num>
+  <w:num w:numId="6" w16cid:durableId="1166092610">
     <w:abstractNumId w:val="0"/>
   </w:num>
-  <w:num w:numId="3" w16cid:durableId="1243298582">
+  <w:num w:numId="7" w16cid:durableId="1080566119">
     <w:abstractNumId w:val="3"/>
   </w:num>
-  <w:num w:numId="4" w16cid:durableId="1378358311">
+  <w:num w:numId="8" w16cid:durableId="1107964035">
+    <w:abstractNumId w:val="6"/>
+  </w:num>
+  <w:num w:numId="9" w16cid:durableId="620308736">
     <w:abstractNumId w:val="2"/>
   </w:num>
-  <w:num w:numId="5" w16cid:durableId="1441030867">
-    <w:abstractNumId w:val="4"/>
+  <w:num w:numId="10" w16cid:durableId="158037463">
+    <w:abstractNumId w:val="10"/>
+  </w:num>
+  <w:num w:numId="11" w16cid:durableId="512499872">
+    <w:abstractNumId w:val="8"/>
+  </w:num>
+  <w:num w:numId="12" w16cid:durableId="151264524">
+    <w:abstractNumId w:val="1"/>
   </w:num>
 </w:numbering>
 </file>
@@ -2356,6 +3617,7 @@
   <w:style w:type="character" w:default="1" w:styleId="DefaultParagraphFont">
     <w:name w:val="Default Paragraph Font"/>
     <w:uiPriority w:val="1"/>
+    <w:semiHidden/>
     <w:unhideWhenUsed/>
   </w:style>
   <w:style w:type="table" w:default="1" w:styleId="TableNormal">

</xml_diff>

<commit_message>
Updated Data handling Measures and Practices
</commit_message>
<xml_diff>
--- a/ThermoTrack Document.docx
+++ b/ThermoTrack Document.docx
@@ -269,13 +269,7 @@
         <w:t>Lecturers/Teachers</w:t>
       </w:r>
       <w:r>
-        <w:t xml:space="preserve"> act as key witnesses and bridges for student comfort. They are given a simple interface to provide real-time feedback (e.g., "Too Warm") or suggest temperature preferences, which </w:t>
-      </w:r>
-      <w:r>
-        <w:t>inform</w:t>
-      </w:r>
-      <w:r>
-        <w:t xml:space="preserve"> the Facilities Manager's actions and future system policies.</w:t>
+        <w:t xml:space="preserve"> act as key witnesses and bridges for student comfort. They are given a simple interface to provide real-time feedback (e.g., "Too Warm") or suggest temperature preferences, which inform the Facilities Manager's actions and future system policies.</w:t>
       </w:r>
     </w:p>
     <w:p/>
@@ -288,7 +282,6 @@
           <w:szCs w:val="32"/>
         </w:rPr>
       </w:pPr>
-      <w:proofErr w:type="gramStart"/>
       <w:r>
         <w:rPr>
           <w:b/>
@@ -296,17 +289,7 @@
           <w:sz w:val="32"/>
           <w:szCs w:val="32"/>
         </w:rPr>
-        <w:t>Personas</w:t>
-      </w:r>
-      <w:proofErr w:type="gramEnd"/>
-      <w:r>
-        <w:rPr>
-          <w:b/>
-          <w:bCs/>
-          <w:sz w:val="32"/>
-          <w:szCs w:val="32"/>
-        </w:rPr>
-        <w:t xml:space="preserve"> and Use Cases</w:t>
+        <w:t>Personas and Use Cases</w:t>
       </w:r>
     </w:p>
     <w:p>
@@ -778,21 +761,7 @@
           <w:sz w:val="28"/>
           <w:szCs w:val="28"/>
         </w:rPr>
-        <w:t>Room Host (</w:t>
-      </w:r>
-      <w:r>
-        <w:rPr>
-          <w:sz w:val="28"/>
-          <w:szCs w:val="28"/>
-        </w:rPr>
-        <w:t>Lecturer)</w:t>
-      </w:r>
-      <w:r>
-        <w:rPr>
-          <w:sz w:val="28"/>
-          <w:szCs w:val="28"/>
-        </w:rPr>
-        <w:t xml:space="preserve"> Lucy Lue</w:t>
+        <w:t>Room Host (Lecturer) Lucy Lue</w:t>
       </w:r>
     </w:p>
     <w:tbl>
@@ -1088,15 +1057,7 @@
         <w:t>Goal:</w:t>
       </w:r>
       <w:r>
-        <w:t xml:space="preserve"> Quickly communicate </w:t>
-      </w:r>
-      <w:proofErr w:type="gramStart"/>
-      <w:r>
-        <w:t>a comfort issue</w:t>
-      </w:r>
-      <w:proofErr w:type="gramEnd"/>
-      <w:r>
-        <w:t xml:space="preserve"> to the facilities team without making a phone call or leaving the class.</w:t>
+        <w:t xml:space="preserve"> Quickly communicate a comfort issue to the facilities team without making a phone call or leaving the class.</w:t>
       </w:r>
     </w:p>
     <w:p>
@@ -2512,15 +2473,7 @@
     <w:p/>
     <w:p>
       <w:r>
-        <w:t xml:space="preserve">The dashboard for the </w:t>
-      </w:r>
-      <w:proofErr w:type="gramStart"/>
-      <w:r>
-        <w:t>admin that</w:t>
-      </w:r>
-      <w:proofErr w:type="gramEnd"/>
-      <w:r>
-        <w:t xml:space="preserve"> shows all the rooms as well as other features that come with full access (setup, reports, policies, settings).</w:t>
+        <w:t>The dashboard for the admin that shows all the rooms as well as other features that come with full access (setup, reports, policies, settings).</w:t>
       </w:r>
     </w:p>
     <w:p>
@@ -2529,7 +2482,7 @@
           <w:noProof/>
         </w:rPr>
         <w:drawing>
-          <wp:inline distT="0" distB="0" distL="0" distR="0" wp14:anchorId="38BAC51B" wp14:editId="70285F7E">
+          <wp:inline distT="0" distB="0" distL="0" distR="0" wp14:anchorId="38BAC51B" wp14:editId="4EADD42C">
             <wp:extent cx="5731510" cy="3016885"/>
             <wp:effectExtent l="0" t="0" r="2540" b="0"/>
             <wp:docPr id="492782636" name="Picture 33" descr="A screenshot of a computer&#10;&#10;AI-generated content may be incorrect."/>
@@ -2588,7 +2541,7 @@
           <w:noProof/>
         </w:rPr>
         <w:drawing>
-          <wp:inline distT="0" distB="0" distL="0" distR="0" wp14:anchorId="57E457F0" wp14:editId="7180D450">
+          <wp:inline distT="0" distB="0" distL="0" distR="0" wp14:anchorId="57E457F0" wp14:editId="760C3DDA">
             <wp:extent cx="5724525" cy="3886200"/>
             <wp:effectExtent l="0" t="0" r="9525" b="0"/>
             <wp:docPr id="1281267026" name="Picture 36" descr="A screenshot of a computer&#10;&#10;AI-generated content may be incorrect."/>
@@ -2648,7 +2601,7 @@
           <w:noProof/>
         </w:rPr>
         <w:drawing>
-          <wp:inline distT="0" distB="0" distL="0" distR="0" wp14:anchorId="3B614E0F" wp14:editId="1EFC6B18">
+          <wp:inline distT="0" distB="0" distL="0" distR="0" wp14:anchorId="3B614E0F" wp14:editId="52A3EEC8">
             <wp:extent cx="5731510" cy="3877310"/>
             <wp:effectExtent l="0" t="0" r="2540" b="8890"/>
             <wp:docPr id="95781502" name="Picture 39" descr="A screenshot of a computer&#10;&#10;AI-generated content may be incorrect."/>
@@ -2710,7 +2663,7 @@
           <w:noProof/>
         </w:rPr>
         <w:drawing>
-          <wp:inline distT="0" distB="0" distL="0" distR="0" wp14:anchorId="54A542CC" wp14:editId="63006619">
+          <wp:inline distT="0" distB="0" distL="0" distR="0" wp14:anchorId="54A542CC" wp14:editId="7FEA17E7">
             <wp:extent cx="5731510" cy="3873500"/>
             <wp:effectExtent l="0" t="0" r="2540" b="0"/>
             <wp:docPr id="601914292" name="Picture 41" descr="A screenshot of a computer&#10;&#10;AI-generated content may be incorrect."/>
@@ -2778,7 +2731,7 @@
           <w:noProof/>
         </w:rPr>
         <w:drawing>
-          <wp:inline distT="0" distB="0" distL="0" distR="0" wp14:anchorId="2159ACB1" wp14:editId="10045836">
+          <wp:inline distT="0" distB="0" distL="0" distR="0" wp14:anchorId="2159ACB1" wp14:editId="1A81C833">
             <wp:extent cx="5724525" cy="3876675"/>
             <wp:effectExtent l="0" t="0" r="9525" b="9525"/>
             <wp:docPr id="1532897924" name="Picture 43" descr="A screenshot of a computer&#10;&#10;AI-generated content may be incorrect."/>
@@ -2839,7 +2792,7 @@
           <w:noProof/>
         </w:rPr>
         <w:drawing>
-          <wp:inline distT="0" distB="0" distL="0" distR="0" wp14:anchorId="06B6B1C1" wp14:editId="29CDFDD3">
+          <wp:inline distT="0" distB="0" distL="0" distR="0" wp14:anchorId="06B6B1C1" wp14:editId="35C67BA2">
             <wp:extent cx="5731510" cy="3874770"/>
             <wp:effectExtent l="0" t="0" r="2540" b="0"/>
             <wp:docPr id="2092577802" name="Picture 44" descr="A screenshot of a computer&#10;&#10;AI-generated content may be incorrect."/>
@@ -2908,7 +2861,7 @@
           <w:noProof/>
         </w:rPr>
         <w:drawing>
-          <wp:inline distT="0" distB="0" distL="0" distR="0" wp14:anchorId="5E8F50C8" wp14:editId="27358293">
+          <wp:inline distT="0" distB="0" distL="0" distR="0" wp14:anchorId="5E8F50C8" wp14:editId="15388EAF">
             <wp:extent cx="4584526" cy="3403149"/>
             <wp:effectExtent l="0" t="0" r="6985" b="6985"/>
             <wp:docPr id="1482251915" name="Picture 45" descr="A screenshot of a computer program&#10;&#10;AI-generated content may be incorrect."/>
@@ -2974,7 +2927,7 @@
           <w:noProof/>
         </w:rPr>
         <w:drawing>
-          <wp:inline distT="0" distB="0" distL="0" distR="0" wp14:anchorId="130DE130" wp14:editId="391CF6D1">
+          <wp:inline distT="0" distB="0" distL="0" distR="0" wp14:anchorId="130DE130" wp14:editId="2C8C1619">
             <wp:extent cx="5599844" cy="3695178"/>
             <wp:effectExtent l="0" t="0" r="1270" b="635"/>
             <wp:docPr id="869976157" name="Picture 47" descr="Screens screenshot of a computer&#10;&#10;AI-generated content may be incorrect."/>
@@ -3034,7 +2987,7 @@
           <w:noProof/>
         </w:rPr>
         <w:drawing>
-          <wp:inline distT="0" distB="0" distL="0" distR="0" wp14:anchorId="33E1389F" wp14:editId="7D4AC964">
+          <wp:inline distT="0" distB="0" distL="0" distR="0" wp14:anchorId="33E1389F" wp14:editId="4EA1B43B">
             <wp:extent cx="4896970" cy="3319397"/>
             <wp:effectExtent l="0" t="0" r="0" b="0"/>
             <wp:docPr id="1196096045" name="Picture 46" descr="A screenshot of a computer&#10;&#10;AI-generated content may be incorrect."/>
@@ -3140,21 +3093,7 @@
         <w:rPr>
           <w:lang w:val="en-GB"/>
         </w:rPr>
-        <w:t xml:space="preserve">sent between the </w:t>
-      </w:r>
-      <w:proofErr w:type="spellStart"/>
-      <w:r>
-        <w:rPr>
-          <w:lang w:val="en-GB"/>
-        </w:rPr>
-        <w:t>ThermoTrack</w:t>
-      </w:r>
-      <w:proofErr w:type="spellEnd"/>
-      <w:r>
-        <w:rPr>
-          <w:lang w:val="en-GB"/>
-        </w:rPr>
-        <w:t xml:space="preserve"> device, web app and centr</w:t>
+        <w:t>sent between the ThermoTrack device, web app and centr</w:t>
       </w:r>
       <w:r>
         <w:rPr>
@@ -3294,19 +3233,11 @@
         </w:rPr>
         <w:t xml:space="preserve"> like </w:t>
       </w:r>
-      <w:proofErr w:type="spellStart"/>
-      <w:r>
-        <w:rPr>
-          <w:lang w:val="en-GB"/>
-        </w:rPr>
-        <w:t>bcrypt</w:t>
-      </w:r>
-      <w:proofErr w:type="spellEnd"/>
-      <w:r>
-        <w:rPr>
-          <w:lang w:val="en-GB"/>
-        </w:rPr>
-        <w:t xml:space="preserve"> so it cannot be read even if the database is compromised.</w:t>
+      <w:r>
+        <w:rPr>
+          <w:lang w:val="en-GB"/>
+        </w:rPr>
+        <w:t>bcrypt so it cannot be read even if the database is compromised.</w:t>
       </w:r>
     </w:p>
     <w:p>
@@ -3396,7 +3327,6 @@
           <w:lang w:val="en-GB"/>
         </w:rPr>
       </w:pPr>
-      <w:proofErr w:type="gramStart"/>
       <w:r>
         <w:rPr>
           <w:b/>
@@ -3411,16 +3341,7 @@
           <w:bCs/>
           <w:lang w:val="en-GB"/>
         </w:rPr>
-        <w:t>level</w:t>
-      </w:r>
-      <w:proofErr w:type="gramEnd"/>
-      <w:r>
-        <w:rPr>
-          <w:b/>
-          <w:bCs/>
-          <w:lang w:val="en-GB"/>
-        </w:rPr>
-        <w:t xml:space="preserve"> Security</w:t>
+        <w:t>level Security</w:t>
       </w:r>
     </w:p>
     <w:p>
@@ -3543,19 +3464,11 @@
           <w:lang w:val="en-GB"/>
         </w:rPr>
       </w:pPr>
-      <w:proofErr w:type="spellStart"/>
-      <w:r>
-        <w:rPr>
-          <w:lang w:val="en-GB"/>
-        </w:rPr>
-        <w:t>ThermoTrack</w:t>
-      </w:r>
-      <w:proofErr w:type="spellEnd"/>
-      <w:r>
-        <w:rPr>
-          <w:lang w:val="en-GB"/>
-        </w:rPr>
-        <w:t xml:space="preserve"> physical design also </w:t>
+      <w:r>
+        <w:rPr>
+          <w:lang w:val="en-GB"/>
+        </w:rPr>
+        <w:t xml:space="preserve">ThermoTrack physical design also </w:t>
       </w:r>
       <w:r>
         <w:rPr>
@@ -3986,19 +3899,11 @@
           <w:lang w:val="en-GB"/>
         </w:rPr>
       </w:pPr>
-      <w:proofErr w:type="spellStart"/>
-      <w:r>
-        <w:rPr>
-          <w:lang w:val="en-GB"/>
-        </w:rPr>
-        <w:t>ThermoTrack</w:t>
-      </w:r>
-      <w:proofErr w:type="spellEnd"/>
-      <w:r>
-        <w:rPr>
-          <w:lang w:val="en-GB"/>
-        </w:rPr>
-        <w:t xml:space="preserve"> Testing </w:t>
+      <w:r>
+        <w:rPr>
+          <w:lang w:val="en-GB"/>
+        </w:rPr>
+        <w:t xml:space="preserve">ThermoTrack Testing </w:t>
       </w:r>
       <w:r>
         <w:rPr>
@@ -4017,21 +3922,7 @@
         <w:rPr>
           <w:lang w:val="en-GB"/>
         </w:rPr>
-        <w:t xml:space="preserve">The </w:t>
-      </w:r>
-      <w:proofErr w:type="spellStart"/>
-      <w:r>
-        <w:rPr>
-          <w:lang w:val="en-GB"/>
-        </w:rPr>
-        <w:t>Thermotrack</w:t>
-      </w:r>
-      <w:proofErr w:type="spellEnd"/>
-      <w:r>
-        <w:rPr>
-          <w:lang w:val="en-GB"/>
-        </w:rPr>
-        <w:t xml:space="preserve"> system will undergo both hardware and software testing to ensure the system performs acc</w:t>
+        <w:t>The Thermotrack system will undergo both hardware and software testing to ensure the system performs acc</w:t>
       </w:r>
       <w:r>
         <w:rPr>
@@ -4130,21 +4021,7 @@
         <w:rPr>
           <w:lang w:val="en-GB"/>
         </w:rPr>
-        <w:t xml:space="preserve">Each software component of the </w:t>
-      </w:r>
-      <w:proofErr w:type="spellStart"/>
-      <w:r>
-        <w:rPr>
-          <w:lang w:val="en-GB"/>
-        </w:rPr>
-        <w:t>ThermoTrack</w:t>
-      </w:r>
-      <w:proofErr w:type="spellEnd"/>
-      <w:r>
-        <w:rPr>
-          <w:lang w:val="en-GB"/>
-        </w:rPr>
-        <w:t xml:space="preserve"> web application and device logic will be tested individually to ensure </w:t>
+        <w:t xml:space="preserve">Each software component of the ThermoTrack web application and device logic will be tested individually to ensure </w:t>
       </w:r>
       <w:r>
         <w:rPr>
@@ -4470,21 +4347,7 @@
         <w:rPr>
           <w:lang w:val="en-GB"/>
         </w:rPr>
-        <w:t xml:space="preserve">will test the entire system </w:t>
-      </w:r>
-      <w:proofErr w:type="spellStart"/>
-      <w:r>
-        <w:rPr>
-          <w:lang w:val="en-GB"/>
-        </w:rPr>
-        <w:t>Thermotrack</w:t>
-      </w:r>
-      <w:proofErr w:type="spellEnd"/>
-      <w:r>
-        <w:rPr>
-          <w:lang w:val="en-GB"/>
-        </w:rPr>
-        <w:t xml:space="preserve"> system from end to end</w:t>
+        <w:t>will test the entire system Thermotrack system from end to end</w:t>
       </w:r>
       <w:r>
         <w:rPr>
@@ -4545,21 +4408,7 @@
         <w:rPr>
           <w:lang w:val="en-GB"/>
         </w:rPr>
-        <w:t xml:space="preserve">This involves testing </w:t>
-      </w:r>
-      <w:proofErr w:type="spellStart"/>
-      <w:r>
-        <w:rPr>
-          <w:lang w:val="en-GB"/>
-        </w:rPr>
-        <w:t>Thermotrack</w:t>
-      </w:r>
-      <w:proofErr w:type="spellEnd"/>
-      <w:r>
-        <w:rPr>
-          <w:lang w:val="en-GB"/>
-        </w:rPr>
-        <w:t xml:space="preserve"> with real users like students or staff to ensure </w:t>
+        <w:t xml:space="preserve">This involves testing Thermotrack with real users like students or staff to ensure </w:t>
       </w:r>
       <w:r>
         <w:rPr>
@@ -4656,61 +4505,2103 @@
         <w:rPr>
           <w:lang w:val="en-GB"/>
         </w:rPr>
-        <w:t xml:space="preserve">Users can complete main </w:t>
-      </w:r>
-      <w:proofErr w:type="gramStart"/>
-      <w:r>
-        <w:rPr>
-          <w:lang w:val="en-GB"/>
-        </w:rPr>
-        <w:t>tasks</w:t>
-      </w:r>
-      <w:proofErr w:type="gramEnd"/>
-      <w:r>
-        <w:rPr>
-          <w:lang w:val="en-GB"/>
-        </w:rPr>
-        <w:t xml:space="preserve"> view data, adjust preferences</w:t>
-      </w:r>
-      <w:r>
-        <w:rPr>
-          <w:lang w:val="en-GB"/>
-        </w:rPr>
-        <w:t xml:space="preserve">, read recommendations </w:t>
-      </w:r>
-      <w:proofErr w:type="spellStart"/>
-      <w:r>
-        <w:rPr>
-          <w:lang w:val="en-GB"/>
-        </w:rPr>
-        <w:t>with out</w:t>
-      </w:r>
-      <w:proofErr w:type="spellEnd"/>
-      <w:r>
-        <w:rPr>
-          <w:lang w:val="en-GB"/>
-        </w:rPr>
-        <w:t xml:space="preserve"> help.</w:t>
-      </w:r>
-    </w:p>
-    <w:p>
-      <w:pPr>
-        <w:rPr>
-          <w:lang w:val="en-GB"/>
-        </w:rPr>
-      </w:pPr>
-    </w:p>
-    <w:p>
-      <w:pPr>
-        <w:rPr>
-          <w:lang w:val="en-GB"/>
-        </w:rPr>
-      </w:pPr>
-    </w:p>
-    <w:p>
-      <w:pPr>
-        <w:rPr>
-          <w:lang w:val="en-GB"/>
+        <w:t>Users can complete main tasks view data, adjust preferences</w:t>
+      </w:r>
+      <w:r>
+        <w:rPr>
+          <w:lang w:val="en-GB"/>
+        </w:rPr>
+        <w:t>, read recommendations with out help.</w:t>
+      </w:r>
+    </w:p>
+    <w:p>
+      <w:pPr>
+        <w:rPr>
+          <w:lang w:val="en-GB"/>
+        </w:rPr>
+      </w:pPr>
+    </w:p>
+    <w:p>
+      <w:pPr>
+        <w:rPr>
+          <w:lang w:val="en-GB"/>
+        </w:rPr>
+      </w:pPr>
+    </w:p>
+    <w:p>
+      <w:pPr>
+        <w:pStyle w:val="Heading1"/>
+        <w:rPr>
+          <w:lang w:val="en-GB"/>
+        </w:rPr>
+      </w:pPr>
+      <w:r>
+        <w:rPr>
+          <w:lang w:val="en-GB"/>
+        </w:rPr>
+        <w:t>Thermotrack Data Handling</w:t>
+      </w:r>
+    </w:p>
+    <w:p>
+      <w:pPr>
+        <w:rPr>
+          <w:b/>
+          <w:bCs/>
+          <w:lang w:val="en-IE"/>
+        </w:rPr>
+      </w:pPr>
+      <w:r>
+        <w:rPr>
+          <w:b/>
+          <w:bCs/>
+          <w:lang w:val="en-IE"/>
+        </w:rPr>
+        <w:t>Data captured, storage, and processing</w:t>
+      </w:r>
+    </w:p>
+    <w:p>
+      <w:pPr>
+        <w:rPr>
+          <w:b/>
+          <w:bCs/>
+          <w:lang w:val="en-IE"/>
+        </w:rPr>
+      </w:pPr>
+      <w:r>
+        <w:rPr>
+          <w:b/>
+          <w:bCs/>
+          <w:lang w:val="en-IE"/>
+        </w:rPr>
+        <w:t>Sensors &amp; sampling</w:t>
+      </w:r>
+    </w:p>
+    <w:p>
+      <w:pPr>
+        <w:numPr>
+          <w:ilvl w:val="0"/>
+          <w:numId w:val="17"/>
+        </w:numPr>
+        <w:rPr>
+          <w:lang w:val="en-IE"/>
+        </w:rPr>
+      </w:pPr>
+      <w:r>
+        <w:rPr>
+          <w:b/>
+          <w:bCs/>
+          <w:lang w:val="en-IE"/>
+        </w:rPr>
+        <w:t>DHT22 (temp/humidity)</w:t>
+      </w:r>
+    </w:p>
+    <w:p>
+      <w:pPr>
+        <w:numPr>
+          <w:ilvl w:val="1"/>
+          <w:numId w:val="17"/>
+        </w:numPr>
+        <w:rPr>
+          <w:lang w:val="en-IE"/>
+        </w:rPr>
+      </w:pPr>
+      <w:r>
+        <w:rPr>
+          <w:lang w:val="en-IE"/>
+        </w:rPr>
+        <w:t xml:space="preserve">Sampling: </w:t>
+      </w:r>
+      <w:r>
+        <w:rPr>
+          <w:b/>
+          <w:bCs/>
+          <w:lang w:val="en-IE"/>
+        </w:rPr>
+        <w:t>every 30s</w:t>
+      </w:r>
+      <w:r>
+        <w:rPr>
+          <w:lang w:val="en-IE"/>
+        </w:rPr>
+        <w:t xml:space="preserve"> (configurable 10–60s).</w:t>
+      </w:r>
+    </w:p>
+    <w:p>
+      <w:pPr>
+        <w:numPr>
+          <w:ilvl w:val="1"/>
+          <w:numId w:val="17"/>
+        </w:numPr>
+        <w:rPr>
+          <w:lang w:val="en-IE"/>
+        </w:rPr>
+      </w:pPr>
+      <w:r>
+        <w:rPr>
+          <w:lang w:val="en-IE"/>
+        </w:rPr>
+        <w:t>Payload fields: temperature_c (float), humidity_pct (float).</w:t>
+      </w:r>
+    </w:p>
+    <w:p>
+      <w:pPr>
+        <w:numPr>
+          <w:ilvl w:val="1"/>
+          <w:numId w:val="17"/>
+        </w:numPr>
+        <w:rPr>
+          <w:lang w:val="en-IE"/>
+        </w:rPr>
+      </w:pPr>
+      <w:r>
+        <w:rPr>
+          <w:lang w:val="en-IE"/>
+        </w:rPr>
+        <w:t>Local sanity checks: drop values outside −2</w:t>
+      </w:r>
+      <w:r>
+        <w:rPr>
+          <w:lang w:val="en-IE"/>
+        </w:rPr>
+        <w:t xml:space="preserve">0 - </w:t>
+      </w:r>
+      <w:r>
+        <w:rPr>
+          <w:lang w:val="en-IE"/>
+        </w:rPr>
+        <w:t xml:space="preserve">60 °C or </w:t>
+      </w:r>
+      <w:r>
+        <w:rPr>
+          <w:lang w:val="en-IE"/>
+        </w:rPr>
+        <w:t>0 -</w:t>
+      </w:r>
+      <w:r>
+        <w:rPr>
+          <w:lang w:val="en-IE"/>
+        </w:rPr>
+        <w:t>100</w:t>
+      </w:r>
+      <w:r>
+        <w:rPr>
+          <w:lang w:val="en-IE"/>
+        </w:rPr>
+        <w:t xml:space="preserve"> % RH</w:t>
+      </w:r>
+      <w:r>
+        <w:rPr>
+          <w:lang w:val="en-IE"/>
+        </w:rPr>
+        <w:t>.</w:t>
+      </w:r>
+    </w:p>
+    <w:p>
+      <w:pPr>
+        <w:numPr>
+          <w:ilvl w:val="0"/>
+          <w:numId w:val="17"/>
+        </w:numPr>
+        <w:rPr>
+          <w:lang w:val="en-IE"/>
+        </w:rPr>
+      </w:pPr>
+      <w:r>
+        <w:rPr>
+          <w:b/>
+          <w:bCs/>
+          <w:lang w:val="en-IE"/>
+        </w:rPr>
+        <w:t>PIR motion</w:t>
+      </w:r>
+    </w:p>
+    <w:p>
+      <w:pPr>
+        <w:numPr>
+          <w:ilvl w:val="1"/>
+          <w:numId w:val="17"/>
+        </w:numPr>
+        <w:rPr>
+          <w:lang w:val="en-IE"/>
+        </w:rPr>
+      </w:pPr>
+      <w:r>
+        <w:rPr>
+          <w:lang w:val="en-IE"/>
+        </w:rPr>
+        <w:t xml:space="preserve">Event-driven; sampled every </w:t>
+      </w:r>
+      <w:r>
+        <w:rPr>
+          <w:b/>
+          <w:bCs/>
+          <w:lang w:val="en-IE"/>
+        </w:rPr>
+        <w:t>1s</w:t>
+      </w:r>
+      <w:r>
+        <w:rPr>
+          <w:lang w:val="en-IE"/>
+        </w:rPr>
+        <w:t xml:space="preserve"> to debounce.</w:t>
+      </w:r>
+    </w:p>
+    <w:p>
+      <w:pPr>
+        <w:numPr>
+          <w:ilvl w:val="1"/>
+          <w:numId w:val="17"/>
+        </w:numPr>
+        <w:rPr>
+          <w:lang w:val="en-IE"/>
+        </w:rPr>
+      </w:pPr>
+      <w:r>
+        <w:rPr>
+          <w:lang w:val="en-IE"/>
+        </w:rPr>
+        <w:t xml:space="preserve">A </w:t>
+      </w:r>
+      <w:r>
+        <w:rPr>
+          <w:b/>
+          <w:bCs/>
+          <w:lang w:val="en-IE"/>
+        </w:rPr>
+        <w:t>motion window (e.g., 15s)</w:t>
+      </w:r>
+      <w:r>
+        <w:rPr>
+          <w:lang w:val="en-IE"/>
+        </w:rPr>
+        <w:t xml:space="preserve"> sets motion_detected = 1 on the next reading row for the same device (cheap to store).</w:t>
+      </w:r>
+    </w:p>
+    <w:p>
+      <w:pPr>
+        <w:numPr>
+          <w:ilvl w:val="0"/>
+          <w:numId w:val="17"/>
+        </w:numPr>
+        <w:rPr>
+          <w:lang w:val="en-IE"/>
+        </w:rPr>
+      </w:pPr>
+      <w:r>
+        <w:rPr>
+          <w:b/>
+          <w:bCs/>
+          <w:lang w:val="en-IE"/>
+        </w:rPr>
+        <w:t>Device heartbeat</w:t>
+      </w:r>
+    </w:p>
+    <w:p>
+      <w:pPr>
+        <w:numPr>
+          <w:ilvl w:val="1"/>
+          <w:numId w:val="17"/>
+        </w:numPr>
+        <w:rPr>
+          <w:lang w:val="en-IE"/>
+        </w:rPr>
+      </w:pPr>
+      <w:r>
+        <w:rPr>
+          <w:lang w:val="en-IE"/>
+        </w:rPr>
+        <w:t xml:space="preserve">Every </w:t>
+      </w:r>
+      <w:r>
+        <w:rPr>
+          <w:b/>
+          <w:bCs/>
+          <w:lang w:val="en-IE"/>
+        </w:rPr>
+        <w:t>60s</w:t>
+      </w:r>
+      <w:r>
+        <w:rPr>
+          <w:lang w:val="en-IE"/>
+        </w:rPr>
+        <w:t>; updates devices.last_seen_at.</w:t>
+      </w:r>
+    </w:p>
+    <w:p>
+      <w:pPr>
+        <w:rPr>
+          <w:b/>
+          <w:bCs/>
+          <w:lang w:val="en-IE"/>
+        </w:rPr>
+      </w:pPr>
+      <w:r>
+        <w:rPr>
+          <w:b/>
+          <w:bCs/>
+          <w:lang w:val="en-IE"/>
+        </w:rPr>
+        <w:t>End-to-end data flow</w:t>
+      </w:r>
+    </w:p>
+    <w:p>
+      <w:pPr>
+        <w:numPr>
+          <w:ilvl w:val="0"/>
+          <w:numId w:val="18"/>
+        </w:numPr>
+        <w:rPr>
+          <w:lang w:val="en-IE"/>
+        </w:rPr>
+      </w:pPr>
+      <w:r>
+        <w:rPr>
+          <w:b/>
+          <w:bCs/>
+          <w:lang w:val="en-IE"/>
+        </w:rPr>
+        <w:t>Acquire (Edge)</w:t>
+      </w:r>
+    </w:p>
+    <w:p>
+      <w:pPr>
+        <w:numPr>
+          <w:ilvl w:val="1"/>
+          <w:numId w:val="18"/>
+        </w:numPr>
+        <w:rPr>
+          <w:lang w:val="en-IE"/>
+        </w:rPr>
+      </w:pPr>
+      <w:r>
+        <w:rPr>
+          <w:lang w:val="en-IE"/>
+        </w:rPr>
+        <w:t xml:space="preserve">DHT22 (temp/humidity) every </w:t>
+      </w:r>
+      <w:r>
+        <w:rPr>
+          <w:b/>
+          <w:bCs/>
+          <w:lang w:val="en-IE"/>
+        </w:rPr>
+        <w:t>30s</w:t>
+      </w:r>
+      <w:r>
+        <w:rPr>
+          <w:lang w:val="en-IE"/>
+        </w:rPr>
+        <w:t xml:space="preserve">; PIR motion debounced at </w:t>
+      </w:r>
+      <w:r>
+        <w:rPr>
+          <w:b/>
+          <w:bCs/>
+          <w:lang w:val="en-IE"/>
+        </w:rPr>
+        <w:t>1s</w:t>
+      </w:r>
+      <w:r>
+        <w:rPr>
+          <w:lang w:val="en-IE"/>
+        </w:rPr>
+        <w:t xml:space="preserve"> and folded into the next reading.</w:t>
+      </w:r>
+    </w:p>
+    <w:p>
+      <w:pPr>
+        <w:numPr>
+          <w:ilvl w:val="1"/>
+          <w:numId w:val="18"/>
+        </w:numPr>
+        <w:rPr>
+          <w:lang w:val="en-IE"/>
+        </w:rPr>
+      </w:pPr>
+      <w:r>
+        <w:rPr>
+          <w:lang w:val="en-IE"/>
+        </w:rPr>
+        <w:t>Edge validates ranges (−20…60 °C, 0–100 % RH) and adds device_serial + UTC timestamp.</w:t>
+      </w:r>
+    </w:p>
+    <w:p>
+      <w:pPr>
+        <w:numPr>
+          <w:ilvl w:val="0"/>
+          <w:numId w:val="18"/>
+        </w:numPr>
+        <w:rPr>
+          <w:lang w:val="en-IE"/>
+        </w:rPr>
+      </w:pPr>
+      <w:r>
+        <w:rPr>
+          <w:b/>
+          <w:bCs/>
+          <w:lang w:val="en-IE"/>
+        </w:rPr>
+        <w:t>Transmit (Edge → Server)</w:t>
+      </w:r>
+    </w:p>
+    <w:p>
+      <w:pPr>
+        <w:numPr>
+          <w:ilvl w:val="1"/>
+          <w:numId w:val="18"/>
+        </w:numPr>
+        <w:rPr>
+          <w:lang w:val="en-IE"/>
+        </w:rPr>
+      </w:pPr>
+      <w:r>
+        <w:rPr>
+          <w:lang w:val="en-IE"/>
+        </w:rPr>
+        <w:t>HTTPS POST /api/v1/ingest with JSON:</w:t>
+      </w:r>
+      <w:r>
+        <w:rPr>
+          <w:lang w:val="en-IE"/>
+        </w:rPr>
+        <w:br/>
+        <w:t>{"device_serial":"TT-DHT-003","ts":"2025-10-20T10:38:00Z","temperature":22.8,"humidity":47.2,"motion":0}</w:t>
+      </w:r>
+    </w:p>
+    <w:p>
+      <w:pPr>
+        <w:numPr>
+          <w:ilvl w:val="0"/>
+          <w:numId w:val="18"/>
+        </w:numPr>
+        <w:rPr>
+          <w:lang w:val="en-IE"/>
+        </w:rPr>
+      </w:pPr>
+      <w:r>
+        <w:rPr>
+          <w:b/>
+          <w:bCs/>
+          <w:lang w:val="en-IE"/>
+        </w:rPr>
+        <w:t>Ingest (Server)</w:t>
+      </w:r>
+    </w:p>
+    <w:p>
+      <w:pPr>
+        <w:numPr>
+          <w:ilvl w:val="1"/>
+          <w:numId w:val="18"/>
+        </w:numPr>
+        <w:rPr>
+          <w:lang w:val="en-IE"/>
+        </w:rPr>
+      </w:pPr>
+      <w:r>
+        <w:rPr>
+          <w:lang w:val="en-IE"/>
+        </w:rPr>
+        <w:t>Resolve device_id by serial; reject unknown devices.</w:t>
+      </w:r>
+    </w:p>
+    <w:p>
+      <w:pPr>
+        <w:numPr>
+          <w:ilvl w:val="1"/>
+          <w:numId w:val="18"/>
+        </w:numPr>
+        <w:rPr>
+          <w:lang w:val="en-IE"/>
+        </w:rPr>
+      </w:pPr>
+      <w:r>
+        <w:rPr>
+          <w:lang w:val="en-IE"/>
+        </w:rPr>
+        <w:lastRenderedPageBreak/>
+        <w:t>Insert into readings(device_id, temperature, humidity, motion_detected, recorded_at) using parameterized SQL.</w:t>
+      </w:r>
+    </w:p>
+    <w:p>
+      <w:pPr>
+        <w:numPr>
+          <w:ilvl w:val="1"/>
+          <w:numId w:val="18"/>
+        </w:numPr>
+        <w:rPr>
+          <w:lang w:val="en-IE"/>
+        </w:rPr>
+      </w:pPr>
+      <w:r>
+        <w:rPr>
+          <w:lang w:val="en-IE"/>
+        </w:rPr>
+        <w:t>Update devices.last_seen_at = NOW().</w:t>
+      </w:r>
+    </w:p>
+    <w:p>
+      <w:pPr>
+        <w:numPr>
+          <w:ilvl w:val="0"/>
+          <w:numId w:val="18"/>
+        </w:numPr>
+        <w:rPr>
+          <w:lang w:val="en-IE"/>
+        </w:rPr>
+      </w:pPr>
+      <w:r>
+        <w:rPr>
+          <w:b/>
+          <w:bCs/>
+          <w:lang w:val="en-IE"/>
+        </w:rPr>
+        <w:t>Process (Near-real-time + scheduled)</w:t>
+      </w:r>
+    </w:p>
+    <w:p>
+      <w:pPr>
+        <w:numPr>
+          <w:ilvl w:val="1"/>
+          <w:numId w:val="18"/>
+        </w:numPr>
+        <w:rPr>
+          <w:lang w:val="en-IE"/>
+        </w:rPr>
+      </w:pPr>
+      <w:r>
+        <w:rPr>
+          <w:lang w:val="en-IE"/>
+        </w:rPr>
+        <w:t>Lightweight rules evaluate recent data for alerts and occupancy (see cron).</w:t>
+      </w:r>
+    </w:p>
+    <w:p>
+      <w:pPr>
+        <w:numPr>
+          <w:ilvl w:val="1"/>
+          <w:numId w:val="18"/>
+        </w:numPr>
+        <w:rPr>
+          <w:lang w:val="en-IE"/>
+        </w:rPr>
+      </w:pPr>
+      <w:r>
+        <w:rPr>
+          <w:lang w:val="en-IE"/>
+        </w:rPr>
+        <w:t>Dashboard queries recent windows (last 5–30 min) and hourly rollups for charts.</w:t>
+      </w:r>
+    </w:p>
+    <w:p>
+      <w:pPr>
+        <w:numPr>
+          <w:ilvl w:val="0"/>
+          <w:numId w:val="18"/>
+        </w:numPr>
+        <w:rPr>
+          <w:lang w:val="en-IE"/>
+        </w:rPr>
+      </w:pPr>
+      <w:r>
+        <w:rPr>
+          <w:b/>
+          <w:bCs/>
+          <w:lang w:val="en-IE"/>
+        </w:rPr>
+        <w:t>Store &amp; Retain</w:t>
+      </w:r>
+    </w:p>
+    <w:p>
+      <w:pPr>
+        <w:numPr>
+          <w:ilvl w:val="1"/>
+          <w:numId w:val="18"/>
+        </w:numPr>
+        <w:rPr>
+          <w:lang w:val="en-IE"/>
+        </w:rPr>
+      </w:pPr>
+      <w:r>
+        <w:rPr>
+          <w:lang w:val="en-IE"/>
+        </w:rPr>
+        <w:t xml:space="preserve">Raw readings: keep </w:t>
+      </w:r>
+      <w:r>
+        <w:rPr>
+          <w:b/>
+          <w:bCs/>
+          <w:lang w:val="en-IE"/>
+        </w:rPr>
+        <w:t>90 days</w:t>
+      </w:r>
+      <w:r>
+        <w:rPr>
+          <w:lang w:val="en-IE"/>
+        </w:rPr>
+        <w:t>, roll up hourly/day summaries, then archive or purge per policy.</w:t>
+      </w:r>
+    </w:p>
+    <w:p>
+      <w:pPr>
+        <w:numPr>
+          <w:ilvl w:val="1"/>
+          <w:numId w:val="18"/>
+        </w:numPr>
+        <w:rPr>
+          <w:lang w:val="en-IE"/>
+        </w:rPr>
+      </w:pPr>
+      <w:r>
+        <w:rPr>
+          <w:lang w:val="en-IE"/>
+        </w:rPr>
+        <w:t xml:space="preserve">alerts kept </w:t>
+      </w:r>
+      <w:r>
+        <w:rPr>
+          <w:b/>
+          <w:bCs/>
+          <w:lang w:val="en-IE"/>
+        </w:rPr>
+        <w:t>1 year</w:t>
+      </w:r>
+      <w:r>
+        <w:rPr>
+          <w:lang w:val="en-IE"/>
+        </w:rPr>
+        <w:t xml:space="preserve">, audit_log </w:t>
+      </w:r>
+      <w:r>
+        <w:rPr>
+          <w:b/>
+          <w:bCs/>
+          <w:lang w:val="en-IE"/>
+        </w:rPr>
+        <w:t>6–12 months</w:t>
+      </w:r>
+      <w:r>
+        <w:rPr>
+          <w:lang w:val="en-IE"/>
+        </w:rPr>
+        <w:t>.</w:t>
+      </w:r>
+    </w:p>
+    <w:p>
+      <w:pPr>
+        <w:rPr>
+          <w:b/>
+          <w:bCs/>
+          <w:lang w:val="en-IE"/>
+        </w:rPr>
+      </w:pPr>
+    </w:p>
+    <w:p>
+      <w:pPr>
+        <w:rPr>
+          <w:b/>
+          <w:bCs/>
+          <w:lang w:val="en-IE"/>
+        </w:rPr>
+      </w:pPr>
+      <w:r>
+        <w:rPr>
+          <w:b/>
+          <w:bCs/>
+          <w:lang w:val="en-IE"/>
+        </w:rPr>
+        <w:t>Cron jobs (Linux) / Task Scheduler (Windows)</w:t>
+      </w:r>
+    </w:p>
+    <w:p>
+      <w:pPr>
+        <w:rPr>
+          <w:lang w:val="en-IE"/>
+        </w:rPr>
+      </w:pPr>
+      <w:r>
+        <w:rPr>
+          <w:lang w:val="en-IE"/>
+        </w:rPr>
+        <w:t xml:space="preserve">All jobs are </w:t>
+      </w:r>
+      <w:r>
+        <w:rPr>
+          <w:b/>
+          <w:bCs/>
+          <w:lang w:val="en-IE"/>
+        </w:rPr>
+        <w:t>idempotent</w:t>
+      </w:r>
+      <w:r>
+        <w:rPr>
+          <w:lang w:val="en-IE"/>
+        </w:rPr>
+        <w:t xml:space="preserve"> (safe to retry) and log to audit_log.</w:t>
+      </w:r>
+    </w:p>
+    <w:p>
+      <w:pPr>
+        <w:rPr>
+          <w:b/>
+          <w:bCs/>
+          <w:lang w:val="en-IE"/>
+        </w:rPr>
+      </w:pPr>
+      <w:r>
+        <w:rPr>
+          <w:b/>
+          <w:bCs/>
+          <w:lang w:val="en-IE"/>
+        </w:rPr>
+        <w:t>1) Housekeeping / Device health (every 5 min)</w:t>
+      </w:r>
+    </w:p>
+    <w:p>
+      <w:pPr>
+        <w:numPr>
+          <w:ilvl w:val="0"/>
+          <w:numId w:val="19"/>
+        </w:numPr>
+        <w:rPr>
+          <w:lang w:val="en-IE"/>
+        </w:rPr>
+      </w:pPr>
+      <w:r>
+        <w:rPr>
+          <w:b/>
+          <w:bCs/>
+          <w:lang w:val="en-IE"/>
+        </w:rPr>
+        <w:t>Purpose:</w:t>
+      </w:r>
+      <w:r>
+        <w:rPr>
+          <w:lang w:val="en-IE"/>
+        </w:rPr>
+        <w:t xml:space="preserve"> mark offline devices, backfill last_seen, clear stale temp files.</w:t>
+      </w:r>
+    </w:p>
+    <w:p>
+      <w:pPr>
+        <w:numPr>
+          <w:ilvl w:val="0"/>
+          <w:numId w:val="19"/>
+        </w:numPr>
+        <w:rPr>
+          <w:lang w:val="en-IE"/>
+        </w:rPr>
+      </w:pPr>
+      <w:r>
+        <w:rPr>
+          <w:b/>
+          <w:bCs/>
+          <w:lang w:val="en-IE"/>
+        </w:rPr>
+        <w:t>Logic:</w:t>
+      </w:r>
+      <w:r>
+        <w:rPr>
+          <w:lang w:val="en-IE"/>
+        </w:rPr>
+        <w:t xml:space="preserve"> devices.status='inactive' if last_seen_at &lt; NOW()-INTERVAL 15 MINUTE.</w:t>
+      </w:r>
+    </w:p>
+    <w:p>
+      <w:pPr>
+        <w:numPr>
+          <w:ilvl w:val="0"/>
+          <w:numId w:val="19"/>
+        </w:numPr>
+        <w:rPr>
+          <w:lang w:val="en-IE"/>
+        </w:rPr>
+      </w:pPr>
+      <w:r>
+        <w:rPr>
+          <w:b/>
+          <w:bCs/>
+          <w:lang w:val="en-IE"/>
+        </w:rPr>
+        <w:t>Cron:</w:t>
+      </w:r>
+      <w:r>
+        <w:rPr>
+          <w:lang w:val="en-IE"/>
+        </w:rPr>
+        <w:t xml:space="preserve"> */5 * * * * /usr/bin/python3 tasks/housekeeping.py</w:t>
+      </w:r>
+    </w:p>
+    <w:p>
+      <w:pPr>
+        <w:rPr>
+          <w:b/>
+          <w:bCs/>
+          <w:lang w:val="en-IE"/>
+        </w:rPr>
+      </w:pPr>
+      <w:r>
+        <w:rPr>
+          <w:b/>
+          <w:bCs/>
+          <w:lang w:val="en-IE"/>
+        </w:rPr>
+        <w:t>2) Occupancy rollup (every 5 min)</w:t>
+      </w:r>
+    </w:p>
+    <w:p>
+      <w:pPr>
+        <w:numPr>
+          <w:ilvl w:val="0"/>
+          <w:numId w:val="20"/>
+        </w:numPr>
+        <w:rPr>
+          <w:lang w:val="en-IE"/>
+        </w:rPr>
+      </w:pPr>
+      <w:r>
+        <w:rPr>
+          <w:b/>
+          <w:bCs/>
+          <w:lang w:val="en-IE"/>
+        </w:rPr>
+        <w:t>Purpose:</w:t>
+      </w:r>
+      <w:r>
+        <w:rPr>
+          <w:lang w:val="en-IE"/>
+        </w:rPr>
+        <w:t xml:space="preserve"> derive recent occupancy per room from PIR motion.</w:t>
+      </w:r>
+    </w:p>
+    <w:p>
+      <w:pPr>
+        <w:numPr>
+          <w:ilvl w:val="0"/>
+          <w:numId w:val="20"/>
+        </w:numPr>
+        <w:rPr>
+          <w:lang w:val="en-IE"/>
+        </w:rPr>
+      </w:pPr>
+      <w:r>
+        <w:rPr>
+          <w:b/>
+          <w:bCs/>
+          <w:lang w:val="en-IE"/>
+        </w:rPr>
+        <w:t>Logic:</w:t>
+      </w:r>
+      <w:r>
+        <w:rPr>
+          <w:lang w:val="en-IE"/>
+        </w:rPr>
+        <w:t xml:space="preserve"> if any readings.motion_detected=1 in last 10–15 min → “occupied_recently”.</w:t>
+      </w:r>
+    </w:p>
+    <w:p>
+      <w:pPr>
+        <w:numPr>
+          <w:ilvl w:val="0"/>
+          <w:numId w:val="20"/>
+        </w:numPr>
+        <w:rPr>
+          <w:lang w:val="en-IE"/>
+        </w:rPr>
+      </w:pPr>
+      <w:r>
+        <w:rPr>
+          <w:b/>
+          <w:bCs/>
+          <w:lang w:val="en-IE"/>
+        </w:rPr>
+        <w:t>Cron:</w:t>
+      </w:r>
+      <w:r>
+        <w:rPr>
+          <w:lang w:val="en-IE"/>
+        </w:rPr>
+        <w:t xml:space="preserve"> */5 * * * * /usr/bin/python3 tasks/occupancy_rollup.py</w:t>
+      </w:r>
+    </w:p>
+    <w:p>
+      <w:pPr>
+        <w:rPr>
+          <w:b/>
+          <w:bCs/>
+          <w:lang w:val="en-IE"/>
+        </w:rPr>
+      </w:pPr>
+      <w:r>
+        <w:rPr>
+          <w:b/>
+          <w:bCs/>
+          <w:lang w:val="en-IE"/>
+        </w:rPr>
+        <w:t>3) Alert engine (every 5 min)</w:t>
+      </w:r>
+    </w:p>
+    <w:p>
+      <w:pPr>
+        <w:numPr>
+          <w:ilvl w:val="0"/>
+          <w:numId w:val="21"/>
+        </w:numPr>
+        <w:rPr>
+          <w:lang w:val="en-IE"/>
+        </w:rPr>
+      </w:pPr>
+      <w:r>
+        <w:rPr>
+          <w:b/>
+          <w:bCs/>
+          <w:lang w:val="en-IE"/>
+        </w:rPr>
+        <w:t>Purpose:</w:t>
+      </w:r>
+      <w:r>
+        <w:rPr>
+          <w:lang w:val="en-IE"/>
+        </w:rPr>
+        <w:t xml:space="preserve"> create alerts when comfort band is violated.</w:t>
+      </w:r>
+    </w:p>
+    <w:p>
+      <w:pPr>
+        <w:numPr>
+          <w:ilvl w:val="0"/>
+          <w:numId w:val="21"/>
+        </w:numPr>
+        <w:rPr>
+          <w:lang w:val="en-IE"/>
+        </w:rPr>
+      </w:pPr>
+      <w:r>
+        <w:rPr>
+          <w:b/>
+          <w:bCs/>
+          <w:lang w:val="en-IE"/>
+        </w:rPr>
+        <w:t>Logic (example):</w:t>
+      </w:r>
+      <w:r>
+        <w:rPr>
+          <w:lang w:val="en-IE"/>
+        </w:rPr>
+        <w:t xml:space="preserve"> if AVG(temperature) &gt; 26°C for 10 min </w:t>
+      </w:r>
+      <w:r>
+        <w:rPr>
+          <w:b/>
+          <w:bCs/>
+          <w:lang w:val="en-IE"/>
+        </w:rPr>
+        <w:t>and</w:t>
+      </w:r>
+      <w:r>
+        <w:rPr>
+          <w:lang w:val="en-IE"/>
+        </w:rPr>
+        <w:t xml:space="preserve"> occupied → insert alerts(room_id, message, severity).</w:t>
+      </w:r>
+    </w:p>
+    <w:p>
+      <w:pPr>
+        <w:numPr>
+          <w:ilvl w:val="0"/>
+          <w:numId w:val="21"/>
+        </w:numPr>
+        <w:rPr>
+          <w:lang w:val="en-IE"/>
+        </w:rPr>
+      </w:pPr>
+      <w:r>
+        <w:rPr>
+          <w:b/>
+          <w:bCs/>
+          <w:lang w:val="en-IE"/>
+        </w:rPr>
+        <w:t>Cron:</w:t>
+      </w:r>
+      <w:r>
+        <w:rPr>
+          <w:lang w:val="en-IE"/>
+        </w:rPr>
+        <w:t xml:space="preserve"> */5 * * * * /usr/bin/python3 tasks/alert_engine.py</w:t>
+      </w:r>
+    </w:p>
+    <w:p>
+      <w:pPr>
+        <w:rPr>
+          <w:b/>
+          <w:bCs/>
+          <w:lang w:val="en-IE"/>
+        </w:rPr>
+      </w:pPr>
+      <w:r>
+        <w:rPr>
+          <w:b/>
+          <w:bCs/>
+          <w:lang w:val="en-IE"/>
+        </w:rPr>
+        <w:lastRenderedPageBreak/>
+        <w:t>4) Hourly rollup (at HH:05)</w:t>
+      </w:r>
+    </w:p>
+    <w:p>
+      <w:pPr>
+        <w:numPr>
+          <w:ilvl w:val="0"/>
+          <w:numId w:val="22"/>
+        </w:numPr>
+        <w:rPr>
+          <w:lang w:val="en-IE"/>
+        </w:rPr>
+      </w:pPr>
+      <w:r>
+        <w:rPr>
+          <w:b/>
+          <w:bCs/>
+          <w:lang w:val="en-IE"/>
+        </w:rPr>
+        <w:t>Purpose:</w:t>
+      </w:r>
+      <w:r>
+        <w:rPr>
+          <w:lang w:val="en-IE"/>
+        </w:rPr>
+        <w:t xml:space="preserve"> compress raw readings to hourly aggregates per room for charts.</w:t>
+      </w:r>
+    </w:p>
+    <w:p>
+      <w:pPr>
+        <w:numPr>
+          <w:ilvl w:val="0"/>
+          <w:numId w:val="22"/>
+        </w:numPr>
+        <w:rPr>
+          <w:lang w:val="en-IE"/>
+        </w:rPr>
+      </w:pPr>
+      <w:r>
+        <w:rPr>
+          <w:b/>
+          <w:bCs/>
+          <w:lang w:val="en-IE"/>
+        </w:rPr>
+        <w:t>Output table (example):</w:t>
+      </w:r>
+      <w:r>
+        <w:rPr>
+          <w:lang w:val="en-IE"/>
+        </w:rPr>
+        <w:t xml:space="preserve"> readings_hourly(room_id, hour_start, avg_temp, avg_humidity, motion_rate).</w:t>
+      </w:r>
+    </w:p>
+    <w:p>
+      <w:pPr>
+        <w:numPr>
+          <w:ilvl w:val="0"/>
+          <w:numId w:val="22"/>
+        </w:numPr>
+        <w:rPr>
+          <w:lang w:val="en-IE"/>
+        </w:rPr>
+      </w:pPr>
+      <w:r>
+        <w:rPr>
+          <w:b/>
+          <w:bCs/>
+          <w:lang w:val="en-IE"/>
+        </w:rPr>
+        <w:t>Cron:</w:t>
+      </w:r>
+      <w:r>
+        <w:rPr>
+          <w:lang w:val="en-IE"/>
+        </w:rPr>
+        <w:t xml:space="preserve"> 5 * * * * /usr/bin/python3 tasks/rollup_hourly.py</w:t>
+      </w:r>
+    </w:p>
+    <w:p>
+      <w:pPr>
+        <w:rPr>
+          <w:b/>
+          <w:bCs/>
+          <w:lang w:val="en-IE"/>
+        </w:rPr>
+      </w:pPr>
+      <w:r>
+        <w:rPr>
+          <w:b/>
+          <w:bCs/>
+          <w:lang w:val="en-IE"/>
+        </w:rPr>
+        <w:t>5) Daily retention &amp; backup (02:15)</w:t>
+      </w:r>
+    </w:p>
+    <w:p>
+      <w:pPr>
+        <w:numPr>
+          <w:ilvl w:val="0"/>
+          <w:numId w:val="23"/>
+        </w:numPr>
+        <w:rPr>
+          <w:lang w:val="en-IE"/>
+        </w:rPr>
+      </w:pPr>
+      <w:r>
+        <w:rPr>
+          <w:b/>
+          <w:bCs/>
+          <w:lang w:val="en-IE"/>
+        </w:rPr>
+        <w:t>Purpose:</w:t>
+      </w:r>
+      <w:r>
+        <w:rPr>
+          <w:lang w:val="en-IE"/>
+        </w:rPr>
+        <w:t xml:space="preserve"> archive or purge raw rows older than 90 days, verify backup.</w:t>
+      </w:r>
+    </w:p>
+    <w:p>
+      <w:pPr>
+        <w:numPr>
+          <w:ilvl w:val="0"/>
+          <w:numId w:val="23"/>
+        </w:numPr>
+        <w:rPr>
+          <w:lang w:val="en-IE"/>
+        </w:rPr>
+      </w:pPr>
+      <w:r>
+        <w:rPr>
+          <w:b/>
+          <w:bCs/>
+          <w:lang w:val="en-IE"/>
+        </w:rPr>
+        <w:t>Cron:</w:t>
+      </w:r>
+      <w:r>
+        <w:rPr>
+          <w:lang w:val="en-IE"/>
+        </w:rPr>
+        <w:t xml:space="preserve"> 15 2 * * * /usr/bin/python3 tasks/retention.py</w:t>
+      </w:r>
+    </w:p>
+    <w:p>
+      <w:pPr>
+        <w:rPr>
+          <w:lang w:val="en-IE"/>
+        </w:rPr>
+      </w:pPr>
+    </w:p>
+    <w:p>
+      <w:pPr>
+        <w:rPr>
+          <w:lang w:val="en-IE"/>
+        </w:rPr>
+      </w:pPr>
+    </w:p>
+    <w:p>
+      <w:pPr>
+        <w:rPr>
+          <w:lang w:val="en-IE"/>
+        </w:rPr>
+      </w:pPr>
+      <w:r>
+        <w:rPr>
+          <w:lang w:val="en-IE"/>
+        </w:rPr>
+        <w:t>Database Schema:</w:t>
+      </w:r>
+    </w:p>
+    <w:p>
+      <w:pPr>
+        <w:rPr>
+          <w:lang w:val="en-IE"/>
+        </w:rPr>
+      </w:pPr>
+    </w:p>
+    <w:p>
+      <w:pPr>
+        <w:rPr>
+          <w:rFonts w:ascii="Cascadia Code" w:hAnsi="Cascadia Code"/>
+          <w:lang w:val="en-IE"/>
+        </w:rPr>
+      </w:pPr>
+      <w:r>
+        <w:rPr>
+          <w:rFonts w:ascii="Cascadia Code" w:hAnsi="Cascadia Code"/>
+          <w:lang w:val="en-IE"/>
+        </w:rPr>
+        <w:t>CREATE DATABASE thermotrack;</w:t>
+      </w:r>
+    </w:p>
+    <w:p>
+      <w:pPr>
+        <w:rPr>
+          <w:rFonts w:ascii="Cascadia Code" w:hAnsi="Cascadia Code"/>
+          <w:lang w:val="en-IE"/>
+        </w:rPr>
+      </w:pPr>
+      <w:r>
+        <w:rPr>
+          <w:rFonts w:ascii="Cascadia Code" w:hAnsi="Cascadia Code"/>
+          <w:lang w:val="en-IE"/>
+        </w:rPr>
+        <w:t>USE thermotrack;</w:t>
+      </w:r>
+    </w:p>
+    <w:p>
+      <w:pPr>
+        <w:rPr>
+          <w:rFonts w:ascii="Cascadia Code" w:hAnsi="Cascadia Code"/>
+          <w:lang w:val="en-IE"/>
+        </w:rPr>
+      </w:pPr>
+    </w:p>
+    <w:p>
+      <w:pPr>
+        <w:rPr>
+          <w:rFonts w:ascii="Cascadia Code" w:hAnsi="Cascadia Code"/>
+          <w:lang w:val="en-IE"/>
+        </w:rPr>
+      </w:pPr>
+      <w:r>
+        <w:rPr>
+          <w:rFonts w:ascii="Cascadia Code" w:hAnsi="Cascadia Code"/>
+          <w:lang w:val="en-IE"/>
+        </w:rPr>
+        <w:t>-- USERS: login + registration</w:t>
+      </w:r>
+    </w:p>
+    <w:p>
+      <w:pPr>
+        <w:rPr>
+          <w:rFonts w:ascii="Cascadia Code" w:hAnsi="Cascadia Code"/>
+          <w:lang w:val="en-IE"/>
+        </w:rPr>
+      </w:pPr>
+      <w:r>
+        <w:rPr>
+          <w:rFonts w:ascii="Cascadia Code" w:hAnsi="Cascadia Code"/>
+          <w:lang w:val="en-IE"/>
+        </w:rPr>
+        <w:t>CREATE TABLE users (</w:t>
+      </w:r>
+    </w:p>
+    <w:p>
+      <w:pPr>
+        <w:rPr>
+          <w:rFonts w:ascii="Cascadia Code" w:hAnsi="Cascadia Code"/>
+          <w:lang w:val="en-IE"/>
+        </w:rPr>
+      </w:pPr>
+      <w:r>
+        <w:rPr>
+          <w:rFonts w:ascii="Cascadia Code" w:hAnsi="Cascadia Code"/>
+          <w:lang w:val="en-IE"/>
+        </w:rPr>
+        <w:t xml:space="preserve">    id INT AUTO_INCREMENT PRIMARY KEY,</w:t>
+      </w:r>
+    </w:p>
+    <w:p>
+      <w:pPr>
+        <w:rPr>
+          <w:rFonts w:ascii="Cascadia Code" w:hAnsi="Cascadia Code"/>
+          <w:lang w:val="en-IE"/>
+        </w:rPr>
+      </w:pPr>
+      <w:r>
+        <w:rPr>
+          <w:rFonts w:ascii="Cascadia Code" w:hAnsi="Cascadia Code"/>
+          <w:lang w:val="en-IE"/>
+        </w:rPr>
+        <w:t xml:space="preserve">    username VARCHAR(100) NOT NULL UNIQUE,</w:t>
+      </w:r>
+    </w:p>
+    <w:p>
+      <w:pPr>
+        <w:rPr>
+          <w:rFonts w:ascii="Cascadia Code" w:hAnsi="Cascadia Code"/>
+          <w:lang w:val="en-IE"/>
+        </w:rPr>
+      </w:pPr>
+      <w:r>
+        <w:rPr>
+          <w:rFonts w:ascii="Cascadia Code" w:hAnsi="Cascadia Code"/>
+          <w:lang w:val="en-IE"/>
+        </w:rPr>
+        <w:t xml:space="preserve">    email VARCHAR(255) NOT NULL UNIQUE,</w:t>
+      </w:r>
+    </w:p>
+    <w:p>
+      <w:pPr>
+        <w:rPr>
+          <w:rFonts w:ascii="Cascadia Code" w:hAnsi="Cascadia Code"/>
+          <w:lang w:val="en-IE"/>
+        </w:rPr>
+      </w:pPr>
+      <w:r>
+        <w:rPr>
+          <w:rFonts w:ascii="Cascadia Code" w:hAnsi="Cascadia Code"/>
+          <w:lang w:val="en-IE"/>
+        </w:rPr>
+        <w:t xml:space="preserve">    password VARCHAR(255) NOT NULL,</w:t>
+      </w:r>
+    </w:p>
+    <w:p>
+      <w:pPr>
+        <w:rPr>
+          <w:rFonts w:ascii="Cascadia Code" w:hAnsi="Cascadia Code"/>
+          <w:lang w:val="en-IE"/>
+        </w:rPr>
+      </w:pPr>
+      <w:r>
+        <w:rPr>
+          <w:rFonts w:ascii="Cascadia Code" w:hAnsi="Cascadia Code"/>
+          <w:lang w:val="en-IE"/>
+        </w:rPr>
+        <w:t xml:space="preserve">    created_at TIMESTAMP DEFAULT CURRENT_TIMESTAMP</w:t>
+      </w:r>
+    </w:p>
+    <w:p>
+      <w:pPr>
+        <w:rPr>
+          <w:rFonts w:ascii="Cascadia Code" w:hAnsi="Cascadia Code"/>
+          <w:lang w:val="en-IE"/>
+        </w:rPr>
+      </w:pPr>
+      <w:r>
+        <w:rPr>
+          <w:rFonts w:ascii="Cascadia Code" w:hAnsi="Cascadia Code"/>
+          <w:lang w:val="en-IE"/>
+        </w:rPr>
+        <w:t>);</w:t>
+      </w:r>
+    </w:p>
+    <w:p>
+      <w:pPr>
+        <w:rPr>
+          <w:rFonts w:ascii="Cascadia Code" w:hAnsi="Cascadia Code"/>
+          <w:lang w:val="en-IE"/>
+        </w:rPr>
+      </w:pPr>
+    </w:p>
+    <w:p>
+      <w:pPr>
+        <w:rPr>
+          <w:rFonts w:ascii="Cascadia Code" w:hAnsi="Cascadia Code"/>
+          <w:lang w:val="en-IE"/>
+        </w:rPr>
+      </w:pPr>
+      <w:r>
+        <w:rPr>
+          <w:rFonts w:ascii="Cascadia Code" w:hAnsi="Cascadia Code"/>
+          <w:lang w:val="en-IE"/>
+        </w:rPr>
+        <w:t>-- ROOMS: physical spaces being monitored</w:t>
+      </w:r>
+    </w:p>
+    <w:p>
+      <w:pPr>
+        <w:rPr>
+          <w:rFonts w:ascii="Cascadia Code" w:hAnsi="Cascadia Code"/>
+          <w:lang w:val="en-IE"/>
+        </w:rPr>
+      </w:pPr>
+      <w:r>
+        <w:rPr>
+          <w:rFonts w:ascii="Cascadia Code" w:hAnsi="Cascadia Code"/>
+          <w:lang w:val="en-IE"/>
+        </w:rPr>
+        <w:t>CREATE TABLE rooms (</w:t>
+      </w:r>
+    </w:p>
+    <w:p>
+      <w:pPr>
+        <w:rPr>
+          <w:rFonts w:ascii="Cascadia Code" w:hAnsi="Cascadia Code"/>
+          <w:lang w:val="en-IE"/>
+        </w:rPr>
+      </w:pPr>
+      <w:r>
+        <w:rPr>
+          <w:rFonts w:ascii="Cascadia Code" w:hAnsi="Cascadia Code"/>
+          <w:lang w:val="en-IE"/>
+        </w:rPr>
+        <w:t xml:space="preserve">    id INT AUTO_INCREMENT PRIMARY KEY,</w:t>
+      </w:r>
+    </w:p>
+    <w:p>
+      <w:pPr>
+        <w:rPr>
+          <w:rFonts w:ascii="Cascadia Code" w:hAnsi="Cascadia Code"/>
+          <w:lang w:val="en-IE"/>
+        </w:rPr>
+      </w:pPr>
+      <w:r>
+        <w:rPr>
+          <w:rFonts w:ascii="Cascadia Code" w:hAnsi="Cascadia Code"/>
+          <w:lang w:val="en-IE"/>
+        </w:rPr>
+        <w:lastRenderedPageBreak/>
+        <w:t xml:space="preserve">    name VARCHAR(100) NOT NULL,</w:t>
+      </w:r>
+    </w:p>
+    <w:p>
+      <w:pPr>
+        <w:rPr>
+          <w:rFonts w:ascii="Cascadia Code" w:hAnsi="Cascadia Code"/>
+          <w:lang w:val="en-IE"/>
+        </w:rPr>
+      </w:pPr>
+      <w:r>
+        <w:rPr>
+          <w:rFonts w:ascii="Cascadia Code" w:hAnsi="Cascadia Code"/>
+          <w:lang w:val="en-IE"/>
+        </w:rPr>
+        <w:t xml:space="preserve">    location VARCHAR(255),</w:t>
+      </w:r>
+    </w:p>
+    <w:p>
+      <w:pPr>
+        <w:rPr>
+          <w:rFonts w:ascii="Cascadia Code" w:hAnsi="Cascadia Code"/>
+          <w:lang w:val="en-IE"/>
+        </w:rPr>
+      </w:pPr>
+      <w:r>
+        <w:rPr>
+          <w:rFonts w:ascii="Cascadia Code" w:hAnsi="Cascadia Code"/>
+          <w:lang w:val="en-IE"/>
+        </w:rPr>
+        <w:t xml:space="preserve">    created_at TIMESTAMP DEFAULT CURRENT_TIMESTAMP</w:t>
+      </w:r>
+    </w:p>
+    <w:p>
+      <w:pPr>
+        <w:rPr>
+          <w:rFonts w:ascii="Cascadia Code" w:hAnsi="Cascadia Code"/>
+          <w:lang w:val="en-IE"/>
+        </w:rPr>
+      </w:pPr>
+      <w:r>
+        <w:rPr>
+          <w:rFonts w:ascii="Cascadia Code" w:hAnsi="Cascadia Code"/>
+          <w:lang w:val="en-IE"/>
+        </w:rPr>
+        <w:t>);</w:t>
+      </w:r>
+    </w:p>
+    <w:p>
+      <w:pPr>
+        <w:rPr>
+          <w:rFonts w:ascii="Cascadia Code" w:hAnsi="Cascadia Code"/>
+          <w:lang w:val="en-IE"/>
+        </w:rPr>
+      </w:pPr>
+    </w:p>
+    <w:p>
+      <w:pPr>
+        <w:rPr>
+          <w:rFonts w:ascii="Cascadia Code" w:hAnsi="Cascadia Code"/>
+          <w:lang w:val="en-IE"/>
+        </w:rPr>
+      </w:pPr>
+      <w:r>
+        <w:rPr>
+          <w:rFonts w:ascii="Cascadia Code" w:hAnsi="Cascadia Code"/>
+          <w:lang w:val="en-IE"/>
+        </w:rPr>
+        <w:t>-- DEVICES: sensors installed in each room</w:t>
+      </w:r>
+    </w:p>
+    <w:p>
+      <w:pPr>
+        <w:rPr>
+          <w:rFonts w:ascii="Cascadia Code" w:hAnsi="Cascadia Code"/>
+          <w:lang w:val="en-IE"/>
+        </w:rPr>
+      </w:pPr>
+      <w:r>
+        <w:rPr>
+          <w:rFonts w:ascii="Cascadia Code" w:hAnsi="Cascadia Code"/>
+          <w:lang w:val="en-IE"/>
+        </w:rPr>
+        <w:t>CREATE TABLE devices (</w:t>
+      </w:r>
+    </w:p>
+    <w:p>
+      <w:pPr>
+        <w:rPr>
+          <w:rFonts w:ascii="Cascadia Code" w:hAnsi="Cascadia Code"/>
+          <w:lang w:val="en-IE"/>
+        </w:rPr>
+      </w:pPr>
+      <w:r>
+        <w:rPr>
+          <w:rFonts w:ascii="Cascadia Code" w:hAnsi="Cascadia Code"/>
+          <w:lang w:val="en-IE"/>
+        </w:rPr>
+        <w:t xml:space="preserve">    id INT AUTO_INCREMENT PRIMARY KEY,</w:t>
+      </w:r>
+    </w:p>
+    <w:p>
+      <w:pPr>
+        <w:rPr>
+          <w:rFonts w:ascii="Cascadia Code" w:hAnsi="Cascadia Code"/>
+          <w:lang w:val="en-IE"/>
+        </w:rPr>
+      </w:pPr>
+      <w:r>
+        <w:rPr>
+          <w:rFonts w:ascii="Cascadia Code" w:hAnsi="Cascadia Code"/>
+          <w:lang w:val="en-IE"/>
+        </w:rPr>
+        <w:t xml:space="preserve">    room_id INT NOT NULL,</w:t>
+      </w:r>
+    </w:p>
+    <w:p>
+      <w:pPr>
+        <w:rPr>
+          <w:rFonts w:ascii="Cascadia Code" w:hAnsi="Cascadia Code"/>
+          <w:lang w:val="en-IE"/>
+        </w:rPr>
+      </w:pPr>
+      <w:r>
+        <w:rPr>
+          <w:rFonts w:ascii="Cascadia Code" w:hAnsi="Cascadia Code"/>
+          <w:lang w:val="en-IE"/>
+        </w:rPr>
+        <w:t xml:space="preserve">    name VARCHAR(100) NOT NULL,</w:t>
+      </w:r>
+    </w:p>
+    <w:p>
+      <w:pPr>
+        <w:rPr>
+          <w:rFonts w:ascii="Cascadia Code" w:hAnsi="Cascadia Code"/>
+          <w:lang w:val="en-IE"/>
+        </w:rPr>
+      </w:pPr>
+      <w:r>
+        <w:rPr>
+          <w:rFonts w:ascii="Cascadia Code" w:hAnsi="Cascadia Code"/>
+          <w:lang w:val="en-IE"/>
+        </w:rPr>
+        <w:t xml:space="preserve">    type VARCHAR(50), -- e.g., 'Temperature', 'Humidity', 'Motion'</w:t>
+      </w:r>
+    </w:p>
+    <w:p>
+      <w:pPr>
+        <w:rPr>
+          <w:rFonts w:ascii="Cascadia Code" w:hAnsi="Cascadia Code"/>
+          <w:lang w:val="en-IE"/>
+        </w:rPr>
+      </w:pPr>
+      <w:r>
+        <w:rPr>
+          <w:rFonts w:ascii="Cascadia Code" w:hAnsi="Cascadia Code"/>
+          <w:lang w:val="en-IE"/>
+        </w:rPr>
+        <w:t xml:space="preserve">    status VARCHAR(50) DEFAULT 'active',</w:t>
+      </w:r>
+    </w:p>
+    <w:p>
+      <w:pPr>
+        <w:rPr>
+          <w:rFonts w:ascii="Cascadia Code" w:hAnsi="Cascadia Code"/>
+          <w:lang w:val="en-IE"/>
+        </w:rPr>
+      </w:pPr>
+      <w:r>
+        <w:rPr>
+          <w:rFonts w:ascii="Cascadia Code" w:hAnsi="Cascadia Code"/>
+          <w:lang w:val="en-IE"/>
+        </w:rPr>
+        <w:t xml:space="preserve">    installed_at TIMESTAMP DEFAULT CURRENT_TIMESTAMP,</w:t>
+      </w:r>
+    </w:p>
+    <w:p>
+      <w:pPr>
+        <w:rPr>
+          <w:rFonts w:ascii="Cascadia Code" w:hAnsi="Cascadia Code"/>
+          <w:lang w:val="en-IE"/>
+        </w:rPr>
+      </w:pPr>
+      <w:r>
+        <w:rPr>
+          <w:rFonts w:ascii="Cascadia Code" w:hAnsi="Cascadia Code"/>
+          <w:lang w:val="en-IE"/>
+        </w:rPr>
+        <w:t xml:space="preserve">    FOREIGN KEY (room_id) REFERENCES rooms(id) ON DELETE CASCADE</w:t>
+      </w:r>
+    </w:p>
+    <w:p>
+      <w:pPr>
+        <w:rPr>
+          <w:rFonts w:ascii="Cascadia Code" w:hAnsi="Cascadia Code"/>
+          <w:lang w:val="en-IE"/>
+        </w:rPr>
+      </w:pPr>
+      <w:r>
+        <w:rPr>
+          <w:rFonts w:ascii="Cascadia Code" w:hAnsi="Cascadia Code"/>
+          <w:lang w:val="en-IE"/>
+        </w:rPr>
+        <w:t>);</w:t>
+      </w:r>
+    </w:p>
+    <w:p>
+      <w:pPr>
+        <w:rPr>
+          <w:rFonts w:ascii="Cascadia Code" w:hAnsi="Cascadia Code"/>
+          <w:lang w:val="en-IE"/>
+        </w:rPr>
+      </w:pPr>
+    </w:p>
+    <w:p>
+      <w:pPr>
+        <w:rPr>
+          <w:rFonts w:ascii="Cascadia Code" w:hAnsi="Cascadia Code"/>
+          <w:lang w:val="en-IE"/>
+        </w:rPr>
+      </w:pPr>
+      <w:r>
+        <w:rPr>
+          <w:rFonts w:ascii="Cascadia Code" w:hAnsi="Cascadia Code"/>
+          <w:lang w:val="en-IE"/>
+        </w:rPr>
+        <w:t>-- READINGS: temperature, humidity, motion data</w:t>
+      </w:r>
+    </w:p>
+    <w:p>
+      <w:pPr>
+        <w:rPr>
+          <w:rFonts w:ascii="Cascadia Code" w:hAnsi="Cascadia Code"/>
+          <w:lang w:val="en-IE"/>
+        </w:rPr>
+      </w:pPr>
+      <w:r>
+        <w:rPr>
+          <w:rFonts w:ascii="Cascadia Code" w:hAnsi="Cascadia Code"/>
+          <w:lang w:val="en-IE"/>
+        </w:rPr>
+        <w:t>CREATE TABLE readings (</w:t>
+      </w:r>
+    </w:p>
+    <w:p>
+      <w:pPr>
+        <w:rPr>
+          <w:rFonts w:ascii="Cascadia Code" w:hAnsi="Cascadia Code"/>
+          <w:lang w:val="en-IE"/>
+        </w:rPr>
+      </w:pPr>
+      <w:r>
+        <w:rPr>
+          <w:rFonts w:ascii="Cascadia Code" w:hAnsi="Cascadia Code"/>
+          <w:lang w:val="en-IE"/>
+        </w:rPr>
+        <w:t xml:space="preserve">    id INT AUTO_INCREMENT PRIMARY KEY,</w:t>
+      </w:r>
+    </w:p>
+    <w:p>
+      <w:pPr>
+        <w:rPr>
+          <w:rFonts w:ascii="Cascadia Code" w:hAnsi="Cascadia Code"/>
+          <w:lang w:val="en-IE"/>
+        </w:rPr>
+      </w:pPr>
+      <w:r>
+        <w:rPr>
+          <w:rFonts w:ascii="Cascadia Code" w:hAnsi="Cascadia Code"/>
+          <w:lang w:val="en-IE"/>
+        </w:rPr>
+        <w:t xml:space="preserve">    device_id INT NOT NULL,</w:t>
+      </w:r>
+    </w:p>
+    <w:p>
+      <w:pPr>
+        <w:rPr>
+          <w:rFonts w:ascii="Cascadia Code" w:hAnsi="Cascadia Code"/>
+          <w:lang w:val="en-IE"/>
+        </w:rPr>
+      </w:pPr>
+      <w:r>
+        <w:rPr>
+          <w:rFonts w:ascii="Cascadia Code" w:hAnsi="Cascadia Code"/>
+          <w:lang w:val="en-IE"/>
+        </w:rPr>
+        <w:t xml:space="preserve">    temperature FLOAT,</w:t>
+      </w:r>
+    </w:p>
+    <w:p>
+      <w:pPr>
+        <w:rPr>
+          <w:rFonts w:ascii="Cascadia Code" w:hAnsi="Cascadia Code"/>
+          <w:lang w:val="en-IE"/>
+        </w:rPr>
+      </w:pPr>
+      <w:r>
+        <w:rPr>
+          <w:rFonts w:ascii="Cascadia Code" w:hAnsi="Cascadia Code"/>
+          <w:lang w:val="en-IE"/>
+        </w:rPr>
+        <w:t xml:space="preserve">    humidity FLOAT,</w:t>
+      </w:r>
+    </w:p>
+    <w:p>
+      <w:pPr>
+        <w:rPr>
+          <w:rFonts w:ascii="Cascadia Code" w:hAnsi="Cascadia Code"/>
+          <w:lang w:val="en-IE"/>
+        </w:rPr>
+      </w:pPr>
+      <w:r>
+        <w:rPr>
+          <w:rFonts w:ascii="Cascadia Code" w:hAnsi="Cascadia Code"/>
+          <w:lang w:val="en-IE"/>
+        </w:rPr>
+        <w:t xml:space="preserve">    motion_detected BOOLEAN DEFAULT 0,</w:t>
+      </w:r>
+    </w:p>
+    <w:p>
+      <w:pPr>
+        <w:rPr>
+          <w:rFonts w:ascii="Cascadia Code" w:hAnsi="Cascadia Code"/>
+          <w:lang w:val="en-IE"/>
+        </w:rPr>
+      </w:pPr>
+      <w:r>
+        <w:rPr>
+          <w:rFonts w:ascii="Cascadia Code" w:hAnsi="Cascadia Code"/>
+          <w:lang w:val="en-IE"/>
+        </w:rPr>
+        <w:t xml:space="preserve">    recorded_at TIMESTAMP DEFAULT CURRENT_TIMESTAMP,</w:t>
+      </w:r>
+    </w:p>
+    <w:p>
+      <w:pPr>
+        <w:rPr>
+          <w:rFonts w:ascii="Cascadia Code" w:hAnsi="Cascadia Code"/>
+          <w:lang w:val="en-IE"/>
+        </w:rPr>
+      </w:pPr>
+      <w:r>
+        <w:rPr>
+          <w:rFonts w:ascii="Cascadia Code" w:hAnsi="Cascadia Code"/>
+          <w:lang w:val="en-IE"/>
+        </w:rPr>
+        <w:t xml:space="preserve">    FOREIGN KEY (device_id) REFERENCES devices(id) ON DELETE CASCADE</w:t>
+      </w:r>
+    </w:p>
+    <w:p>
+      <w:pPr>
+        <w:rPr>
+          <w:rFonts w:ascii="Cascadia Code" w:hAnsi="Cascadia Code"/>
+          <w:lang w:val="en-IE"/>
+        </w:rPr>
+      </w:pPr>
+      <w:r>
+        <w:rPr>
+          <w:rFonts w:ascii="Cascadia Code" w:hAnsi="Cascadia Code"/>
+          <w:lang w:val="en-IE"/>
+        </w:rPr>
+        <w:t>);</w:t>
+      </w:r>
+    </w:p>
+    <w:p>
+      <w:pPr>
+        <w:rPr>
+          <w:rFonts w:ascii="Cascadia Code" w:hAnsi="Cascadia Code"/>
+          <w:lang w:val="en-IE"/>
+        </w:rPr>
+      </w:pPr>
+    </w:p>
+    <w:p>
+      <w:pPr>
+        <w:rPr>
+          <w:rFonts w:ascii="Cascadia Code" w:hAnsi="Cascadia Code"/>
+          <w:lang w:val="en-IE"/>
+        </w:rPr>
+      </w:pPr>
+      <w:r>
+        <w:rPr>
+          <w:rFonts w:ascii="Cascadia Code" w:hAnsi="Cascadia Code"/>
+          <w:lang w:val="en-IE"/>
+        </w:rPr>
+        <w:t>-- ALERTS: generated if readings exceed thresholds</w:t>
+      </w:r>
+    </w:p>
+    <w:p>
+      <w:pPr>
+        <w:rPr>
+          <w:rFonts w:ascii="Cascadia Code" w:hAnsi="Cascadia Code"/>
+          <w:lang w:val="en-IE"/>
+        </w:rPr>
+      </w:pPr>
+      <w:r>
+        <w:rPr>
+          <w:rFonts w:ascii="Cascadia Code" w:hAnsi="Cascadia Code"/>
+          <w:lang w:val="en-IE"/>
+        </w:rPr>
+        <w:t>CREATE TABLE alerts (</w:t>
+      </w:r>
+    </w:p>
+    <w:p>
+      <w:pPr>
+        <w:rPr>
+          <w:rFonts w:ascii="Cascadia Code" w:hAnsi="Cascadia Code"/>
+          <w:lang w:val="en-IE"/>
+        </w:rPr>
+      </w:pPr>
+      <w:r>
+        <w:rPr>
+          <w:rFonts w:ascii="Cascadia Code" w:hAnsi="Cascadia Code"/>
+          <w:lang w:val="en-IE"/>
+        </w:rPr>
+        <w:t xml:space="preserve">    id INT AUTO_INCREMENT PRIMARY KEY,</w:t>
+      </w:r>
+    </w:p>
+    <w:p>
+      <w:pPr>
+        <w:rPr>
+          <w:rFonts w:ascii="Cascadia Code" w:hAnsi="Cascadia Code"/>
+          <w:lang w:val="en-IE"/>
+        </w:rPr>
+      </w:pPr>
+      <w:r>
+        <w:rPr>
+          <w:rFonts w:ascii="Cascadia Code" w:hAnsi="Cascadia Code"/>
+          <w:lang w:val="en-IE"/>
+        </w:rPr>
+        <w:t xml:space="preserve">    room_id INT NOT NULL,</w:t>
+      </w:r>
+    </w:p>
+    <w:p>
+      <w:pPr>
+        <w:rPr>
+          <w:rFonts w:ascii="Cascadia Code" w:hAnsi="Cascadia Code"/>
+          <w:lang w:val="en-IE"/>
+        </w:rPr>
+      </w:pPr>
+      <w:r>
+        <w:rPr>
+          <w:rFonts w:ascii="Cascadia Code" w:hAnsi="Cascadia Code"/>
+          <w:lang w:val="en-IE"/>
+        </w:rPr>
+        <w:t xml:space="preserve">    message VARCHAR(255) NOT NULL,</w:t>
+      </w:r>
+    </w:p>
+    <w:p>
+      <w:pPr>
+        <w:rPr>
+          <w:rFonts w:ascii="Cascadia Code" w:hAnsi="Cascadia Code"/>
+          <w:lang w:val="en-IE"/>
+        </w:rPr>
+      </w:pPr>
+      <w:r>
+        <w:rPr>
+          <w:rFonts w:ascii="Cascadia Code" w:hAnsi="Cascadia Code"/>
+          <w:lang w:val="en-IE"/>
+        </w:rPr>
+        <w:t xml:space="preserve">    severity ENUM('info','warning','critical') DEFAULT 'info',</w:t>
+      </w:r>
+    </w:p>
+    <w:p>
+      <w:pPr>
+        <w:rPr>
+          <w:rFonts w:ascii="Cascadia Code" w:hAnsi="Cascadia Code"/>
+          <w:lang w:val="en-IE"/>
+        </w:rPr>
+      </w:pPr>
+      <w:r>
+        <w:rPr>
+          <w:rFonts w:ascii="Cascadia Code" w:hAnsi="Cascadia Code"/>
+          <w:lang w:val="en-IE"/>
+        </w:rPr>
+        <w:t xml:space="preserve">    created_at TIMESTAMP DEFAULT CURRENT_TIMESTAMP,</w:t>
+      </w:r>
+    </w:p>
+    <w:p>
+      <w:pPr>
+        <w:rPr>
+          <w:rFonts w:ascii="Cascadia Code" w:hAnsi="Cascadia Code"/>
+          <w:lang w:val="en-IE"/>
+        </w:rPr>
+      </w:pPr>
+      <w:r>
+        <w:rPr>
+          <w:rFonts w:ascii="Cascadia Code" w:hAnsi="Cascadia Code"/>
+          <w:lang w:val="en-IE"/>
+        </w:rPr>
+        <w:t xml:space="preserve">    FOREIGN KEY (room_id) REFERENCES rooms(id) ON DELETE CASCADE</w:t>
+      </w:r>
+    </w:p>
+    <w:p>
+      <w:pPr>
+        <w:rPr>
+          <w:rFonts w:ascii="Cascadia Code" w:hAnsi="Cascadia Code"/>
+          <w:lang w:val="en-IE"/>
+        </w:rPr>
+      </w:pPr>
+      <w:r>
+        <w:rPr>
+          <w:rFonts w:ascii="Cascadia Code" w:hAnsi="Cascadia Code"/>
+          <w:lang w:val="en-IE"/>
+        </w:rPr>
+        <w:t>);</w:t>
+      </w:r>
+    </w:p>
+    <w:p>
+      <w:pPr>
+        <w:rPr>
+          <w:rFonts w:ascii="Cascadia Code" w:hAnsi="Cascadia Code"/>
+          <w:lang w:val="en-IE"/>
+        </w:rPr>
+      </w:pPr>
+    </w:p>
+    <w:p>
+      <w:pPr>
+        <w:rPr>
+          <w:rFonts w:ascii="Cascadia Code" w:hAnsi="Cascadia Code"/>
+          <w:lang w:val="en-IE"/>
+        </w:rPr>
+      </w:pPr>
+      <w:r>
+        <w:rPr>
+          <w:rFonts w:ascii="Cascadia Code" w:hAnsi="Cascadia Code"/>
+          <w:lang w:val="en-IE"/>
+        </w:rPr>
+        <w:t>-- AUDIT LOGS: tracks actions like login, logout, or alerts cleared</w:t>
+      </w:r>
+    </w:p>
+    <w:p>
+      <w:pPr>
+        <w:rPr>
+          <w:rFonts w:ascii="Cascadia Code" w:hAnsi="Cascadia Code"/>
+          <w:lang w:val="en-IE"/>
+        </w:rPr>
+      </w:pPr>
+      <w:r>
+        <w:rPr>
+          <w:rFonts w:ascii="Cascadia Code" w:hAnsi="Cascadia Code"/>
+          <w:lang w:val="en-IE"/>
+        </w:rPr>
+        <w:t>CREATE TABLE audit_log (</w:t>
+      </w:r>
+    </w:p>
+    <w:p>
+      <w:pPr>
+        <w:rPr>
+          <w:rFonts w:ascii="Cascadia Code" w:hAnsi="Cascadia Code"/>
+          <w:lang w:val="en-IE"/>
+        </w:rPr>
+      </w:pPr>
+      <w:r>
+        <w:rPr>
+          <w:rFonts w:ascii="Cascadia Code" w:hAnsi="Cascadia Code"/>
+          <w:lang w:val="en-IE"/>
+        </w:rPr>
+        <w:t xml:space="preserve">    id INT AUTO_INCREMENT PRIMARY KEY,</w:t>
+      </w:r>
+    </w:p>
+    <w:p>
+      <w:pPr>
+        <w:rPr>
+          <w:rFonts w:ascii="Cascadia Code" w:hAnsi="Cascadia Code"/>
+          <w:lang w:val="en-IE"/>
+        </w:rPr>
+      </w:pPr>
+      <w:r>
+        <w:rPr>
+          <w:rFonts w:ascii="Cascadia Code" w:hAnsi="Cascadia Code"/>
+          <w:lang w:val="en-IE"/>
+        </w:rPr>
+        <w:t xml:space="preserve">    user_id INT,</w:t>
+      </w:r>
+    </w:p>
+    <w:p>
+      <w:pPr>
+        <w:rPr>
+          <w:rFonts w:ascii="Cascadia Code" w:hAnsi="Cascadia Code"/>
+          <w:lang w:val="en-IE"/>
+        </w:rPr>
+      </w:pPr>
+      <w:r>
+        <w:rPr>
+          <w:rFonts w:ascii="Cascadia Code" w:hAnsi="Cascadia Code"/>
+          <w:lang w:val="en-IE"/>
+        </w:rPr>
+        <w:t xml:space="preserve">    action VARCHAR(100) NOT NULL,</w:t>
+      </w:r>
+    </w:p>
+    <w:p>
+      <w:pPr>
+        <w:rPr>
+          <w:rFonts w:ascii="Cascadia Code" w:hAnsi="Cascadia Code"/>
+          <w:lang w:val="en-IE"/>
+        </w:rPr>
+      </w:pPr>
+      <w:r>
+        <w:rPr>
+          <w:rFonts w:ascii="Cascadia Code" w:hAnsi="Cascadia Code"/>
+          <w:lang w:val="en-IE"/>
+        </w:rPr>
+        <w:t xml:space="preserve">    details TEXT,</w:t>
+      </w:r>
+    </w:p>
+    <w:p>
+      <w:pPr>
+        <w:rPr>
+          <w:rFonts w:ascii="Cascadia Code" w:hAnsi="Cascadia Code"/>
+          <w:lang w:val="en-IE"/>
+        </w:rPr>
+      </w:pPr>
+      <w:r>
+        <w:rPr>
+          <w:rFonts w:ascii="Cascadia Code" w:hAnsi="Cascadia Code"/>
+          <w:lang w:val="en-IE"/>
+        </w:rPr>
+        <w:t xml:space="preserve">    created_at TIMESTAMP DEFAULT CURRENT_TIMESTAMP,</w:t>
+      </w:r>
+    </w:p>
+    <w:p>
+      <w:pPr>
+        <w:rPr>
+          <w:rFonts w:ascii="Cascadia Code" w:hAnsi="Cascadia Code"/>
+          <w:lang w:val="en-IE"/>
+        </w:rPr>
+      </w:pPr>
+      <w:r>
+        <w:rPr>
+          <w:rFonts w:ascii="Cascadia Code" w:hAnsi="Cascadia Code"/>
+          <w:lang w:val="en-IE"/>
+        </w:rPr>
+        <w:t xml:space="preserve">    FOREIGN KEY (user_id) REFERENCES users(id) ON DELETE SET NULL</w:t>
+      </w:r>
+    </w:p>
+    <w:p>
+      <w:pPr>
+        <w:rPr>
+          <w:rFonts w:ascii="Cascadia Code" w:hAnsi="Cascadia Code"/>
+          <w:lang w:val="en-IE"/>
+        </w:rPr>
+      </w:pPr>
+      <w:r>
+        <w:rPr>
+          <w:rFonts w:ascii="Cascadia Code" w:hAnsi="Cascadia Code"/>
+          <w:lang w:val="en-IE"/>
+        </w:rPr>
+        <w:t>);</w:t>
+      </w:r>
+    </w:p>
+    <w:p>
+      <w:pPr>
+        <w:rPr>
+          <w:lang w:val="en-IE"/>
         </w:rPr>
       </w:pPr>
     </w:p>
@@ -4727,6 +6618,155 @@
 <file path=word/numbering.xml><?xml version="1.0" encoding="utf-8"?>
 <w:numbering xmlns:wpc="http://schemas.microsoft.com/office/word/2010/wordprocessingCanvas" xmlns:cx="http://schemas.microsoft.com/office/drawing/2014/chartex" xmlns:cx1="http://schemas.microsoft.com/office/drawing/2015/9/8/chartex" xmlns:cx2="http://schemas.microsoft.com/office/drawing/2015/10/21/chartex" xmlns:cx3="http://schemas.microsoft.com/office/drawing/2016/5/9/chartex" xmlns:cx4="http://schemas.microsoft.com/office/drawing/2016/5/10/chartex" xmlns:cx5="http://schemas.microsoft.com/office/drawing/2016/5/11/chartex" xmlns:cx6="http://schemas.microsoft.com/office/drawing/2016/5/12/chartex" xmlns:cx7="http://schemas.microsoft.com/office/drawing/2016/5/13/chartex" xmlns:cx8="http://schemas.microsoft.com/office/drawing/2016/5/14/chartex" xmlns:mc="http://schemas.openxmlformats.org/markup-compatibility/2006" xmlns:aink="http://schemas.microsoft.com/office/drawing/2016/ink" xmlns:am3d="http://schemas.microsoft.com/office/drawing/2017/model3d" xmlns:o="urn:schemas-microsoft-com:office:office" xmlns:oel="http://schemas.microsoft.com/office/2019/extlst" xmlns:r="http://schemas.openxmlformats.org/officeDocument/2006/relationships" xmlns:m="http://schemas.openxmlformats.org/officeDocument/2006/math" xmlns:v="urn:schemas-microsoft-com:vml" xmlns:wp14="http://schemas.microsoft.com/office/word/2010/wordprocessingDrawing" xmlns:wp="http://schemas.openxmlformats.org/drawingml/2006/wordprocessingDrawing" xmlns:w10="urn:schemas-microsoft-com:office:word" xmlns:w="http://schemas.openxmlformats.org/wordprocessingml/2006/main" xmlns:w14="http://schemas.microsoft.com/office/word/2010/wordml" xmlns:w15="http://schemas.microsoft.com/office/word/2012/wordml" xmlns:w16cex="http://schemas.microsoft.com/office/word/2018/wordml/cex" xmlns:w16cid="http://schemas.microsoft.com/office/word/2016/wordml/cid" xmlns:w16="http://schemas.microsoft.com/office/word/2018/wordml" xmlns:w16du="http://schemas.microsoft.com/office/word/2023/wordml/word16du" xmlns:w16sdtdh="http://schemas.microsoft.com/office/word/2020/wordml/sdtdatahash" xmlns:w16sdtfl="http://schemas.microsoft.com/office/word/2024/wordml/sdtformatlock" xmlns:w16se="http://schemas.microsoft.com/office/word/2015/wordml/symex" xmlns:wpg="http://schemas.microsoft.com/office/word/2010/wordprocessingGroup" xmlns:wpi="http://schemas.microsoft.com/office/word/2010/wordprocessingInk" xmlns:wne="http://schemas.microsoft.com/office/word/2006/wordml" xmlns:wps="http://schemas.microsoft.com/office/word/2010/wordprocessingShape" mc:Ignorable="w14 w15 w16se w16cid w16 w16cex w16sdtdh w16sdtfl w16du wp14">
   <w:abstractNum w:abstractNumId="0" w15:restartNumberingAfterBreak="0">
+    <w:nsid w:val="06837F2A"/>
+    <w:multiLevelType w:val="multilevel"/>
+    <w:tmpl w:val="65200936"/>
+    <w:lvl w:ilvl="0">
+      <w:start w:val="1"/>
+      <w:numFmt w:val="bullet"/>
+      <w:lvlText w:val=""/>
+      <w:lvlJc w:val="left"/>
+      <w:pPr>
+        <w:tabs>
+          <w:tab w:val="num" w:pos="720"/>
+        </w:tabs>
+        <w:ind w:left="720" w:hanging="360"/>
+      </w:pPr>
+      <w:rPr>
+        <w:rFonts w:ascii="Symbol" w:hAnsi="Symbol" w:hint="default"/>
+        <w:sz w:val="20"/>
+      </w:rPr>
+    </w:lvl>
+    <w:lvl w:ilvl="1" w:tentative="1">
+      <w:start w:val="1"/>
+      <w:numFmt w:val="bullet"/>
+      <w:lvlText w:val="o"/>
+      <w:lvlJc w:val="left"/>
+      <w:pPr>
+        <w:tabs>
+          <w:tab w:val="num" w:pos="1440"/>
+        </w:tabs>
+        <w:ind w:left="1440" w:hanging="360"/>
+      </w:pPr>
+      <w:rPr>
+        <w:rFonts w:ascii="Courier New" w:hAnsi="Courier New" w:hint="default"/>
+        <w:sz w:val="20"/>
+      </w:rPr>
+    </w:lvl>
+    <w:lvl w:ilvl="2" w:tentative="1">
+      <w:start w:val="1"/>
+      <w:numFmt w:val="bullet"/>
+      <w:lvlText w:val=""/>
+      <w:lvlJc w:val="left"/>
+      <w:pPr>
+        <w:tabs>
+          <w:tab w:val="num" w:pos="2160"/>
+        </w:tabs>
+        <w:ind w:left="2160" w:hanging="360"/>
+      </w:pPr>
+      <w:rPr>
+        <w:rFonts w:ascii="Wingdings" w:hAnsi="Wingdings" w:hint="default"/>
+        <w:sz w:val="20"/>
+      </w:rPr>
+    </w:lvl>
+    <w:lvl w:ilvl="3" w:tentative="1">
+      <w:start w:val="1"/>
+      <w:numFmt w:val="bullet"/>
+      <w:lvlText w:val=""/>
+      <w:lvlJc w:val="left"/>
+      <w:pPr>
+        <w:tabs>
+          <w:tab w:val="num" w:pos="2880"/>
+        </w:tabs>
+        <w:ind w:left="2880" w:hanging="360"/>
+      </w:pPr>
+      <w:rPr>
+        <w:rFonts w:ascii="Wingdings" w:hAnsi="Wingdings" w:hint="default"/>
+        <w:sz w:val="20"/>
+      </w:rPr>
+    </w:lvl>
+    <w:lvl w:ilvl="4" w:tentative="1">
+      <w:start w:val="1"/>
+      <w:numFmt w:val="bullet"/>
+      <w:lvlText w:val=""/>
+      <w:lvlJc w:val="left"/>
+      <w:pPr>
+        <w:tabs>
+          <w:tab w:val="num" w:pos="3600"/>
+        </w:tabs>
+        <w:ind w:left="3600" w:hanging="360"/>
+      </w:pPr>
+      <w:rPr>
+        <w:rFonts w:ascii="Wingdings" w:hAnsi="Wingdings" w:hint="default"/>
+        <w:sz w:val="20"/>
+      </w:rPr>
+    </w:lvl>
+    <w:lvl w:ilvl="5" w:tentative="1">
+      <w:start w:val="1"/>
+      <w:numFmt w:val="bullet"/>
+      <w:lvlText w:val=""/>
+      <w:lvlJc w:val="left"/>
+      <w:pPr>
+        <w:tabs>
+          <w:tab w:val="num" w:pos="4320"/>
+        </w:tabs>
+        <w:ind w:left="4320" w:hanging="360"/>
+      </w:pPr>
+      <w:rPr>
+        <w:rFonts w:ascii="Wingdings" w:hAnsi="Wingdings" w:hint="default"/>
+        <w:sz w:val="20"/>
+      </w:rPr>
+    </w:lvl>
+    <w:lvl w:ilvl="6" w:tentative="1">
+      <w:start w:val="1"/>
+      <w:numFmt w:val="bullet"/>
+      <w:lvlText w:val=""/>
+      <w:lvlJc w:val="left"/>
+      <w:pPr>
+        <w:tabs>
+          <w:tab w:val="num" w:pos="5040"/>
+        </w:tabs>
+        <w:ind w:left="5040" w:hanging="360"/>
+      </w:pPr>
+      <w:rPr>
+        <w:rFonts w:ascii="Wingdings" w:hAnsi="Wingdings" w:hint="default"/>
+        <w:sz w:val="20"/>
+      </w:rPr>
+    </w:lvl>
+    <w:lvl w:ilvl="7" w:tentative="1">
+      <w:start w:val="1"/>
+      <w:numFmt w:val="bullet"/>
+      <w:lvlText w:val=""/>
+      <w:lvlJc w:val="left"/>
+      <w:pPr>
+        <w:tabs>
+          <w:tab w:val="num" w:pos="5760"/>
+        </w:tabs>
+        <w:ind w:left="5760" w:hanging="360"/>
+      </w:pPr>
+      <w:rPr>
+        <w:rFonts w:ascii="Wingdings" w:hAnsi="Wingdings" w:hint="default"/>
+        <w:sz w:val="20"/>
+      </w:rPr>
+    </w:lvl>
+    <w:lvl w:ilvl="8" w:tentative="1">
+      <w:start w:val="1"/>
+      <w:numFmt w:val="bullet"/>
+      <w:lvlText w:val=""/>
+      <w:lvlJc w:val="left"/>
+      <w:pPr>
+        <w:tabs>
+          <w:tab w:val="num" w:pos="6480"/>
+        </w:tabs>
+        <w:ind w:left="6480" w:hanging="360"/>
+      </w:pPr>
+      <w:rPr>
+        <w:rFonts w:ascii="Wingdings" w:hAnsi="Wingdings" w:hint="default"/>
+        <w:sz w:val="20"/>
+      </w:rPr>
+    </w:lvl>
+  </w:abstractNum>
+  <w:abstractNum w:abstractNumId="1" w15:restartNumberingAfterBreak="0">
     <w:nsid w:val="09662D03"/>
     <w:multiLevelType w:val="hybridMultilevel"/>
     <w:tmpl w:val="0520F02A"/>
@@ -4839,7 +6879,7 @@
       </w:rPr>
     </w:lvl>
   </w:abstractNum>
-  <w:abstractNum w:abstractNumId="1" w15:restartNumberingAfterBreak="0">
+  <w:abstractNum w:abstractNumId="2" w15:restartNumberingAfterBreak="0">
     <w:nsid w:val="0E806BA2"/>
     <w:multiLevelType w:val="multilevel"/>
     <w:tmpl w:val="D7767772"/>
@@ -4952,7 +6992,454 @@
       </w:pPr>
     </w:lvl>
   </w:abstractNum>
-  <w:abstractNum w:abstractNumId="2" w15:restartNumberingAfterBreak="0">
+  <w:abstractNum w:abstractNumId="3" w15:restartNumberingAfterBreak="0">
+    <w:nsid w:val="10B34A13"/>
+    <w:multiLevelType w:val="multilevel"/>
+    <w:tmpl w:val="F606F9EC"/>
+    <w:lvl w:ilvl="0">
+      <w:start w:val="1"/>
+      <w:numFmt w:val="bullet"/>
+      <w:lvlText w:val=""/>
+      <w:lvlJc w:val="left"/>
+      <w:pPr>
+        <w:tabs>
+          <w:tab w:val="num" w:pos="720"/>
+        </w:tabs>
+        <w:ind w:left="720" w:hanging="360"/>
+      </w:pPr>
+      <w:rPr>
+        <w:rFonts w:ascii="Symbol" w:hAnsi="Symbol" w:hint="default"/>
+        <w:sz w:val="20"/>
+      </w:rPr>
+    </w:lvl>
+    <w:lvl w:ilvl="1" w:tentative="1">
+      <w:start w:val="1"/>
+      <w:numFmt w:val="bullet"/>
+      <w:lvlText w:val="o"/>
+      <w:lvlJc w:val="left"/>
+      <w:pPr>
+        <w:tabs>
+          <w:tab w:val="num" w:pos="1440"/>
+        </w:tabs>
+        <w:ind w:left="1440" w:hanging="360"/>
+      </w:pPr>
+      <w:rPr>
+        <w:rFonts w:ascii="Courier New" w:hAnsi="Courier New" w:hint="default"/>
+        <w:sz w:val="20"/>
+      </w:rPr>
+    </w:lvl>
+    <w:lvl w:ilvl="2" w:tentative="1">
+      <w:start w:val="1"/>
+      <w:numFmt w:val="bullet"/>
+      <w:lvlText w:val=""/>
+      <w:lvlJc w:val="left"/>
+      <w:pPr>
+        <w:tabs>
+          <w:tab w:val="num" w:pos="2160"/>
+        </w:tabs>
+        <w:ind w:left="2160" w:hanging="360"/>
+      </w:pPr>
+      <w:rPr>
+        <w:rFonts w:ascii="Wingdings" w:hAnsi="Wingdings" w:hint="default"/>
+        <w:sz w:val="20"/>
+      </w:rPr>
+    </w:lvl>
+    <w:lvl w:ilvl="3" w:tentative="1">
+      <w:start w:val="1"/>
+      <w:numFmt w:val="bullet"/>
+      <w:lvlText w:val=""/>
+      <w:lvlJc w:val="left"/>
+      <w:pPr>
+        <w:tabs>
+          <w:tab w:val="num" w:pos="2880"/>
+        </w:tabs>
+        <w:ind w:left="2880" w:hanging="360"/>
+      </w:pPr>
+      <w:rPr>
+        <w:rFonts w:ascii="Wingdings" w:hAnsi="Wingdings" w:hint="default"/>
+        <w:sz w:val="20"/>
+      </w:rPr>
+    </w:lvl>
+    <w:lvl w:ilvl="4" w:tentative="1">
+      <w:start w:val="1"/>
+      <w:numFmt w:val="bullet"/>
+      <w:lvlText w:val=""/>
+      <w:lvlJc w:val="left"/>
+      <w:pPr>
+        <w:tabs>
+          <w:tab w:val="num" w:pos="3600"/>
+        </w:tabs>
+        <w:ind w:left="3600" w:hanging="360"/>
+      </w:pPr>
+      <w:rPr>
+        <w:rFonts w:ascii="Wingdings" w:hAnsi="Wingdings" w:hint="default"/>
+        <w:sz w:val="20"/>
+      </w:rPr>
+    </w:lvl>
+    <w:lvl w:ilvl="5" w:tentative="1">
+      <w:start w:val="1"/>
+      <w:numFmt w:val="bullet"/>
+      <w:lvlText w:val=""/>
+      <w:lvlJc w:val="left"/>
+      <w:pPr>
+        <w:tabs>
+          <w:tab w:val="num" w:pos="4320"/>
+        </w:tabs>
+        <w:ind w:left="4320" w:hanging="360"/>
+      </w:pPr>
+      <w:rPr>
+        <w:rFonts w:ascii="Wingdings" w:hAnsi="Wingdings" w:hint="default"/>
+        <w:sz w:val="20"/>
+      </w:rPr>
+    </w:lvl>
+    <w:lvl w:ilvl="6" w:tentative="1">
+      <w:start w:val="1"/>
+      <w:numFmt w:val="bullet"/>
+      <w:lvlText w:val=""/>
+      <w:lvlJc w:val="left"/>
+      <w:pPr>
+        <w:tabs>
+          <w:tab w:val="num" w:pos="5040"/>
+        </w:tabs>
+        <w:ind w:left="5040" w:hanging="360"/>
+      </w:pPr>
+      <w:rPr>
+        <w:rFonts w:ascii="Wingdings" w:hAnsi="Wingdings" w:hint="default"/>
+        <w:sz w:val="20"/>
+      </w:rPr>
+    </w:lvl>
+    <w:lvl w:ilvl="7" w:tentative="1">
+      <w:start w:val="1"/>
+      <w:numFmt w:val="bullet"/>
+      <w:lvlText w:val=""/>
+      <w:lvlJc w:val="left"/>
+      <w:pPr>
+        <w:tabs>
+          <w:tab w:val="num" w:pos="5760"/>
+        </w:tabs>
+        <w:ind w:left="5760" w:hanging="360"/>
+      </w:pPr>
+      <w:rPr>
+        <w:rFonts w:ascii="Wingdings" w:hAnsi="Wingdings" w:hint="default"/>
+        <w:sz w:val="20"/>
+      </w:rPr>
+    </w:lvl>
+    <w:lvl w:ilvl="8" w:tentative="1">
+      <w:start w:val="1"/>
+      <w:numFmt w:val="bullet"/>
+      <w:lvlText w:val=""/>
+      <w:lvlJc w:val="left"/>
+      <w:pPr>
+        <w:tabs>
+          <w:tab w:val="num" w:pos="6480"/>
+        </w:tabs>
+        <w:ind w:left="6480" w:hanging="360"/>
+      </w:pPr>
+      <w:rPr>
+        <w:rFonts w:ascii="Wingdings" w:hAnsi="Wingdings" w:hint="default"/>
+        <w:sz w:val="20"/>
+      </w:rPr>
+    </w:lvl>
+  </w:abstractNum>
+  <w:abstractNum w:abstractNumId="4" w15:restartNumberingAfterBreak="0">
+    <w:nsid w:val="10B51C7C"/>
+    <w:multiLevelType w:val="multilevel"/>
+    <w:tmpl w:val="15A0E6CC"/>
+    <w:lvl w:ilvl="0">
+      <w:start w:val="1"/>
+      <w:numFmt w:val="bullet"/>
+      <w:lvlText w:val=""/>
+      <w:lvlJc w:val="left"/>
+      <w:pPr>
+        <w:tabs>
+          <w:tab w:val="num" w:pos="720"/>
+        </w:tabs>
+        <w:ind w:left="720" w:hanging="360"/>
+      </w:pPr>
+      <w:rPr>
+        <w:rFonts w:ascii="Symbol" w:hAnsi="Symbol" w:hint="default"/>
+        <w:sz w:val="20"/>
+      </w:rPr>
+    </w:lvl>
+    <w:lvl w:ilvl="1" w:tentative="1">
+      <w:start w:val="1"/>
+      <w:numFmt w:val="bullet"/>
+      <w:lvlText w:val="o"/>
+      <w:lvlJc w:val="left"/>
+      <w:pPr>
+        <w:tabs>
+          <w:tab w:val="num" w:pos="1440"/>
+        </w:tabs>
+        <w:ind w:left="1440" w:hanging="360"/>
+      </w:pPr>
+      <w:rPr>
+        <w:rFonts w:ascii="Courier New" w:hAnsi="Courier New" w:hint="default"/>
+        <w:sz w:val="20"/>
+      </w:rPr>
+    </w:lvl>
+    <w:lvl w:ilvl="2" w:tentative="1">
+      <w:start w:val="1"/>
+      <w:numFmt w:val="bullet"/>
+      <w:lvlText w:val=""/>
+      <w:lvlJc w:val="left"/>
+      <w:pPr>
+        <w:tabs>
+          <w:tab w:val="num" w:pos="2160"/>
+        </w:tabs>
+        <w:ind w:left="2160" w:hanging="360"/>
+      </w:pPr>
+      <w:rPr>
+        <w:rFonts w:ascii="Wingdings" w:hAnsi="Wingdings" w:hint="default"/>
+        <w:sz w:val="20"/>
+      </w:rPr>
+    </w:lvl>
+    <w:lvl w:ilvl="3" w:tentative="1">
+      <w:start w:val="1"/>
+      <w:numFmt w:val="bullet"/>
+      <w:lvlText w:val=""/>
+      <w:lvlJc w:val="left"/>
+      <w:pPr>
+        <w:tabs>
+          <w:tab w:val="num" w:pos="2880"/>
+        </w:tabs>
+        <w:ind w:left="2880" w:hanging="360"/>
+      </w:pPr>
+      <w:rPr>
+        <w:rFonts w:ascii="Wingdings" w:hAnsi="Wingdings" w:hint="default"/>
+        <w:sz w:val="20"/>
+      </w:rPr>
+    </w:lvl>
+    <w:lvl w:ilvl="4" w:tentative="1">
+      <w:start w:val="1"/>
+      <w:numFmt w:val="bullet"/>
+      <w:lvlText w:val=""/>
+      <w:lvlJc w:val="left"/>
+      <w:pPr>
+        <w:tabs>
+          <w:tab w:val="num" w:pos="3600"/>
+        </w:tabs>
+        <w:ind w:left="3600" w:hanging="360"/>
+      </w:pPr>
+      <w:rPr>
+        <w:rFonts w:ascii="Wingdings" w:hAnsi="Wingdings" w:hint="default"/>
+        <w:sz w:val="20"/>
+      </w:rPr>
+    </w:lvl>
+    <w:lvl w:ilvl="5" w:tentative="1">
+      <w:start w:val="1"/>
+      <w:numFmt w:val="bullet"/>
+      <w:lvlText w:val=""/>
+      <w:lvlJc w:val="left"/>
+      <w:pPr>
+        <w:tabs>
+          <w:tab w:val="num" w:pos="4320"/>
+        </w:tabs>
+        <w:ind w:left="4320" w:hanging="360"/>
+      </w:pPr>
+      <w:rPr>
+        <w:rFonts w:ascii="Wingdings" w:hAnsi="Wingdings" w:hint="default"/>
+        <w:sz w:val="20"/>
+      </w:rPr>
+    </w:lvl>
+    <w:lvl w:ilvl="6" w:tentative="1">
+      <w:start w:val="1"/>
+      <w:numFmt w:val="bullet"/>
+      <w:lvlText w:val=""/>
+      <w:lvlJc w:val="left"/>
+      <w:pPr>
+        <w:tabs>
+          <w:tab w:val="num" w:pos="5040"/>
+        </w:tabs>
+        <w:ind w:left="5040" w:hanging="360"/>
+      </w:pPr>
+      <w:rPr>
+        <w:rFonts w:ascii="Wingdings" w:hAnsi="Wingdings" w:hint="default"/>
+        <w:sz w:val="20"/>
+      </w:rPr>
+    </w:lvl>
+    <w:lvl w:ilvl="7" w:tentative="1">
+      <w:start w:val="1"/>
+      <w:numFmt w:val="bullet"/>
+      <w:lvlText w:val=""/>
+      <w:lvlJc w:val="left"/>
+      <w:pPr>
+        <w:tabs>
+          <w:tab w:val="num" w:pos="5760"/>
+        </w:tabs>
+        <w:ind w:left="5760" w:hanging="360"/>
+      </w:pPr>
+      <w:rPr>
+        <w:rFonts w:ascii="Wingdings" w:hAnsi="Wingdings" w:hint="default"/>
+        <w:sz w:val="20"/>
+      </w:rPr>
+    </w:lvl>
+    <w:lvl w:ilvl="8" w:tentative="1">
+      <w:start w:val="1"/>
+      <w:numFmt w:val="bullet"/>
+      <w:lvlText w:val=""/>
+      <w:lvlJc w:val="left"/>
+      <w:pPr>
+        <w:tabs>
+          <w:tab w:val="num" w:pos="6480"/>
+        </w:tabs>
+        <w:ind w:left="6480" w:hanging="360"/>
+      </w:pPr>
+      <w:rPr>
+        <w:rFonts w:ascii="Wingdings" w:hAnsi="Wingdings" w:hint="default"/>
+        <w:sz w:val="20"/>
+      </w:rPr>
+    </w:lvl>
+  </w:abstractNum>
+  <w:abstractNum w:abstractNumId="5" w15:restartNumberingAfterBreak="0">
+    <w:nsid w:val="115C2DE5"/>
+    <w:multiLevelType w:val="multilevel"/>
+    <w:tmpl w:val="CB807E60"/>
+    <w:lvl w:ilvl="0">
+      <w:start w:val="1"/>
+      <w:numFmt w:val="bullet"/>
+      <w:lvlText w:val=""/>
+      <w:lvlJc w:val="left"/>
+      <w:pPr>
+        <w:tabs>
+          <w:tab w:val="num" w:pos="720"/>
+        </w:tabs>
+        <w:ind w:left="720" w:hanging="360"/>
+      </w:pPr>
+      <w:rPr>
+        <w:rFonts w:ascii="Symbol" w:hAnsi="Symbol" w:hint="default"/>
+        <w:sz w:val="20"/>
+      </w:rPr>
+    </w:lvl>
+    <w:lvl w:ilvl="1">
+      <w:start w:val="1"/>
+      <w:numFmt w:val="bullet"/>
+      <w:lvlText w:val="o"/>
+      <w:lvlJc w:val="left"/>
+      <w:pPr>
+        <w:tabs>
+          <w:tab w:val="num" w:pos="1440"/>
+        </w:tabs>
+        <w:ind w:left="1440" w:hanging="360"/>
+      </w:pPr>
+      <w:rPr>
+        <w:rFonts w:ascii="Courier New" w:hAnsi="Courier New" w:hint="default"/>
+        <w:sz w:val="20"/>
+      </w:rPr>
+    </w:lvl>
+    <w:lvl w:ilvl="2" w:tentative="1">
+      <w:start w:val="1"/>
+      <w:numFmt w:val="bullet"/>
+      <w:lvlText w:val=""/>
+      <w:lvlJc w:val="left"/>
+      <w:pPr>
+        <w:tabs>
+          <w:tab w:val="num" w:pos="2160"/>
+        </w:tabs>
+        <w:ind w:left="2160" w:hanging="360"/>
+      </w:pPr>
+      <w:rPr>
+        <w:rFonts w:ascii="Wingdings" w:hAnsi="Wingdings" w:hint="default"/>
+        <w:sz w:val="20"/>
+      </w:rPr>
+    </w:lvl>
+    <w:lvl w:ilvl="3" w:tentative="1">
+      <w:start w:val="1"/>
+      <w:numFmt w:val="bullet"/>
+      <w:lvlText w:val=""/>
+      <w:lvlJc w:val="left"/>
+      <w:pPr>
+        <w:tabs>
+          <w:tab w:val="num" w:pos="2880"/>
+        </w:tabs>
+        <w:ind w:left="2880" w:hanging="360"/>
+      </w:pPr>
+      <w:rPr>
+        <w:rFonts w:ascii="Wingdings" w:hAnsi="Wingdings" w:hint="default"/>
+        <w:sz w:val="20"/>
+      </w:rPr>
+    </w:lvl>
+    <w:lvl w:ilvl="4" w:tentative="1">
+      <w:start w:val="1"/>
+      <w:numFmt w:val="bullet"/>
+      <w:lvlText w:val=""/>
+      <w:lvlJc w:val="left"/>
+      <w:pPr>
+        <w:tabs>
+          <w:tab w:val="num" w:pos="3600"/>
+        </w:tabs>
+        <w:ind w:left="3600" w:hanging="360"/>
+      </w:pPr>
+      <w:rPr>
+        <w:rFonts w:ascii="Wingdings" w:hAnsi="Wingdings" w:hint="default"/>
+        <w:sz w:val="20"/>
+      </w:rPr>
+    </w:lvl>
+    <w:lvl w:ilvl="5" w:tentative="1">
+      <w:start w:val="1"/>
+      <w:numFmt w:val="bullet"/>
+      <w:lvlText w:val=""/>
+      <w:lvlJc w:val="left"/>
+      <w:pPr>
+        <w:tabs>
+          <w:tab w:val="num" w:pos="4320"/>
+        </w:tabs>
+        <w:ind w:left="4320" w:hanging="360"/>
+      </w:pPr>
+      <w:rPr>
+        <w:rFonts w:ascii="Wingdings" w:hAnsi="Wingdings" w:hint="default"/>
+        <w:sz w:val="20"/>
+      </w:rPr>
+    </w:lvl>
+    <w:lvl w:ilvl="6" w:tentative="1">
+      <w:start w:val="1"/>
+      <w:numFmt w:val="bullet"/>
+      <w:lvlText w:val=""/>
+      <w:lvlJc w:val="left"/>
+      <w:pPr>
+        <w:tabs>
+          <w:tab w:val="num" w:pos="5040"/>
+        </w:tabs>
+        <w:ind w:left="5040" w:hanging="360"/>
+      </w:pPr>
+      <w:rPr>
+        <w:rFonts w:ascii="Wingdings" w:hAnsi="Wingdings" w:hint="default"/>
+        <w:sz w:val="20"/>
+      </w:rPr>
+    </w:lvl>
+    <w:lvl w:ilvl="7" w:tentative="1">
+      <w:start w:val="1"/>
+      <w:numFmt w:val="bullet"/>
+      <w:lvlText w:val=""/>
+      <w:lvlJc w:val="left"/>
+      <w:pPr>
+        <w:tabs>
+          <w:tab w:val="num" w:pos="5760"/>
+        </w:tabs>
+        <w:ind w:left="5760" w:hanging="360"/>
+      </w:pPr>
+      <w:rPr>
+        <w:rFonts w:ascii="Wingdings" w:hAnsi="Wingdings" w:hint="default"/>
+        <w:sz w:val="20"/>
+      </w:rPr>
+    </w:lvl>
+    <w:lvl w:ilvl="8" w:tentative="1">
+      <w:start w:val="1"/>
+      <w:numFmt w:val="bullet"/>
+      <w:lvlText w:val=""/>
+      <w:lvlJc w:val="left"/>
+      <w:pPr>
+        <w:tabs>
+          <w:tab w:val="num" w:pos="6480"/>
+        </w:tabs>
+        <w:ind w:left="6480" w:hanging="360"/>
+      </w:pPr>
+      <w:rPr>
+        <w:rFonts w:ascii="Wingdings" w:hAnsi="Wingdings" w:hint="default"/>
+        <w:sz w:val="20"/>
+      </w:rPr>
+    </w:lvl>
+  </w:abstractNum>
+  <w:abstractNum w:abstractNumId="6" w15:restartNumberingAfterBreak="0">
     <w:nsid w:val="1AB5401D"/>
     <w:multiLevelType w:val="hybridMultilevel"/>
     <w:tmpl w:val="D3DC1DC0"/>
@@ -5065,7 +7552,156 @@
       </w:rPr>
     </w:lvl>
   </w:abstractNum>
-  <w:abstractNum w:abstractNumId="3" w15:restartNumberingAfterBreak="0">
+  <w:abstractNum w:abstractNumId="7" w15:restartNumberingAfterBreak="0">
+    <w:nsid w:val="1BE565EB"/>
+    <w:multiLevelType w:val="multilevel"/>
+    <w:tmpl w:val="73EEED5E"/>
+    <w:lvl w:ilvl="0">
+      <w:start w:val="1"/>
+      <w:numFmt w:val="bullet"/>
+      <w:lvlText w:val=""/>
+      <w:lvlJc w:val="left"/>
+      <w:pPr>
+        <w:tabs>
+          <w:tab w:val="num" w:pos="720"/>
+        </w:tabs>
+        <w:ind w:left="720" w:hanging="360"/>
+      </w:pPr>
+      <w:rPr>
+        <w:rFonts w:ascii="Symbol" w:hAnsi="Symbol" w:hint="default"/>
+        <w:sz w:val="20"/>
+      </w:rPr>
+    </w:lvl>
+    <w:lvl w:ilvl="1" w:tentative="1">
+      <w:start w:val="1"/>
+      <w:numFmt w:val="bullet"/>
+      <w:lvlText w:val="o"/>
+      <w:lvlJc w:val="left"/>
+      <w:pPr>
+        <w:tabs>
+          <w:tab w:val="num" w:pos="1440"/>
+        </w:tabs>
+        <w:ind w:left="1440" w:hanging="360"/>
+      </w:pPr>
+      <w:rPr>
+        <w:rFonts w:ascii="Courier New" w:hAnsi="Courier New" w:hint="default"/>
+        <w:sz w:val="20"/>
+      </w:rPr>
+    </w:lvl>
+    <w:lvl w:ilvl="2" w:tentative="1">
+      <w:start w:val="1"/>
+      <w:numFmt w:val="bullet"/>
+      <w:lvlText w:val=""/>
+      <w:lvlJc w:val="left"/>
+      <w:pPr>
+        <w:tabs>
+          <w:tab w:val="num" w:pos="2160"/>
+        </w:tabs>
+        <w:ind w:left="2160" w:hanging="360"/>
+      </w:pPr>
+      <w:rPr>
+        <w:rFonts w:ascii="Wingdings" w:hAnsi="Wingdings" w:hint="default"/>
+        <w:sz w:val="20"/>
+      </w:rPr>
+    </w:lvl>
+    <w:lvl w:ilvl="3" w:tentative="1">
+      <w:start w:val="1"/>
+      <w:numFmt w:val="bullet"/>
+      <w:lvlText w:val=""/>
+      <w:lvlJc w:val="left"/>
+      <w:pPr>
+        <w:tabs>
+          <w:tab w:val="num" w:pos="2880"/>
+        </w:tabs>
+        <w:ind w:left="2880" w:hanging="360"/>
+      </w:pPr>
+      <w:rPr>
+        <w:rFonts w:ascii="Wingdings" w:hAnsi="Wingdings" w:hint="default"/>
+        <w:sz w:val="20"/>
+      </w:rPr>
+    </w:lvl>
+    <w:lvl w:ilvl="4" w:tentative="1">
+      <w:start w:val="1"/>
+      <w:numFmt w:val="bullet"/>
+      <w:lvlText w:val=""/>
+      <w:lvlJc w:val="left"/>
+      <w:pPr>
+        <w:tabs>
+          <w:tab w:val="num" w:pos="3600"/>
+        </w:tabs>
+        <w:ind w:left="3600" w:hanging="360"/>
+      </w:pPr>
+      <w:rPr>
+        <w:rFonts w:ascii="Wingdings" w:hAnsi="Wingdings" w:hint="default"/>
+        <w:sz w:val="20"/>
+      </w:rPr>
+    </w:lvl>
+    <w:lvl w:ilvl="5" w:tentative="1">
+      <w:start w:val="1"/>
+      <w:numFmt w:val="bullet"/>
+      <w:lvlText w:val=""/>
+      <w:lvlJc w:val="left"/>
+      <w:pPr>
+        <w:tabs>
+          <w:tab w:val="num" w:pos="4320"/>
+        </w:tabs>
+        <w:ind w:left="4320" w:hanging="360"/>
+      </w:pPr>
+      <w:rPr>
+        <w:rFonts w:ascii="Wingdings" w:hAnsi="Wingdings" w:hint="default"/>
+        <w:sz w:val="20"/>
+      </w:rPr>
+    </w:lvl>
+    <w:lvl w:ilvl="6" w:tentative="1">
+      <w:start w:val="1"/>
+      <w:numFmt w:val="bullet"/>
+      <w:lvlText w:val=""/>
+      <w:lvlJc w:val="left"/>
+      <w:pPr>
+        <w:tabs>
+          <w:tab w:val="num" w:pos="5040"/>
+        </w:tabs>
+        <w:ind w:left="5040" w:hanging="360"/>
+      </w:pPr>
+      <w:rPr>
+        <w:rFonts w:ascii="Wingdings" w:hAnsi="Wingdings" w:hint="default"/>
+        <w:sz w:val="20"/>
+      </w:rPr>
+    </w:lvl>
+    <w:lvl w:ilvl="7" w:tentative="1">
+      <w:start w:val="1"/>
+      <w:numFmt w:val="bullet"/>
+      <w:lvlText w:val=""/>
+      <w:lvlJc w:val="left"/>
+      <w:pPr>
+        <w:tabs>
+          <w:tab w:val="num" w:pos="5760"/>
+        </w:tabs>
+        <w:ind w:left="5760" w:hanging="360"/>
+      </w:pPr>
+      <w:rPr>
+        <w:rFonts w:ascii="Wingdings" w:hAnsi="Wingdings" w:hint="default"/>
+        <w:sz w:val="20"/>
+      </w:rPr>
+    </w:lvl>
+    <w:lvl w:ilvl="8" w:tentative="1">
+      <w:start w:val="1"/>
+      <w:numFmt w:val="bullet"/>
+      <w:lvlText w:val=""/>
+      <w:lvlJc w:val="left"/>
+      <w:pPr>
+        <w:tabs>
+          <w:tab w:val="num" w:pos="6480"/>
+        </w:tabs>
+        <w:ind w:left="6480" w:hanging="360"/>
+      </w:pPr>
+      <w:rPr>
+        <w:rFonts w:ascii="Wingdings" w:hAnsi="Wingdings" w:hint="default"/>
+        <w:sz w:val="20"/>
+      </w:rPr>
+    </w:lvl>
+  </w:abstractNum>
+  <w:abstractNum w:abstractNumId="8" w15:restartNumberingAfterBreak="0">
     <w:nsid w:val="1C331949"/>
     <w:multiLevelType w:val="multilevel"/>
     <w:tmpl w:val="9182A0AE"/>
@@ -5214,7 +7850,156 @@
       </w:rPr>
     </w:lvl>
   </w:abstractNum>
-  <w:abstractNum w:abstractNumId="4" w15:restartNumberingAfterBreak="0">
+  <w:abstractNum w:abstractNumId="9" w15:restartNumberingAfterBreak="0">
+    <w:nsid w:val="20D841B8"/>
+    <w:multiLevelType w:val="multilevel"/>
+    <w:tmpl w:val="F4FC0768"/>
+    <w:lvl w:ilvl="0">
+      <w:start w:val="1"/>
+      <w:numFmt w:val="bullet"/>
+      <w:lvlText w:val=""/>
+      <w:lvlJc w:val="left"/>
+      <w:pPr>
+        <w:tabs>
+          <w:tab w:val="num" w:pos="720"/>
+        </w:tabs>
+        <w:ind w:left="720" w:hanging="360"/>
+      </w:pPr>
+      <w:rPr>
+        <w:rFonts w:ascii="Symbol" w:hAnsi="Symbol" w:hint="default"/>
+        <w:sz w:val="20"/>
+      </w:rPr>
+    </w:lvl>
+    <w:lvl w:ilvl="1" w:tentative="1">
+      <w:start w:val="1"/>
+      <w:numFmt w:val="bullet"/>
+      <w:lvlText w:val="o"/>
+      <w:lvlJc w:val="left"/>
+      <w:pPr>
+        <w:tabs>
+          <w:tab w:val="num" w:pos="1440"/>
+        </w:tabs>
+        <w:ind w:left="1440" w:hanging="360"/>
+      </w:pPr>
+      <w:rPr>
+        <w:rFonts w:ascii="Courier New" w:hAnsi="Courier New" w:hint="default"/>
+        <w:sz w:val="20"/>
+      </w:rPr>
+    </w:lvl>
+    <w:lvl w:ilvl="2" w:tentative="1">
+      <w:start w:val="1"/>
+      <w:numFmt w:val="bullet"/>
+      <w:lvlText w:val=""/>
+      <w:lvlJc w:val="left"/>
+      <w:pPr>
+        <w:tabs>
+          <w:tab w:val="num" w:pos="2160"/>
+        </w:tabs>
+        <w:ind w:left="2160" w:hanging="360"/>
+      </w:pPr>
+      <w:rPr>
+        <w:rFonts w:ascii="Wingdings" w:hAnsi="Wingdings" w:hint="default"/>
+        <w:sz w:val="20"/>
+      </w:rPr>
+    </w:lvl>
+    <w:lvl w:ilvl="3" w:tentative="1">
+      <w:start w:val="1"/>
+      <w:numFmt w:val="bullet"/>
+      <w:lvlText w:val=""/>
+      <w:lvlJc w:val="left"/>
+      <w:pPr>
+        <w:tabs>
+          <w:tab w:val="num" w:pos="2880"/>
+        </w:tabs>
+        <w:ind w:left="2880" w:hanging="360"/>
+      </w:pPr>
+      <w:rPr>
+        <w:rFonts w:ascii="Wingdings" w:hAnsi="Wingdings" w:hint="default"/>
+        <w:sz w:val="20"/>
+      </w:rPr>
+    </w:lvl>
+    <w:lvl w:ilvl="4" w:tentative="1">
+      <w:start w:val="1"/>
+      <w:numFmt w:val="bullet"/>
+      <w:lvlText w:val=""/>
+      <w:lvlJc w:val="left"/>
+      <w:pPr>
+        <w:tabs>
+          <w:tab w:val="num" w:pos="3600"/>
+        </w:tabs>
+        <w:ind w:left="3600" w:hanging="360"/>
+      </w:pPr>
+      <w:rPr>
+        <w:rFonts w:ascii="Wingdings" w:hAnsi="Wingdings" w:hint="default"/>
+        <w:sz w:val="20"/>
+      </w:rPr>
+    </w:lvl>
+    <w:lvl w:ilvl="5" w:tentative="1">
+      <w:start w:val="1"/>
+      <w:numFmt w:val="bullet"/>
+      <w:lvlText w:val=""/>
+      <w:lvlJc w:val="left"/>
+      <w:pPr>
+        <w:tabs>
+          <w:tab w:val="num" w:pos="4320"/>
+        </w:tabs>
+        <w:ind w:left="4320" w:hanging="360"/>
+      </w:pPr>
+      <w:rPr>
+        <w:rFonts w:ascii="Wingdings" w:hAnsi="Wingdings" w:hint="default"/>
+        <w:sz w:val="20"/>
+      </w:rPr>
+    </w:lvl>
+    <w:lvl w:ilvl="6" w:tentative="1">
+      <w:start w:val="1"/>
+      <w:numFmt w:val="bullet"/>
+      <w:lvlText w:val=""/>
+      <w:lvlJc w:val="left"/>
+      <w:pPr>
+        <w:tabs>
+          <w:tab w:val="num" w:pos="5040"/>
+        </w:tabs>
+        <w:ind w:left="5040" w:hanging="360"/>
+      </w:pPr>
+      <w:rPr>
+        <w:rFonts w:ascii="Wingdings" w:hAnsi="Wingdings" w:hint="default"/>
+        <w:sz w:val="20"/>
+      </w:rPr>
+    </w:lvl>
+    <w:lvl w:ilvl="7" w:tentative="1">
+      <w:start w:val="1"/>
+      <w:numFmt w:val="bullet"/>
+      <w:lvlText w:val=""/>
+      <w:lvlJc w:val="left"/>
+      <w:pPr>
+        <w:tabs>
+          <w:tab w:val="num" w:pos="5760"/>
+        </w:tabs>
+        <w:ind w:left="5760" w:hanging="360"/>
+      </w:pPr>
+      <w:rPr>
+        <w:rFonts w:ascii="Wingdings" w:hAnsi="Wingdings" w:hint="default"/>
+        <w:sz w:val="20"/>
+      </w:rPr>
+    </w:lvl>
+    <w:lvl w:ilvl="8" w:tentative="1">
+      <w:start w:val="1"/>
+      <w:numFmt w:val="bullet"/>
+      <w:lvlText w:val=""/>
+      <w:lvlJc w:val="left"/>
+      <w:pPr>
+        <w:tabs>
+          <w:tab w:val="num" w:pos="6480"/>
+        </w:tabs>
+        <w:ind w:left="6480" w:hanging="360"/>
+      </w:pPr>
+      <w:rPr>
+        <w:rFonts w:ascii="Wingdings" w:hAnsi="Wingdings" w:hint="default"/>
+        <w:sz w:val="20"/>
+      </w:rPr>
+    </w:lvl>
+  </w:abstractNum>
+  <w:abstractNum w:abstractNumId="10" w15:restartNumberingAfterBreak="0">
     <w:nsid w:val="21D80C64"/>
     <w:multiLevelType w:val="hybridMultilevel"/>
     <w:tmpl w:val="1A08F6BE"/>
@@ -5327,7 +8112,7 @@
       </w:rPr>
     </w:lvl>
   </w:abstractNum>
-  <w:abstractNum w:abstractNumId="5" w15:restartNumberingAfterBreak="0">
+  <w:abstractNum w:abstractNumId="11" w15:restartNumberingAfterBreak="0">
     <w:nsid w:val="2D4B580C"/>
     <w:multiLevelType w:val="hybridMultilevel"/>
     <w:tmpl w:val="2312BB30"/>
@@ -5440,7 +8225,7 @@
       </w:rPr>
     </w:lvl>
   </w:abstractNum>
-  <w:abstractNum w:abstractNumId="6" w15:restartNumberingAfterBreak="0">
+  <w:abstractNum w:abstractNumId="12" w15:restartNumberingAfterBreak="0">
     <w:nsid w:val="2F7545BD"/>
     <w:multiLevelType w:val="multilevel"/>
     <w:tmpl w:val="627463D2"/>
@@ -5589,7 +8374,7 @@
       </w:rPr>
     </w:lvl>
   </w:abstractNum>
-  <w:abstractNum w:abstractNumId="7" w15:restartNumberingAfterBreak="0">
+  <w:abstractNum w:abstractNumId="13" w15:restartNumberingAfterBreak="0">
     <w:nsid w:val="30DC1EA4"/>
     <w:multiLevelType w:val="hybridMultilevel"/>
     <w:tmpl w:val="5EB6C3A0"/>
@@ -5702,7 +8487,7 @@
       </w:rPr>
     </w:lvl>
   </w:abstractNum>
-  <w:abstractNum w:abstractNumId="8" w15:restartNumberingAfterBreak="0">
+  <w:abstractNum w:abstractNumId="14" w15:restartNumberingAfterBreak="0">
     <w:nsid w:val="31B700DF"/>
     <w:multiLevelType w:val="hybridMultilevel"/>
     <w:tmpl w:val="E5405A4A"/>
@@ -5791,7 +8576,7 @@
       </w:pPr>
     </w:lvl>
   </w:abstractNum>
-  <w:abstractNum w:abstractNumId="9" w15:restartNumberingAfterBreak="0">
+  <w:abstractNum w:abstractNumId="15" w15:restartNumberingAfterBreak="0">
     <w:nsid w:val="353D2388"/>
     <w:multiLevelType w:val="multilevel"/>
     <w:tmpl w:val="7D025878"/>
@@ -5904,7 +8689,7 @@
       </w:pPr>
     </w:lvl>
   </w:abstractNum>
-  <w:abstractNum w:abstractNumId="10" w15:restartNumberingAfterBreak="0">
+  <w:abstractNum w:abstractNumId="16" w15:restartNumberingAfterBreak="0">
     <w:nsid w:val="41714638"/>
     <w:multiLevelType w:val="hybridMultilevel"/>
     <w:tmpl w:val="50C2832E"/>
@@ -6017,7 +8802,7 @@
       </w:rPr>
     </w:lvl>
   </w:abstractNum>
-  <w:abstractNum w:abstractNumId="11" w15:restartNumberingAfterBreak="0">
+  <w:abstractNum w:abstractNumId="17" w15:restartNumberingAfterBreak="0">
     <w:nsid w:val="473A385F"/>
     <w:multiLevelType w:val="hybridMultilevel"/>
     <w:tmpl w:val="8E28FB2A"/>
@@ -6130,7 +8915,7 @@
       </w:rPr>
     </w:lvl>
   </w:abstractNum>
-  <w:abstractNum w:abstractNumId="12" w15:restartNumberingAfterBreak="0">
+  <w:abstractNum w:abstractNumId="18" w15:restartNumberingAfterBreak="0">
     <w:nsid w:val="4E0E2B42"/>
     <w:multiLevelType w:val="hybridMultilevel"/>
     <w:tmpl w:val="7FD47456"/>
@@ -6243,7 +9028,7 @@
       </w:rPr>
     </w:lvl>
   </w:abstractNum>
-  <w:abstractNum w:abstractNumId="13" w15:restartNumberingAfterBreak="0">
+  <w:abstractNum w:abstractNumId="19" w15:restartNumberingAfterBreak="0">
     <w:nsid w:val="6BD646A7"/>
     <w:multiLevelType w:val="hybridMultilevel"/>
     <w:tmpl w:val="6D0E3A3E"/>
@@ -6356,7 +9141,7 @@
       </w:rPr>
     </w:lvl>
   </w:abstractNum>
-  <w:abstractNum w:abstractNumId="14" w15:restartNumberingAfterBreak="0">
+  <w:abstractNum w:abstractNumId="20" w15:restartNumberingAfterBreak="0">
     <w:nsid w:val="77833725"/>
     <w:multiLevelType w:val="hybridMultilevel"/>
     <w:tmpl w:val="87DA171C"/>
@@ -6469,7 +9254,124 @@
       </w:rPr>
     </w:lvl>
   </w:abstractNum>
-  <w:abstractNum w:abstractNumId="15" w15:restartNumberingAfterBreak="0">
+  <w:abstractNum w:abstractNumId="21" w15:restartNumberingAfterBreak="0">
+    <w:nsid w:val="7B2A5AF1"/>
+    <w:multiLevelType w:val="multilevel"/>
+    <w:tmpl w:val="178837CC"/>
+    <w:lvl w:ilvl="0">
+      <w:start w:val="1"/>
+      <w:numFmt w:val="decimal"/>
+      <w:lvlText w:val="%1."/>
+      <w:lvlJc w:val="left"/>
+      <w:pPr>
+        <w:tabs>
+          <w:tab w:val="num" w:pos="720"/>
+        </w:tabs>
+        <w:ind w:left="720" w:hanging="360"/>
+      </w:pPr>
+    </w:lvl>
+    <w:lvl w:ilvl="1">
+      <w:start w:val="1"/>
+      <w:numFmt w:val="bullet"/>
+      <w:lvlText w:val="o"/>
+      <w:lvlJc w:val="left"/>
+      <w:pPr>
+        <w:tabs>
+          <w:tab w:val="num" w:pos="1440"/>
+        </w:tabs>
+        <w:ind w:left="1440" w:hanging="360"/>
+      </w:pPr>
+      <w:rPr>
+        <w:rFonts w:ascii="Courier New" w:hAnsi="Courier New" w:hint="default"/>
+        <w:sz w:val="20"/>
+      </w:rPr>
+    </w:lvl>
+    <w:lvl w:ilvl="2" w:tentative="1">
+      <w:start w:val="1"/>
+      <w:numFmt w:val="decimal"/>
+      <w:lvlText w:val="%3."/>
+      <w:lvlJc w:val="left"/>
+      <w:pPr>
+        <w:tabs>
+          <w:tab w:val="num" w:pos="2160"/>
+        </w:tabs>
+        <w:ind w:left="2160" w:hanging="360"/>
+      </w:pPr>
+    </w:lvl>
+    <w:lvl w:ilvl="3" w:tentative="1">
+      <w:start w:val="1"/>
+      <w:numFmt w:val="decimal"/>
+      <w:lvlText w:val="%4."/>
+      <w:lvlJc w:val="left"/>
+      <w:pPr>
+        <w:tabs>
+          <w:tab w:val="num" w:pos="2880"/>
+        </w:tabs>
+        <w:ind w:left="2880" w:hanging="360"/>
+      </w:pPr>
+    </w:lvl>
+    <w:lvl w:ilvl="4" w:tentative="1">
+      <w:start w:val="1"/>
+      <w:numFmt w:val="decimal"/>
+      <w:lvlText w:val="%5."/>
+      <w:lvlJc w:val="left"/>
+      <w:pPr>
+        <w:tabs>
+          <w:tab w:val="num" w:pos="3600"/>
+        </w:tabs>
+        <w:ind w:left="3600" w:hanging="360"/>
+      </w:pPr>
+    </w:lvl>
+    <w:lvl w:ilvl="5" w:tentative="1">
+      <w:start w:val="1"/>
+      <w:numFmt w:val="decimal"/>
+      <w:lvlText w:val="%6."/>
+      <w:lvlJc w:val="left"/>
+      <w:pPr>
+        <w:tabs>
+          <w:tab w:val="num" w:pos="4320"/>
+        </w:tabs>
+        <w:ind w:left="4320" w:hanging="360"/>
+      </w:pPr>
+    </w:lvl>
+    <w:lvl w:ilvl="6" w:tentative="1">
+      <w:start w:val="1"/>
+      <w:numFmt w:val="decimal"/>
+      <w:lvlText w:val="%7."/>
+      <w:lvlJc w:val="left"/>
+      <w:pPr>
+        <w:tabs>
+          <w:tab w:val="num" w:pos="5040"/>
+        </w:tabs>
+        <w:ind w:left="5040" w:hanging="360"/>
+      </w:pPr>
+    </w:lvl>
+    <w:lvl w:ilvl="7" w:tentative="1">
+      <w:start w:val="1"/>
+      <w:numFmt w:val="decimal"/>
+      <w:lvlText w:val="%8."/>
+      <w:lvlJc w:val="left"/>
+      <w:pPr>
+        <w:tabs>
+          <w:tab w:val="num" w:pos="5760"/>
+        </w:tabs>
+        <w:ind w:left="5760" w:hanging="360"/>
+      </w:pPr>
+    </w:lvl>
+    <w:lvl w:ilvl="8" w:tentative="1">
+      <w:start w:val="1"/>
+      <w:numFmt w:val="decimal"/>
+      <w:lvlText w:val="%9."/>
+      <w:lvlJc w:val="left"/>
+      <w:pPr>
+        <w:tabs>
+          <w:tab w:val="num" w:pos="6480"/>
+        </w:tabs>
+        <w:ind w:left="6480" w:hanging="360"/>
+      </w:pPr>
+    </w:lvl>
+  </w:abstractNum>
+  <w:abstractNum w:abstractNumId="22" w15:restartNumberingAfterBreak="0">
     <w:nsid w:val="7C9F4241"/>
     <w:multiLevelType w:val="hybridMultilevel"/>
     <w:tmpl w:val="164EFEC4"/>
@@ -6583,52 +9485,73 @@
     </w:lvl>
   </w:abstractNum>
   <w:num w:numId="1" w16cid:durableId="2132699662">
+    <w:abstractNumId w:val="14"/>
+  </w:num>
+  <w:num w:numId="2" w16cid:durableId="651251077">
+    <w:abstractNumId w:val="13"/>
+  </w:num>
+  <w:num w:numId="3" w16cid:durableId="1243298582">
+    <w:abstractNumId w:val="19"/>
+  </w:num>
+  <w:num w:numId="4" w16cid:durableId="1378358311">
+    <w:abstractNumId w:val="17"/>
+  </w:num>
+  <w:num w:numId="5" w16cid:durableId="1441030867">
+    <w:abstractNumId w:val="22"/>
+  </w:num>
+  <w:num w:numId="6" w16cid:durableId="1166092610">
+    <w:abstractNumId w:val="1"/>
+  </w:num>
+  <w:num w:numId="7" w16cid:durableId="1080566119">
+    <w:abstractNumId w:val="11"/>
+  </w:num>
+  <w:num w:numId="8" w16cid:durableId="1107964035">
+    <w:abstractNumId w:val="16"/>
+  </w:num>
+  <w:num w:numId="9" w16cid:durableId="620308736">
+    <w:abstractNumId w:val="10"/>
+  </w:num>
+  <w:num w:numId="10" w16cid:durableId="158037463">
+    <w:abstractNumId w:val="20"/>
+  </w:num>
+  <w:num w:numId="11" w16cid:durableId="512499872">
+    <w:abstractNumId w:val="18"/>
+  </w:num>
+  <w:num w:numId="12" w16cid:durableId="151264524">
+    <w:abstractNumId w:val="6"/>
+  </w:num>
+  <w:num w:numId="13" w16cid:durableId="1902903322">
+    <w:abstractNumId w:val="12"/>
+  </w:num>
+  <w:num w:numId="14" w16cid:durableId="1402364332">
     <w:abstractNumId w:val="8"/>
   </w:num>
-  <w:num w:numId="2" w16cid:durableId="651251077">
+  <w:num w:numId="15" w16cid:durableId="1522739396">
+    <w:abstractNumId w:val="2"/>
+  </w:num>
+  <w:num w:numId="16" w16cid:durableId="625966306">
+    <w:abstractNumId w:val="15"/>
+  </w:num>
+  <w:num w:numId="17" w16cid:durableId="1657608018">
+    <w:abstractNumId w:val="5"/>
+  </w:num>
+  <w:num w:numId="18" w16cid:durableId="39595588">
+    <w:abstractNumId w:val="21"/>
+  </w:num>
+  <w:num w:numId="19" w16cid:durableId="2036540858">
     <w:abstractNumId w:val="7"/>
   </w:num>
-  <w:num w:numId="3" w16cid:durableId="1243298582">
-    <w:abstractNumId w:val="13"/>
-  </w:num>
-  <w:num w:numId="4" w16cid:durableId="1378358311">
-    <w:abstractNumId w:val="11"/>
-  </w:num>
-  <w:num w:numId="5" w16cid:durableId="1441030867">
-    <w:abstractNumId w:val="15"/>
-  </w:num>
-  <w:num w:numId="6" w16cid:durableId="1166092610">
-    <w:abstractNumId w:val="0"/>
-  </w:num>
-  <w:num w:numId="7" w16cid:durableId="1080566119">
-    <w:abstractNumId w:val="5"/>
-  </w:num>
-  <w:num w:numId="8" w16cid:durableId="1107964035">
-    <w:abstractNumId w:val="10"/>
-  </w:num>
-  <w:num w:numId="9" w16cid:durableId="620308736">
+  <w:num w:numId="20" w16cid:durableId="1816875257">
     <w:abstractNumId w:val="4"/>
   </w:num>
-  <w:num w:numId="10" w16cid:durableId="158037463">
-    <w:abstractNumId w:val="14"/>
+  <w:num w:numId="21" w16cid:durableId="877358544">
+    <w:abstractNumId w:val="9"/>
   </w:num>
-  <w:num w:numId="11" w16cid:durableId="512499872">
-    <w:abstractNumId w:val="12"/>
-  </w:num>
-  <w:num w:numId="12" w16cid:durableId="151264524">
-    <w:abstractNumId w:val="2"/>
-  </w:num>
-  <w:num w:numId="13" w16cid:durableId="1902903322">
-    <w:abstractNumId w:val="6"/>
-  </w:num>
-  <w:num w:numId="14" w16cid:durableId="1402364332">
+  <w:num w:numId="22" w16cid:durableId="781336993">
     <w:abstractNumId w:val="3"/>
   </w:num>
-  <w:num w:numId="15" w16cid:durableId="1522739396">
-    <w:abstractNumId w:val="1"/>
-  </w:num>
-  <w:num w:numId="16" w16cid:durableId="625966306">
-    <w:abstractNumId w:val="9"/>
+  <w:num w:numId="23" w16cid:durableId="1749301338">
+    <w:abstractNumId w:val="0"/>
   </w:num>
 </w:numbering>
 </file>
@@ -7236,7 +10159,6 @@
   <w:style w:type="character" w:default="1" w:styleId="DefaultParagraphFont">
     <w:name w:val="Default Paragraph Font"/>
     <w:uiPriority w:val="1"/>
-    <w:semiHidden/>
     <w:unhideWhenUsed/>
   </w:style>
   <w:style w:type="table" w:default="1" w:styleId="TableNormal">

</xml_diff>

<commit_message>
Prevent setup page crash by converting datetime to string before .lower() -Change: - Replaced `(device.last_seen_at or '').lower()` with   `(device.last_seen_at|string).lower() if device.last_seen_at else ''`
</commit_message>
<xml_diff>
--- a/ThermoTrack Document.docx
+++ b/ThermoTrack Document.docx
@@ -403,9 +403,14 @@
       <w:pPr>
         <w:pStyle w:val="Heading1"/>
       </w:pPr>
+      <w:proofErr w:type="gramStart"/>
       <w:r>
         <w:lastRenderedPageBreak/>
-        <w:t>Personas and Use Cases</w:t>
+        <w:t>Personas</w:t>
+      </w:r>
+      <w:proofErr w:type="gramEnd"/>
+      <w:r>
+        <w:t xml:space="preserve"> and Use Cases</w:t>
       </w:r>
     </w:p>
     <w:p>
@@ -1525,7 +1530,21 @@
         <w:rPr>
           <w:rFonts w:ascii="Aptos" w:eastAsia="Aptos" w:hAnsi="Aptos" w:cs="Aptos"/>
         </w:rPr>
-        <w:t xml:space="preserve"> Quickly communicate a comfort issue to the facilities team without making a phone call or leaving the class.</w:t>
+        <w:t xml:space="preserve"> Quickly communicate </w:t>
+      </w:r>
+      <w:proofErr w:type="gramStart"/>
+      <w:r>
+        <w:rPr>
+          <w:rFonts w:ascii="Aptos" w:eastAsia="Aptos" w:hAnsi="Aptos" w:cs="Aptos"/>
+        </w:rPr>
+        <w:t>a comfort issue</w:t>
+      </w:r>
+      <w:proofErr w:type="gramEnd"/>
+      <w:r>
+        <w:rPr>
+          <w:rFonts w:ascii="Aptos" w:eastAsia="Aptos" w:hAnsi="Aptos" w:cs="Aptos"/>
+        </w:rPr>
+        <w:t xml:space="preserve"> to the facilities team without making a phone call or leaving the class.</w:t>
       </w:r>
     </w:p>
     <w:p>
@@ -3302,7 +3321,7 @@
           <w:noProof/>
         </w:rPr>
         <w:drawing>
-          <wp:inline distT="0" distB="0" distL="0" distR="0" wp14:anchorId="721558B6" wp14:editId="311200AC">
+          <wp:inline distT="0" distB="0" distL="0" distR="0" wp14:anchorId="721558B6" wp14:editId="100F3FFD">
             <wp:extent cx="5943600" cy="1038225"/>
             <wp:effectExtent l="0" t="0" r="0" b="0"/>
             <wp:docPr id="1130692175" name="drawing"/>
@@ -3659,7 +3678,21 @@
         <w:rPr>
           <w:rFonts w:ascii="Aptos" w:eastAsia="Aptos" w:hAnsi="Aptos" w:cs="Aptos"/>
         </w:rPr>
-        <w:t>Improved version showing more room detail  (the building overview above)</w:t>
+        <w:t xml:space="preserve">Improved version showing more room </w:t>
+      </w:r>
+      <w:proofErr w:type="gramStart"/>
+      <w:r>
+        <w:rPr>
+          <w:rFonts w:ascii="Aptos" w:eastAsia="Aptos" w:hAnsi="Aptos" w:cs="Aptos"/>
+        </w:rPr>
+        <w:t>detail  (</w:t>
+      </w:r>
+      <w:proofErr w:type="gramEnd"/>
+      <w:r>
+        <w:rPr>
+          <w:rFonts w:ascii="Aptos" w:eastAsia="Aptos" w:hAnsi="Aptos" w:cs="Aptos"/>
+        </w:rPr>
+        <w:t>the building overview above)</w:t>
       </w:r>
     </w:p>
     <w:p>
@@ -3930,7 +3963,7 @@
         </w:rPr>
         <w:lastRenderedPageBreak/>
         <w:drawing>
-          <wp:inline distT="0" distB="0" distL="0" distR="0" wp14:anchorId="26C93C1A" wp14:editId="05A8A015">
+          <wp:inline distT="0" distB="0" distL="0" distR="0" wp14:anchorId="26C93C1A" wp14:editId="4610DD86">
             <wp:extent cx="5943600" cy="2924175"/>
             <wp:effectExtent l="0" t="0" r="0" b="0"/>
             <wp:docPr id="517712128" name="drawing"/>
@@ -4527,7 +4560,39 @@
           <w:rFonts w:ascii="Aptos" w:eastAsia="Aptos" w:hAnsi="Aptos" w:cs="Aptos"/>
           <w:lang w:val="en-GB"/>
         </w:rPr>
-        <w:t xml:space="preserve"> built in end to end encryption, token based authentication and data inte</w:t>
+        <w:t xml:space="preserve"> built in </w:t>
+      </w:r>
+      <w:proofErr w:type="gramStart"/>
+      <w:r>
+        <w:rPr>
+          <w:rFonts w:ascii="Aptos" w:eastAsia="Aptos" w:hAnsi="Aptos" w:cs="Aptos"/>
+          <w:lang w:val="en-GB"/>
+        </w:rPr>
+        <w:t>end to end</w:t>
+      </w:r>
+      <w:proofErr w:type="gramEnd"/>
+      <w:r>
+        <w:rPr>
+          <w:rFonts w:ascii="Aptos" w:eastAsia="Aptos" w:hAnsi="Aptos" w:cs="Aptos"/>
+          <w:lang w:val="en-GB"/>
+        </w:rPr>
+        <w:t xml:space="preserve"> encryption, </w:t>
+      </w:r>
+      <w:proofErr w:type="gramStart"/>
+      <w:r>
+        <w:rPr>
+          <w:rFonts w:ascii="Aptos" w:eastAsia="Aptos" w:hAnsi="Aptos" w:cs="Aptos"/>
+          <w:lang w:val="en-GB"/>
+        </w:rPr>
+        <w:t>token based</w:t>
+      </w:r>
+      <w:proofErr w:type="gramEnd"/>
+      <w:r>
+        <w:rPr>
+          <w:rFonts w:ascii="Aptos" w:eastAsia="Aptos" w:hAnsi="Aptos" w:cs="Aptos"/>
+          <w:lang w:val="en-GB"/>
+        </w:rPr>
+        <w:t xml:space="preserve"> authentication and data inte</w:t>
       </w:r>
       <w:r>
         <w:rPr>
@@ -4759,6 +4824,7 @@
       <w:pPr>
         <w:spacing w:line="276" w:lineRule="auto"/>
       </w:pPr>
+      <w:proofErr w:type="gramStart"/>
       <w:r>
         <w:rPr>
           <w:rFonts w:ascii="Aptos" w:eastAsia="Aptos" w:hAnsi="Aptos" w:cs="Aptos"/>
@@ -4766,7 +4832,17 @@
           <w:bCs/>
           <w:lang w:val="en-GB"/>
         </w:rPr>
-        <w:t>Application level Security</w:t>
+        <w:t>Application level</w:t>
+      </w:r>
+      <w:proofErr w:type="gramEnd"/>
+      <w:r>
+        <w:rPr>
+          <w:rFonts w:ascii="Aptos" w:eastAsia="Aptos" w:hAnsi="Aptos" w:cs="Aptos"/>
+          <w:b/>
+          <w:bCs/>
+          <w:lang w:val="en-GB"/>
+        </w:rPr>
+        <w:t xml:space="preserve"> Security</w:t>
       </w:r>
     </w:p>
     <w:p>
@@ -6964,7 +7040,23 @@
           <w:rFonts w:ascii="Aptos" w:eastAsia="Aptos" w:hAnsi="Aptos" w:cs="Aptos"/>
           <w:lang w:val="en-GB"/>
         </w:rPr>
-        <w:t>; updates devices.last_seen_at.</w:t>
+        <w:t xml:space="preserve">; updates </w:t>
+      </w:r>
+      <w:proofErr w:type="gramStart"/>
+      <w:r>
+        <w:rPr>
+          <w:rFonts w:ascii="Aptos" w:eastAsia="Aptos" w:hAnsi="Aptos" w:cs="Aptos"/>
+          <w:lang w:val="en-GB"/>
+        </w:rPr>
+        <w:t>devices.last</w:t>
+      </w:r>
+      <w:proofErr w:type="gramEnd"/>
+      <w:r>
+        <w:rPr>
+          <w:rFonts w:ascii="Aptos" w:eastAsia="Aptos" w:hAnsi="Aptos" w:cs="Aptos"/>
+          <w:lang w:val="en-GB"/>
+        </w:rPr>
+        <w:t>_seen_at.</w:t>
       </w:r>
     </w:p>
     <w:p>
@@ -7200,7 +7292,23 @@
           <w:rFonts w:ascii="Aptos" w:eastAsia="Aptos" w:hAnsi="Aptos" w:cs="Aptos"/>
           <w:lang w:val="en-GB"/>
         </w:rPr>
-        <w:t>Insert into readings(device_id, temperature, humidity, motion_detected, recorded_at) using parameterized SQL.</w:t>
+        <w:t xml:space="preserve">Insert into </w:t>
+      </w:r>
+      <w:proofErr w:type="gramStart"/>
+      <w:r>
+        <w:rPr>
+          <w:rFonts w:ascii="Aptos" w:eastAsia="Aptos" w:hAnsi="Aptos" w:cs="Aptos"/>
+          <w:lang w:val="en-GB"/>
+        </w:rPr>
+        <w:t>readings(</w:t>
+      </w:r>
+      <w:proofErr w:type="gramEnd"/>
+      <w:r>
+        <w:rPr>
+          <w:rFonts w:ascii="Aptos" w:eastAsia="Aptos" w:hAnsi="Aptos" w:cs="Aptos"/>
+          <w:lang w:val="en-GB"/>
+        </w:rPr>
+        <w:t>device_id, temperature, humidity, motion_detected, recorded_at) using parameterized SQL.</w:t>
       </w:r>
     </w:p>
     <w:p>
@@ -7221,7 +7329,39 @@
           <w:rFonts w:ascii="Aptos" w:eastAsia="Aptos" w:hAnsi="Aptos" w:cs="Aptos"/>
           <w:lang w:val="en-GB"/>
         </w:rPr>
-        <w:t>Update devices.last_seen_at = NOW().</w:t>
+        <w:t xml:space="preserve">Update </w:t>
+      </w:r>
+      <w:proofErr w:type="gramStart"/>
+      <w:r>
+        <w:rPr>
+          <w:rFonts w:ascii="Aptos" w:eastAsia="Aptos" w:hAnsi="Aptos" w:cs="Aptos"/>
+          <w:lang w:val="en-GB"/>
+        </w:rPr>
+        <w:t>devices.last</w:t>
+      </w:r>
+      <w:proofErr w:type="gramEnd"/>
+      <w:r>
+        <w:rPr>
+          <w:rFonts w:ascii="Aptos" w:eastAsia="Aptos" w:hAnsi="Aptos" w:cs="Aptos"/>
+          <w:lang w:val="en-GB"/>
+        </w:rPr>
+        <w:t xml:space="preserve">_seen_at = </w:t>
+      </w:r>
+      <w:proofErr w:type="gramStart"/>
+      <w:r>
+        <w:rPr>
+          <w:rFonts w:ascii="Aptos" w:eastAsia="Aptos" w:hAnsi="Aptos" w:cs="Aptos"/>
+          <w:lang w:val="en-GB"/>
+        </w:rPr>
+        <w:t>NOW(</w:t>
+      </w:r>
+      <w:proofErr w:type="gramEnd"/>
+      <w:r>
+        <w:rPr>
+          <w:rFonts w:ascii="Aptos" w:eastAsia="Aptos" w:hAnsi="Aptos" w:cs="Aptos"/>
+          <w:lang w:val="en-GB"/>
+        </w:rPr>
+        <w:t>).</w:t>
       </w:r>
     </w:p>
     <w:p>
@@ -7371,7 +7511,15 @@
           <w:rFonts w:ascii="Aptos" w:eastAsia="Aptos" w:hAnsi="Aptos" w:cs="Aptos"/>
           <w:lang w:val="en-GB"/>
         </w:rPr>
-        <w:t xml:space="preserve">alerts kept </w:t>
+        <w:t xml:space="preserve">alerts </w:t>
+      </w:r>
+      <w:proofErr w:type="gramStart"/>
+      <w:r>
+        <w:rPr>
+          <w:rFonts w:ascii="Aptos" w:eastAsia="Aptos" w:hAnsi="Aptos" w:cs="Aptos"/>
+          <w:lang w:val="en-GB"/>
+        </w:rPr>
+        <w:t xml:space="preserve">kept </w:t>
       </w:r>
       <w:r>
         <w:rPr>
@@ -7387,7 +7535,15 @@
           <w:rFonts w:ascii="Aptos" w:eastAsia="Aptos" w:hAnsi="Aptos" w:cs="Aptos"/>
           <w:lang w:val="en-GB"/>
         </w:rPr>
-        <w:t xml:space="preserve">, audit_log </w:t>
+        <w:t>,</w:t>
+      </w:r>
+      <w:proofErr w:type="gramEnd"/>
+      <w:r>
+        <w:rPr>
+          <w:rFonts w:ascii="Aptos" w:eastAsia="Aptos" w:hAnsi="Aptos" w:cs="Aptos"/>
+          <w:lang w:val="en-GB"/>
+        </w:rPr>
+        <w:t xml:space="preserve"> audit_log </w:t>
       </w:r>
       <w:r>
         <w:rPr>
@@ -7534,7 +7690,39 @@
           <w:rFonts w:ascii="Aptos" w:eastAsia="Aptos" w:hAnsi="Aptos" w:cs="Aptos"/>
           <w:lang w:val="en-GB"/>
         </w:rPr>
-        <w:t xml:space="preserve"> devices.status='inactive' if last_seen_at &lt; NOW()-INTERVAL 15 MINUTE.</w:t>
+        <w:t xml:space="preserve"> </w:t>
+      </w:r>
+      <w:proofErr w:type="gramStart"/>
+      <w:r>
+        <w:rPr>
+          <w:rFonts w:ascii="Aptos" w:eastAsia="Aptos" w:hAnsi="Aptos" w:cs="Aptos"/>
+          <w:lang w:val="en-GB"/>
+        </w:rPr>
+        <w:t>devices.status</w:t>
+      </w:r>
+      <w:proofErr w:type="gramEnd"/>
+      <w:r>
+        <w:rPr>
+          <w:rFonts w:ascii="Aptos" w:eastAsia="Aptos" w:hAnsi="Aptos" w:cs="Aptos"/>
+          <w:lang w:val="en-GB"/>
+        </w:rPr>
+        <w:t xml:space="preserve">='inactive' if last_seen_at &lt; </w:t>
+      </w:r>
+      <w:proofErr w:type="gramStart"/>
+      <w:r>
+        <w:rPr>
+          <w:rFonts w:ascii="Aptos" w:eastAsia="Aptos" w:hAnsi="Aptos" w:cs="Aptos"/>
+          <w:lang w:val="en-GB"/>
+        </w:rPr>
+        <w:t>NOW(</w:t>
+      </w:r>
+      <w:proofErr w:type="gramEnd"/>
+      <w:r>
+        <w:rPr>
+          <w:rFonts w:ascii="Aptos" w:eastAsia="Aptos" w:hAnsi="Aptos" w:cs="Aptos"/>
+          <w:lang w:val="en-GB"/>
+        </w:rPr>
+        <w:t>)-INTERVAL 15 MINUTE.</w:t>
       </w:r>
     </w:p>
     <w:p>
@@ -7638,7 +7826,23 @@
           <w:rFonts w:ascii="Aptos" w:eastAsia="Aptos" w:hAnsi="Aptos" w:cs="Aptos"/>
           <w:lang w:val="en-GB"/>
         </w:rPr>
-        <w:t xml:space="preserve"> if any readings.motion_detected=1 in last 10–15 min → “occupied_recently”.</w:t>
+        <w:t xml:space="preserve"> if any </w:t>
+      </w:r>
+      <w:proofErr w:type="gramStart"/>
+      <w:r>
+        <w:rPr>
+          <w:rFonts w:ascii="Aptos" w:eastAsia="Aptos" w:hAnsi="Aptos" w:cs="Aptos"/>
+          <w:lang w:val="en-GB"/>
+        </w:rPr>
+        <w:t>readings.motion</w:t>
+      </w:r>
+      <w:proofErr w:type="gramEnd"/>
+      <w:r>
+        <w:rPr>
+          <w:rFonts w:ascii="Aptos" w:eastAsia="Aptos" w:hAnsi="Aptos" w:cs="Aptos"/>
+          <w:lang w:val="en-GB"/>
+        </w:rPr>
+        <w:t>_detected=1 in last 10–15 min → “occupied_recently”.</w:t>
       </w:r>
     </w:p>
     <w:p>
@@ -7742,7 +7946,23 @@
           <w:rFonts w:ascii="Aptos" w:eastAsia="Aptos" w:hAnsi="Aptos" w:cs="Aptos"/>
           <w:lang w:val="en-GB"/>
         </w:rPr>
-        <w:t xml:space="preserve"> if AVG(temperature) &gt; 26°C for 10 min </w:t>
+        <w:t xml:space="preserve"> if </w:t>
+      </w:r>
+      <w:proofErr w:type="gramStart"/>
+      <w:r>
+        <w:rPr>
+          <w:rFonts w:ascii="Aptos" w:eastAsia="Aptos" w:hAnsi="Aptos" w:cs="Aptos"/>
+          <w:lang w:val="en-GB"/>
+        </w:rPr>
+        <w:t>AVG(</w:t>
+      </w:r>
+      <w:proofErr w:type="gramEnd"/>
+      <w:r>
+        <w:rPr>
+          <w:rFonts w:ascii="Aptos" w:eastAsia="Aptos" w:hAnsi="Aptos" w:cs="Aptos"/>
+          <w:lang w:val="en-GB"/>
+        </w:rPr>
+        <w:t xml:space="preserve">temperature) &gt; 26°C for 10 min </w:t>
       </w:r>
       <w:r>
         <w:rPr>
@@ -7758,7 +7978,23 @@
           <w:rFonts w:ascii="Aptos" w:eastAsia="Aptos" w:hAnsi="Aptos" w:cs="Aptos"/>
           <w:lang w:val="en-GB"/>
         </w:rPr>
-        <w:t xml:space="preserve"> occupied → insert alerts(room_id, message, severity).</w:t>
+        <w:t xml:space="preserve"> occupied → insert </w:t>
+      </w:r>
+      <w:proofErr w:type="gramStart"/>
+      <w:r>
+        <w:rPr>
+          <w:rFonts w:ascii="Aptos" w:eastAsia="Aptos" w:hAnsi="Aptos" w:cs="Aptos"/>
+          <w:lang w:val="en-GB"/>
+        </w:rPr>
+        <w:t>alerts(</w:t>
+      </w:r>
+      <w:proofErr w:type="gramEnd"/>
+      <w:r>
+        <w:rPr>
+          <w:rFonts w:ascii="Aptos" w:eastAsia="Aptos" w:hAnsi="Aptos" w:cs="Aptos"/>
+          <w:lang w:val="en-GB"/>
+        </w:rPr>
+        <w:t>room_id, message, severity).</w:t>
       </w:r>
     </w:p>
     <w:p>
@@ -7862,7 +8098,23 @@
           <w:rFonts w:ascii="Aptos" w:eastAsia="Aptos" w:hAnsi="Aptos" w:cs="Aptos"/>
           <w:lang w:val="en-GB"/>
         </w:rPr>
-        <w:t xml:space="preserve"> readings_hourly(room_id, hour_start, avg_temp, avg_humidity, motion_rate).</w:t>
+        <w:t xml:space="preserve"> readings_</w:t>
+      </w:r>
+      <w:proofErr w:type="gramStart"/>
+      <w:r>
+        <w:rPr>
+          <w:rFonts w:ascii="Aptos" w:eastAsia="Aptos" w:hAnsi="Aptos" w:cs="Aptos"/>
+          <w:lang w:val="en-GB"/>
+        </w:rPr>
+        <w:t>hourly(</w:t>
+      </w:r>
+      <w:proofErr w:type="gramEnd"/>
+      <w:r>
+        <w:rPr>
+          <w:rFonts w:ascii="Aptos" w:eastAsia="Aptos" w:hAnsi="Aptos" w:cs="Aptos"/>
+          <w:lang w:val="en-GB"/>
+        </w:rPr>
+        <w:t>room_id, hour_start, avg_temp, avg_humidity, motion_rate).</w:t>
       </w:r>
     </w:p>
     <w:p>
@@ -8025,20 +8277,17 @@
           <w:rFonts w:ascii="Cascadia Code" w:eastAsia="Cascadia Code" w:hAnsi="Cascadia Code" w:cs="Cascadia Code"/>
           <w:lang w:val="en-GB"/>
         </w:rPr>
-        <w:t>CREATE DATABASE thermotrack;</w:t>
-      </w:r>
-    </w:p>
-    <w:p>
-      <w:pPr>
-        <w:spacing w:line="276" w:lineRule="auto"/>
-      </w:pPr>
+        <w:t xml:space="preserve">CREATE DATABASE </w:t>
+      </w:r>
+      <w:proofErr w:type="gramStart"/>
       <w:r>
         <w:rPr>
           <w:rFonts w:ascii="Cascadia Code" w:eastAsia="Cascadia Code" w:hAnsi="Cascadia Code" w:cs="Cascadia Code"/>
           <w:lang w:val="en-GB"/>
         </w:rPr>
-        <w:t>USE thermotrack;</w:t>
-      </w:r>
+        <w:t>thermotrack;</w:t>
+      </w:r>
+      <w:proofErr w:type="gramEnd"/>
     </w:p>
     <w:p>
       <w:pPr>
@@ -8049,6 +8298,27 @@
           <w:rFonts w:ascii="Cascadia Code" w:eastAsia="Cascadia Code" w:hAnsi="Cascadia Code" w:cs="Cascadia Code"/>
           <w:lang w:val="en-GB"/>
         </w:rPr>
+        <w:t xml:space="preserve">USE </w:t>
+      </w:r>
+      <w:proofErr w:type="gramStart"/>
+      <w:r>
+        <w:rPr>
+          <w:rFonts w:ascii="Cascadia Code" w:eastAsia="Cascadia Code" w:hAnsi="Cascadia Code" w:cs="Cascadia Code"/>
+          <w:lang w:val="en-GB"/>
+        </w:rPr>
+        <w:t>thermotrack;</w:t>
+      </w:r>
+      <w:proofErr w:type="gramEnd"/>
+    </w:p>
+    <w:p>
+      <w:pPr>
+        <w:spacing w:line="276" w:lineRule="auto"/>
+      </w:pPr>
+      <w:r>
+        <w:rPr>
+          <w:rFonts w:ascii="Cascadia Code" w:eastAsia="Cascadia Code" w:hAnsi="Cascadia Code" w:cs="Cascadia Code"/>
+          <w:lang w:val="en-GB"/>
+        </w:rPr>
         <w:t xml:space="preserve"> </w:t>
       </w:r>
     </w:p>
@@ -8098,31 +8368,23 @@
           <w:lang w:val="en-GB"/>
         </w:rPr>
         <w:lastRenderedPageBreak/>
-        <w:t xml:space="preserve">    username VARCHAR(100) NOT NULL UNIQUE,</w:t>
-      </w:r>
-    </w:p>
-    <w:p>
-      <w:pPr>
-        <w:spacing w:line="276" w:lineRule="auto"/>
-      </w:pPr>
+        <w:t xml:space="preserve">    username </w:t>
+      </w:r>
+      <w:proofErr w:type="gramStart"/>
       <w:r>
         <w:rPr>
           <w:rFonts w:ascii="Cascadia Code" w:eastAsia="Cascadia Code" w:hAnsi="Cascadia Code" w:cs="Cascadia Code"/>
           <w:lang w:val="en-GB"/>
         </w:rPr>
-        <w:t xml:space="preserve">    email VARCHAR(255) NOT NULL UNIQUE,</w:t>
-      </w:r>
-    </w:p>
-    <w:p>
-      <w:pPr>
-        <w:spacing w:line="276" w:lineRule="auto"/>
-      </w:pPr>
+        <w:t>VARCHAR(</w:t>
+      </w:r>
+      <w:proofErr w:type="gramEnd"/>
       <w:r>
         <w:rPr>
           <w:rFonts w:ascii="Cascadia Code" w:eastAsia="Cascadia Code" w:hAnsi="Cascadia Code" w:cs="Cascadia Code"/>
           <w:lang w:val="en-GB"/>
         </w:rPr>
-        <w:t xml:space="preserve">    password VARCHAR(255) NOT NULL,</w:t>
+        <w:t>100) NOT NULL UNIQUE,</w:t>
       </w:r>
     </w:p>
     <w:p>
@@ -8134,6 +8396,62 @@
           <w:rFonts w:ascii="Cascadia Code" w:eastAsia="Cascadia Code" w:hAnsi="Cascadia Code" w:cs="Cascadia Code"/>
           <w:lang w:val="en-GB"/>
         </w:rPr>
+        <w:t xml:space="preserve">    email </w:t>
+      </w:r>
+      <w:proofErr w:type="gramStart"/>
+      <w:r>
+        <w:rPr>
+          <w:rFonts w:ascii="Cascadia Code" w:eastAsia="Cascadia Code" w:hAnsi="Cascadia Code" w:cs="Cascadia Code"/>
+          <w:lang w:val="en-GB"/>
+        </w:rPr>
+        <w:t>VARCHAR(</w:t>
+      </w:r>
+      <w:proofErr w:type="gramEnd"/>
+      <w:r>
+        <w:rPr>
+          <w:rFonts w:ascii="Cascadia Code" w:eastAsia="Cascadia Code" w:hAnsi="Cascadia Code" w:cs="Cascadia Code"/>
+          <w:lang w:val="en-GB"/>
+        </w:rPr>
+        <w:t>255) NOT NULL UNIQUE,</w:t>
+      </w:r>
+    </w:p>
+    <w:p>
+      <w:pPr>
+        <w:spacing w:line="276" w:lineRule="auto"/>
+      </w:pPr>
+      <w:r>
+        <w:rPr>
+          <w:rFonts w:ascii="Cascadia Code" w:eastAsia="Cascadia Code" w:hAnsi="Cascadia Code" w:cs="Cascadia Code"/>
+          <w:lang w:val="en-GB"/>
+        </w:rPr>
+        <w:t xml:space="preserve">    password </w:t>
+      </w:r>
+      <w:proofErr w:type="gramStart"/>
+      <w:r>
+        <w:rPr>
+          <w:rFonts w:ascii="Cascadia Code" w:eastAsia="Cascadia Code" w:hAnsi="Cascadia Code" w:cs="Cascadia Code"/>
+          <w:lang w:val="en-GB"/>
+        </w:rPr>
+        <w:t>VARCHAR(</w:t>
+      </w:r>
+      <w:proofErr w:type="gramEnd"/>
+      <w:r>
+        <w:rPr>
+          <w:rFonts w:ascii="Cascadia Code" w:eastAsia="Cascadia Code" w:hAnsi="Cascadia Code" w:cs="Cascadia Code"/>
+          <w:lang w:val="en-GB"/>
+        </w:rPr>
+        <w:t>255) NOT NULL,</w:t>
+      </w:r>
+    </w:p>
+    <w:p>
+      <w:pPr>
+        <w:spacing w:line="276" w:lineRule="auto"/>
+      </w:pPr>
+      <w:r>
+        <w:rPr>
+          <w:rFonts w:ascii="Cascadia Code" w:eastAsia="Cascadia Code" w:hAnsi="Cascadia Code" w:cs="Cascadia Code"/>
+          <w:lang w:val="en-GB"/>
+        </w:rPr>
         <w:t xml:space="preserve">    created_at TIMESTAMP DEFAULT CURRENT_TIMESTAMP</w:t>
       </w:r>
     </w:p>
@@ -8206,30 +8524,62 @@
           <w:rFonts w:ascii="Cascadia Code" w:eastAsia="Cascadia Code" w:hAnsi="Cascadia Code" w:cs="Cascadia Code"/>
           <w:lang w:val="en-GB"/>
         </w:rPr>
-        <w:t xml:space="preserve">    name VARCHAR(100) NOT NULL,</w:t>
-      </w:r>
-    </w:p>
-    <w:p>
-      <w:pPr>
-        <w:spacing w:line="276" w:lineRule="auto"/>
-      </w:pPr>
+        <w:t xml:space="preserve">    name </w:t>
+      </w:r>
+      <w:proofErr w:type="gramStart"/>
       <w:r>
         <w:rPr>
           <w:rFonts w:ascii="Cascadia Code" w:eastAsia="Cascadia Code" w:hAnsi="Cascadia Code" w:cs="Cascadia Code"/>
           <w:lang w:val="en-GB"/>
         </w:rPr>
-        <w:t xml:space="preserve">    location VARCHAR(255),</w:t>
-      </w:r>
-    </w:p>
-    <w:p>
-      <w:pPr>
-        <w:spacing w:line="276" w:lineRule="auto"/>
-      </w:pPr>
+        <w:t>VARCHAR(</w:t>
+      </w:r>
+      <w:proofErr w:type="gramEnd"/>
       <w:r>
         <w:rPr>
           <w:rFonts w:ascii="Cascadia Code" w:eastAsia="Cascadia Code" w:hAnsi="Cascadia Code" w:cs="Cascadia Code"/>
           <w:lang w:val="en-GB"/>
         </w:rPr>
+        <w:t>100) NOT NULL,</w:t>
+      </w:r>
+    </w:p>
+    <w:p>
+      <w:pPr>
+        <w:spacing w:line="276" w:lineRule="auto"/>
+      </w:pPr>
+      <w:r>
+        <w:rPr>
+          <w:rFonts w:ascii="Cascadia Code" w:eastAsia="Cascadia Code" w:hAnsi="Cascadia Code" w:cs="Cascadia Code"/>
+          <w:lang w:val="en-GB"/>
+        </w:rPr>
+        <w:t xml:space="preserve">    location </w:t>
+      </w:r>
+      <w:proofErr w:type="gramStart"/>
+      <w:r>
+        <w:rPr>
+          <w:rFonts w:ascii="Cascadia Code" w:eastAsia="Cascadia Code" w:hAnsi="Cascadia Code" w:cs="Cascadia Code"/>
+          <w:lang w:val="en-GB"/>
+        </w:rPr>
+        <w:t>VARCHAR(</w:t>
+      </w:r>
+      <w:proofErr w:type="gramEnd"/>
+      <w:r>
+        <w:rPr>
+          <w:rFonts w:ascii="Cascadia Code" w:eastAsia="Cascadia Code" w:hAnsi="Cascadia Code" w:cs="Cascadia Code"/>
+          <w:lang w:val="en-GB"/>
+        </w:rPr>
+        <w:t>255),</w:t>
+      </w:r>
+    </w:p>
+    <w:p>
+      <w:pPr>
+        <w:spacing w:line="276" w:lineRule="auto"/>
+      </w:pPr>
+      <w:r>
+        <w:rPr>
+          <w:rFonts w:ascii="Cascadia Code" w:eastAsia="Cascadia Code" w:hAnsi="Cascadia Code" w:cs="Cascadia Code"/>
+          <w:lang w:val="en-GB"/>
+        </w:rPr>
         <w:t xml:space="preserve">    created_at TIMESTAMP DEFAULT CURRENT_TIMESTAMP</w:t>
       </w:r>
     </w:p>
@@ -8314,31 +8664,79 @@
           <w:rFonts w:ascii="Cascadia Code" w:eastAsia="Cascadia Code" w:hAnsi="Cascadia Code" w:cs="Cascadia Code"/>
           <w:lang w:val="en-GB"/>
         </w:rPr>
-        <w:t xml:space="preserve">    name VARCHAR(100) NOT NULL,</w:t>
-      </w:r>
-    </w:p>
-    <w:p>
-      <w:pPr>
-        <w:spacing w:line="276" w:lineRule="auto"/>
-      </w:pPr>
+        <w:t xml:space="preserve">    name </w:t>
+      </w:r>
+      <w:proofErr w:type="gramStart"/>
       <w:r>
         <w:rPr>
           <w:rFonts w:ascii="Cascadia Code" w:eastAsia="Cascadia Code" w:hAnsi="Cascadia Code" w:cs="Cascadia Code"/>
           <w:lang w:val="en-GB"/>
         </w:rPr>
-        <w:t xml:space="preserve">    type VARCHAR(50), -- e.g., 'Temperature', 'Humidity', 'Motion'</w:t>
-      </w:r>
-    </w:p>
-    <w:p>
-      <w:pPr>
-        <w:spacing w:line="276" w:lineRule="auto"/>
-      </w:pPr>
+        <w:t>VARCHAR(</w:t>
+      </w:r>
+      <w:proofErr w:type="gramEnd"/>
       <w:r>
         <w:rPr>
           <w:rFonts w:ascii="Cascadia Code" w:eastAsia="Cascadia Code" w:hAnsi="Cascadia Code" w:cs="Cascadia Code"/>
           <w:lang w:val="en-GB"/>
         </w:rPr>
-        <w:t xml:space="preserve">    status VARCHAR(50) DEFAULT 'active',</w:t>
+        <w:t>100) NOT NULL,</w:t>
+      </w:r>
+    </w:p>
+    <w:p>
+      <w:pPr>
+        <w:spacing w:line="276" w:lineRule="auto"/>
+      </w:pPr>
+      <w:r>
+        <w:rPr>
+          <w:rFonts w:ascii="Cascadia Code" w:eastAsia="Cascadia Code" w:hAnsi="Cascadia Code" w:cs="Cascadia Code"/>
+          <w:lang w:val="en-GB"/>
+        </w:rPr>
+        <w:t xml:space="preserve">    type </w:t>
+      </w:r>
+      <w:proofErr w:type="gramStart"/>
+      <w:r>
+        <w:rPr>
+          <w:rFonts w:ascii="Cascadia Code" w:eastAsia="Cascadia Code" w:hAnsi="Cascadia Code" w:cs="Cascadia Code"/>
+          <w:lang w:val="en-GB"/>
+        </w:rPr>
+        <w:t>VARCHAR(</w:t>
+      </w:r>
+      <w:proofErr w:type="gramEnd"/>
+      <w:r>
+        <w:rPr>
+          <w:rFonts w:ascii="Cascadia Code" w:eastAsia="Cascadia Code" w:hAnsi="Cascadia Code" w:cs="Cascadia Code"/>
+          <w:lang w:val="en-GB"/>
+        </w:rPr>
+        <w:t>50), -- e.g., 'Temperature', 'Humidity', 'Motion'</w:t>
+      </w:r>
+    </w:p>
+    <w:p>
+      <w:pPr>
+        <w:spacing w:line="276" w:lineRule="auto"/>
+      </w:pPr>
+      <w:r>
+        <w:rPr>
+          <w:rFonts w:ascii="Cascadia Code" w:eastAsia="Cascadia Code" w:hAnsi="Cascadia Code" w:cs="Cascadia Code"/>
+          <w:lang w:val="en-GB"/>
+        </w:rPr>
+        <w:t xml:space="preserve">    status </w:t>
+      </w:r>
+      <w:proofErr w:type="gramStart"/>
+      <w:r>
+        <w:rPr>
+          <w:rFonts w:ascii="Cascadia Code" w:eastAsia="Cascadia Code" w:hAnsi="Cascadia Code" w:cs="Cascadia Code"/>
+          <w:lang w:val="en-GB"/>
+        </w:rPr>
+        <w:t>VARCHAR(</w:t>
+      </w:r>
+      <w:proofErr w:type="gramEnd"/>
+      <w:r>
+        <w:rPr>
+          <w:rFonts w:ascii="Cascadia Code" w:eastAsia="Cascadia Code" w:hAnsi="Cascadia Code" w:cs="Cascadia Code"/>
+          <w:lang w:val="en-GB"/>
+        </w:rPr>
+        <w:t>50) DEFAULT 'active',</w:t>
       </w:r>
     </w:p>
     <w:p>
@@ -8579,18 +8977,34 @@
           <w:rFonts w:ascii="Cascadia Code" w:eastAsia="Cascadia Code" w:hAnsi="Cascadia Code" w:cs="Cascadia Code"/>
           <w:lang w:val="en-GB"/>
         </w:rPr>
-        <w:t xml:space="preserve">    message VARCHAR(255) NOT NULL,</w:t>
-      </w:r>
-    </w:p>
-    <w:p>
-      <w:pPr>
-        <w:spacing w:line="276" w:lineRule="auto"/>
-      </w:pPr>
+        <w:t xml:space="preserve">    message </w:t>
+      </w:r>
+      <w:proofErr w:type="gramStart"/>
       <w:r>
         <w:rPr>
           <w:rFonts w:ascii="Cascadia Code" w:eastAsia="Cascadia Code" w:hAnsi="Cascadia Code" w:cs="Cascadia Code"/>
           <w:lang w:val="en-GB"/>
         </w:rPr>
+        <w:t>VARCHAR(</w:t>
+      </w:r>
+      <w:proofErr w:type="gramEnd"/>
+      <w:r>
+        <w:rPr>
+          <w:rFonts w:ascii="Cascadia Code" w:eastAsia="Cascadia Code" w:hAnsi="Cascadia Code" w:cs="Cascadia Code"/>
+          <w:lang w:val="en-GB"/>
+        </w:rPr>
+        <w:t>255) NOT NULL,</w:t>
+      </w:r>
+    </w:p>
+    <w:p>
+      <w:pPr>
+        <w:spacing w:line="276" w:lineRule="auto"/>
+      </w:pPr>
+      <w:r>
+        <w:rPr>
+          <w:rFonts w:ascii="Cascadia Code" w:eastAsia="Cascadia Code" w:hAnsi="Cascadia Code" w:cs="Cascadia Code"/>
+          <w:lang w:val="en-GB"/>
+        </w:rPr>
         <w:t xml:space="preserve">    severity ENUM('info','warning','critical') DEFAULT 'info',</w:t>
       </w:r>
     </w:p>
@@ -8699,7 +9113,23 @@
           <w:rFonts w:ascii="Cascadia Code" w:eastAsia="Cascadia Code" w:hAnsi="Cascadia Code" w:cs="Cascadia Code"/>
           <w:lang w:val="en-GB"/>
         </w:rPr>
-        <w:t xml:space="preserve">    action VARCHAR(100) NOT NULL,</w:t>
+        <w:t xml:space="preserve">    action </w:t>
+      </w:r>
+      <w:proofErr w:type="gramStart"/>
+      <w:r>
+        <w:rPr>
+          <w:rFonts w:ascii="Cascadia Code" w:eastAsia="Cascadia Code" w:hAnsi="Cascadia Code" w:cs="Cascadia Code"/>
+          <w:lang w:val="en-GB"/>
+        </w:rPr>
+        <w:t>VARCHAR(</w:t>
+      </w:r>
+      <w:proofErr w:type="gramEnd"/>
+      <w:r>
+        <w:rPr>
+          <w:rFonts w:ascii="Cascadia Code" w:eastAsia="Cascadia Code" w:hAnsi="Cascadia Code" w:cs="Cascadia Code"/>
+          <w:lang w:val="en-GB"/>
+        </w:rPr>
+        <w:t>100) NOT NULL,</w:t>
       </w:r>
     </w:p>
     <w:p>
@@ -8802,7 +9232,15 @@
         <w:t>Created an EC2 instance</w:t>
       </w:r>
       <w:r>
-        <w:t xml:space="preserve"> (Ubuntu, t3.micro) on AWS </w:t>
+        <w:t xml:space="preserve"> (Ubuntu, t</w:t>
+      </w:r>
+      <w:proofErr w:type="gramStart"/>
+      <w:r>
+        <w:t>3.micro</w:t>
+      </w:r>
+      <w:proofErr w:type="gramEnd"/>
+      <w:r>
+        <w:t xml:space="preserve">) on AWS </w:t>
       </w:r>
     </w:p>
     <w:p>
@@ -8834,7 +9272,15 @@
         </w:numPr>
       </w:pPr>
       <w:r>
-        <w:t>Updated the server packages , install</w:t>
+        <w:t xml:space="preserve">Updated the server </w:t>
+      </w:r>
+      <w:proofErr w:type="gramStart"/>
+      <w:r>
+        <w:t>packages ,</w:t>
+      </w:r>
+      <w:proofErr w:type="gramEnd"/>
+      <w:r>
+        <w:t xml:space="preserve"> install</w:t>
       </w:r>
       <w:r>
         <w:t xml:space="preserve">ed necessary dependencies like python, </w:t>
@@ -8909,10 +9355,12 @@
         <w:t xml:space="preserve">Renamed the Flask entry file to __init__.py and set up </w:t>
       </w:r>
       <w:proofErr w:type="spellStart"/>
+      <w:proofErr w:type="gramStart"/>
       <w:r>
         <w:t>thermotrack.wsgi</w:t>
       </w:r>
       <w:proofErr w:type="spellEnd"/>
+      <w:proofErr w:type="gramEnd"/>
       <w:r>
         <w:t xml:space="preserve"> for Apache integration.</w:t>
       </w:r>
@@ -8990,10 +9438,12 @@
         <w:t xml:space="preserve">GoDaddy Website name: </w:t>
       </w:r>
       <w:proofErr w:type="spellStart"/>
+      <w:proofErr w:type="gramStart"/>
       <w:r>
         <w:t>thtrack.live</w:t>
       </w:r>
       <w:proofErr w:type="spellEnd"/>
+      <w:proofErr w:type="gramEnd"/>
     </w:p>
     <w:p>
       <w:pPr>
@@ -9007,16 +9457,15 @@
         <w:t>P</w:t>
       </w:r>
       <w:r>
-        <w:t xml:space="preserve">ointed a </w:t>
-      </w:r>
-      <w:r>
-        <w:t>custom domain (</w:t>
+        <w:t>ointed a custom domain (</w:t>
       </w:r>
       <w:proofErr w:type="spellStart"/>
+      <w:proofErr w:type="gramStart"/>
       <w:r>
         <w:t>thtrack.live</w:t>
       </w:r>
       <w:proofErr w:type="spellEnd"/>
+      <w:proofErr w:type="gramEnd"/>
       <w:r>
         <w:t>) via GoDaddy to the AWS Elastic IP</w:t>
       </w:r>
@@ -9032,6 +9481,7 @@
           <w:numId w:val="43"/>
         </w:numPr>
       </w:pPr>
+      <w:proofErr w:type="gramStart"/>
       <w:r>
         <w:t xml:space="preserve">Installed </w:t>
       </w:r>
@@ -9044,6 +9494,7 @@
         <w:t>Certbot</w:t>
       </w:r>
       <w:proofErr w:type="spellEnd"/>
+      <w:proofErr w:type="gramEnd"/>
       <w:r>
         <w:rPr>
           <w:b/>
@@ -9133,10 +9584,12 @@
         <w:t xml:space="preserve"> -d </w:t>
       </w:r>
       <w:proofErr w:type="spellStart"/>
+      <w:proofErr w:type="gramStart"/>
       <w:r>
         <w:t>thtrack.live</w:t>
       </w:r>
       <w:proofErr w:type="spellEnd"/>
+      <w:proofErr w:type="gramEnd"/>
       <w:r>
         <w:t xml:space="preserve"> -d </w:t>
       </w:r>
@@ -9207,6 +9660,7 @@
         <w:t xml:space="preserve">CREATE DATABASE </w:t>
       </w:r>
       <w:proofErr w:type="spellStart"/>
+      <w:proofErr w:type="gramStart"/>
       <w:r>
         <w:t>thermotrack</w:t>
       </w:r>
@@ -9214,6 +9668,7 @@
       <w:r>
         <w:t>;</w:t>
       </w:r>
+      <w:proofErr w:type="gramEnd"/>
     </w:p>
     <w:p>
       <w:pPr>
@@ -9227,6 +9682,7 @@
         <w:t xml:space="preserve">USE </w:t>
       </w:r>
       <w:proofErr w:type="spellStart"/>
+      <w:proofErr w:type="gramStart"/>
       <w:r>
         <w:t>thermotrack</w:t>
       </w:r>
@@ -9234,6 +9690,7 @@
       <w:r>
         <w:t>;</w:t>
       </w:r>
+      <w:proofErr w:type="gramEnd"/>
     </w:p>
     <w:p>
       <w:pPr>
@@ -9243,6 +9700,7 @@
           <w:numId w:val="46"/>
         </w:numPr>
       </w:pPr>
+      <w:proofErr w:type="gramStart"/>
       <w:r>
         <w:t xml:space="preserve">Updated </w:t>
       </w:r>
@@ -9252,6 +9710,7 @@
       <w:r>
         <w:t>env</w:t>
       </w:r>
+      <w:proofErr w:type="gramEnd"/>
       <w:r>
         <w:t xml:space="preserve"> with correct credentials</w:t>
       </w:r>
@@ -9302,19 +9761,7 @@
           <w:rPr>
             <w:rStyle w:val="Hyperlink"/>
           </w:rPr>
-          <w:t>https://</w:t>
-        </w:r>
-        <w:r>
-          <w:rPr>
-            <w:rStyle w:val="Hyperlink"/>
-          </w:rPr>
-          <w:t>t</w:t>
-        </w:r>
-        <w:r>
-          <w:rPr>
-            <w:rStyle w:val="Hyperlink"/>
-          </w:rPr>
-          <w:t>htrack.live/</w:t>
+          <w:t>https://thtrack.live/</w:t>
         </w:r>
       </w:hyperlink>
     </w:p>
@@ -9339,13 +9786,7 @@
         </w:numPr>
       </w:pPr>
       <w:r>
-        <w:t xml:space="preserve">HTTPS </w:t>
-      </w:r>
-      <w:r>
-        <w:t>is enabled</w:t>
-      </w:r>
-      <w:r>
-        <w:t xml:space="preserve"> and auto-renewed by </w:t>
+        <w:t xml:space="preserve">HTTPS is enabled and auto-renewed by </w:t>
       </w:r>
       <w:proofErr w:type="spellStart"/>
       <w:r>
@@ -9365,7 +9806,23 @@
         </w:numPr>
       </w:pPr>
       <w:r>
-        <w:t>MySQL database stores all user, room, and sensor data.</w:t>
+        <w:t xml:space="preserve">MySQL database stores all </w:t>
+      </w:r>
+      <w:proofErr w:type="gramStart"/>
+      <w:r>
+        <w:t>user</w:t>
+      </w:r>
+      <w:proofErr w:type="gramEnd"/>
+      <w:r>
+        <w:t xml:space="preserve">, </w:t>
+      </w:r>
+      <w:proofErr w:type="gramStart"/>
+      <w:r>
+        <w:t>room</w:t>
+      </w:r>
+      <w:proofErr w:type="gramEnd"/>
+      <w:r>
+        <w:t>, and sensor data.</w:t>
       </w:r>
     </w:p>
     <w:p>
@@ -9504,7 +9961,15 @@
         <w:t>The IoT hardware, such as a raspberry Pi connected to sensors, is secured using SSH</w:t>
       </w:r>
       <w:r>
-        <w:t xml:space="preserve"> key based authentication, disabling password based logins. This ensures that only </w:t>
+        <w:t xml:space="preserve"> key based authentication, disabling </w:t>
+      </w:r>
+      <w:proofErr w:type="gramStart"/>
+      <w:r>
+        <w:t>password based</w:t>
+      </w:r>
+      <w:proofErr w:type="gramEnd"/>
+      <w:r>
+        <w:t xml:space="preserve"> logins. This ensures that only </w:t>
       </w:r>
       <w:r>
         <w:t xml:space="preserve">authorized users can access the device remotely. The device communicates through </w:t>
@@ -9530,13 +9995,15 @@
       <w:r>
         <w:t xml:space="preserve">e </w:t>
       </w:r>
+      <w:proofErr w:type="gramStart"/>
       <w:r>
         <w:rPr>
           <w:b/>
           <w:bCs/>
         </w:rPr>
-        <w:t xml:space="preserve">( .env ) </w:t>
-      </w:r>
+        <w:t>( .env</w:t>
+      </w:r>
+      <w:proofErr w:type="gramEnd"/>
       <w:r>
         <w:rPr>
           <w:b/>
@@ -9544,65 +10011,92 @@
         </w:rPr>
         <w:t xml:space="preserve"> </w:t>
       </w:r>
-      <w:r>
-        <w:t>rather than in the source code.</w:t>
-      </w:r>
-    </w:p>
-    <w:p/>
-    <w:p>
-      <w:pPr>
-        <w:pStyle w:val="Heading2"/>
-      </w:pPr>
-      <w:r>
-        <w:t>Securing Communication Channels</w:t>
-      </w:r>
-    </w:p>
-    <w:p>
-      <w:r>
-        <w:t>Communication</w:t>
-      </w:r>
-      <w:r>
-        <w:t xml:space="preserve"> between the IoT devices, cloud services and the Flask web server uses Transport Layer </w:t>
-      </w:r>
-      <w:r>
-        <w:t xml:space="preserve">Security (TLS). </w:t>
-      </w:r>
-      <w:proofErr w:type="spellStart"/>
-      <w:r>
-        <w:t>P</w:t>
-      </w:r>
-      <w:r>
-        <w:t>ubNub</w:t>
-      </w:r>
-      <w:proofErr w:type="spellEnd"/>
-      <w:r>
-        <w:t xml:space="preserve"> automatically encrypts all messages using HTTPS and </w:t>
-      </w:r>
-      <w:r>
-        <w:t>over TLS, ensuring that environmental reading transmitted from the devices cannot be inter</w:t>
-      </w:r>
-      <w:r>
-        <w:t xml:space="preserve">cepted or altered during the transmission. </w:t>
-      </w:r>
-      <w:r>
-        <w:t xml:space="preserve">Similarly, data sent from the web interface to the server is encrypted using </w:t>
-      </w:r>
+      <w:proofErr w:type="gramStart"/>
       <w:r>
         <w:rPr>
           <w:b/>
           <w:bCs/>
         </w:rPr>
-        <w:t>HTTPS</w:t>
-      </w:r>
-      <w:r>
-        <w:t xml:space="preserve"> once the SSL certificate is installed via </w:t>
-      </w:r>
-      <w:proofErr w:type="spellStart"/>
+        <w:t xml:space="preserve">) </w:t>
+      </w:r>
       <w:r>
         <w:rPr>
           <w:b/>
           <w:bCs/>
         </w:rPr>
+        <w:t xml:space="preserve"> </w:t>
+      </w:r>
+      <w:r>
+        <w:t>rather</w:t>
+      </w:r>
+      <w:proofErr w:type="gramEnd"/>
+      <w:r>
+        <w:t xml:space="preserve"> than in the source code.</w:t>
+      </w:r>
+    </w:p>
+    <w:p/>
+    <w:p>
+      <w:pPr>
+        <w:pStyle w:val="Heading2"/>
+      </w:pPr>
+      <w:r>
+        <w:t>Securing Communication Channels</w:t>
+      </w:r>
+    </w:p>
+    <w:p>
+      <w:r>
+        <w:t>Communication</w:t>
+      </w:r>
+      <w:r>
+        <w:t xml:space="preserve"> between the IoT devices, cloud services and the Flask web server </w:t>
+      </w:r>
+      <w:proofErr w:type="gramStart"/>
+      <w:r>
+        <w:t>uses</w:t>
+      </w:r>
+      <w:proofErr w:type="gramEnd"/>
+      <w:r>
+        <w:t xml:space="preserve"> Transport Layer </w:t>
+      </w:r>
+      <w:r>
+        <w:t xml:space="preserve">Security (TLS). </w:t>
+      </w:r>
+      <w:proofErr w:type="spellStart"/>
+      <w:r>
+        <w:t>P</w:t>
+      </w:r>
+      <w:r>
+        <w:t>ubNub</w:t>
+      </w:r>
+      <w:proofErr w:type="spellEnd"/>
+      <w:r>
+        <w:t xml:space="preserve"> automatically encrypts all messages using HTTPS and </w:t>
+      </w:r>
+      <w:r>
+        <w:t>over TLS, ensuring that environmental reading transmitted from the devices cannot be inter</w:t>
+      </w:r>
+      <w:r>
+        <w:t xml:space="preserve">cepted or altered during the transmission. </w:t>
+      </w:r>
+      <w:r>
+        <w:t xml:space="preserve">Similarly, data sent from the web interface to the server is encrypted using </w:t>
+      </w:r>
+      <w:r>
+        <w:rPr>
+          <w:b/>
+          <w:bCs/>
+        </w:rPr>
+        <w:t>HTTPS</w:t>
+      </w:r>
+      <w:r>
+        <w:t xml:space="preserve"> once the SSL certificate is installed via </w:t>
+      </w:r>
+      <w:proofErr w:type="spellStart"/>
+      <w:r>
+        <w:rPr>
+          <w:b/>
+          <w:bCs/>
+        </w:rPr>
         <w:t>Certbot</w:t>
       </w:r>
       <w:proofErr w:type="spellEnd"/>
@@ -9638,10 +10132,12 @@
         <w:t xml:space="preserve"> ubuntu user for added isolation. The domain </w:t>
       </w:r>
       <w:proofErr w:type="spellStart"/>
+      <w:proofErr w:type="gramStart"/>
       <w:r>
         <w:t>thtrack.live</w:t>
       </w:r>
       <w:proofErr w:type="spellEnd"/>
+      <w:proofErr w:type="gramEnd"/>
       <w:r>
         <w:t xml:space="preserve"> is protected by a Let’s Encrypt SSL certificate, which ensures all web traffic is encrypted and users connect securely.</w:t>
       </w:r>
@@ -9669,11 +10165,19 @@
       </w:r>
       <w:proofErr w:type="spellStart"/>
       <w:r>
-        <w:t>generate_password_hash</w:t>
+        <w:t>generate_password_</w:t>
+      </w:r>
+      <w:proofErr w:type="gramStart"/>
+      <w:r>
+        <w:t>hash</w:t>
       </w:r>
       <w:proofErr w:type="spellEnd"/>
       <w:r>
-        <w:t>(), meaning no plaintext passwords are ever stored. This provides robust protection against data leaks or database compromise.</w:t>
+        <w:t>(</w:t>
+      </w:r>
+      <w:proofErr w:type="gramEnd"/>
+      <w:r>
+        <w:t>), meaning no plaintext passwords are ever stored. This provides robust protection against data leaks or database compromise.</w:t>
       </w:r>
     </w:p>
     <w:p/>
@@ -9725,7 +10229,86 @@
       <w:pPr>
         <w:pStyle w:val="Heading2"/>
       </w:pPr>
-    </w:p>
+      <w:r>
+        <w:lastRenderedPageBreak/>
+        <w:t>Eyob Documentation</w:t>
+      </w:r>
+    </w:p>
+    <w:p>
+      <w:r>
+        <w:t>Issue: Fan Not Turning On/Off (Electrical Hardware Issue)</w:t>
+      </w:r>
+    </w:p>
+    <w:p>
+      <w:r>
+        <w:t>During initial testing, the fan would not turn ON or OFF even though the dashboard buttons were working correctly. The problem was not software</w:t>
+      </w:r>
+      <w:r>
+        <w:t xml:space="preserve"> </w:t>
+      </w:r>
+      <w:r>
+        <w:t>related it was a hardware wiring/power issue.</w:t>
+      </w:r>
+    </w:p>
+    <w:p>
+      <w:r>
+        <w:t xml:space="preserve">Solution </w:t>
+      </w:r>
+    </w:p>
+    <w:p>
+      <w:r>
+        <w:t xml:space="preserve">ChatGPT gave me answer </w:t>
+      </w:r>
+      <w:r>
+        <w:t>what</w:t>
+      </w:r>
+      <w:r>
+        <w:t xml:space="preserve"> the </w:t>
+      </w:r>
+      <w:r>
+        <w:t xml:space="preserve">problem was </w:t>
+      </w:r>
+    </w:p>
+    <w:p>
+      <w:r>
+        <w:drawing>
+          <wp:inline distT="0" distB="0" distL="0" distR="0" wp14:anchorId="093B41A5" wp14:editId="4873B0CB">
+            <wp:extent cx="5943600" cy="3775710"/>
+            <wp:effectExtent l="0" t="0" r="0" b="0"/>
+            <wp:docPr id="2041957473" name="Picture 1" descr="A screenshot of a computer&#10;&#10;AI-generated content may be incorrect."/>
+            <wp:cNvGraphicFramePr>
+              <a:graphicFrameLocks xmlns:a="http://schemas.openxmlformats.org/drawingml/2006/main" noChangeAspect="1"/>
+            </wp:cNvGraphicFramePr>
+            <a:graphic xmlns:a="http://schemas.openxmlformats.org/drawingml/2006/main">
+              <a:graphicData uri="http://schemas.openxmlformats.org/drawingml/2006/picture">
+                <pic:pic xmlns:pic="http://schemas.openxmlformats.org/drawingml/2006/picture">
+                  <pic:nvPicPr>
+                    <pic:cNvPr id="2041957473" name="Picture 1" descr="A screenshot of a computer&#10;&#10;AI-generated content may be incorrect."/>
+                    <pic:cNvPicPr/>
+                  </pic:nvPicPr>
+                  <pic:blipFill>
+                    <a:blip r:embed="rId27"/>
+                    <a:stretch>
+                      <a:fillRect/>
+                    </a:stretch>
+                  </pic:blipFill>
+                  <pic:spPr>
+                    <a:xfrm>
+                      <a:off x="0" y="0"/>
+                      <a:ext cx="5943600" cy="3775710"/>
+                    </a:xfrm>
+                    <a:prstGeom prst="rect">
+                      <a:avLst/>
+                    </a:prstGeom>
+                  </pic:spPr>
+                </pic:pic>
+              </a:graphicData>
+            </a:graphic>
+          </wp:inline>
+        </w:drawing>
+      </w:r>
+    </w:p>
+    <w:p/>
     <w:p/>
     <w:p>
       <w:pPr>

</xml_diff>

<commit_message>
fallback for the main branch code
</commit_message>
<xml_diff>
--- a/ThermoTrack Document.docx
+++ b/ThermoTrack Document.docx
@@ -3321,7 +3321,7 @@
           <w:noProof/>
         </w:rPr>
         <w:drawing>
-          <wp:inline distT="0" distB="0" distL="0" distR="0" wp14:anchorId="721558B6" wp14:editId="100F3FFD">
+          <wp:inline distT="0" distB="0" distL="0" distR="0" wp14:anchorId="721558B6" wp14:editId="43F935BD">
             <wp:extent cx="5943600" cy="1038225"/>
             <wp:effectExtent l="0" t="0" r="0" b="0"/>
             <wp:docPr id="1130692175" name="drawing"/>
@@ -3963,7 +3963,7 @@
         </w:rPr>
         <w:lastRenderedPageBreak/>
         <w:drawing>
-          <wp:inline distT="0" distB="0" distL="0" distR="0" wp14:anchorId="26C93C1A" wp14:editId="4610DD86">
+          <wp:inline distT="0" distB="0" distL="0" distR="0" wp14:anchorId="26C93C1A" wp14:editId="17E4EA32">
             <wp:extent cx="5943600" cy="2924175"/>
             <wp:effectExtent l="0" t="0" r="0" b="0"/>
             <wp:docPr id="517712128" name="drawing"/>
@@ -9192,6 +9192,14 @@
     </w:p>
     <w:p>
       <w:pPr>
+        <w:pStyle w:val="Heading1"/>
+      </w:pPr>
+      <w:r>
+        <w:t>Eyob Documentation</w:t>
+      </w:r>
+    </w:p>
+    <w:p>
+      <w:pPr>
         <w:spacing w:after="0" w:line="276" w:lineRule="auto"/>
         <w:rPr>
           <w:rFonts w:eastAsiaTheme="minorEastAsia"/>
@@ -9519,6 +9527,7 @@
       </w:pPr>
       <w:proofErr w:type="spellStart"/>
       <w:r>
+        <w:lastRenderedPageBreak/>
         <w:t>sudo</w:t>
       </w:r>
       <w:proofErr w:type="spellEnd"/>
@@ -9607,7 +9616,6 @@
         <w:pStyle w:val="Heading2"/>
       </w:pPr>
       <w:r>
-        <w:lastRenderedPageBreak/>
         <w:t>Database Setup (MySQL)</w:t>
       </w:r>
     </w:p>
@@ -9972,7 +9980,11 @@
         <w:t xml:space="preserve"> logins. This ensures that only </w:t>
       </w:r>
       <w:r>
-        <w:t xml:space="preserve">authorized users can access the device remotely. The device communicates through </w:t>
+        <w:t xml:space="preserve">authorized </w:t>
+      </w:r>
+      <w:r>
+        <w:lastRenderedPageBreak/>
+        <w:t xml:space="preserve">users can access the device remotely. The device communicates through </w:t>
       </w:r>
       <w:proofErr w:type="spellStart"/>
       <w:r>
@@ -9983,11 +9995,7 @@
         <w:t xml:space="preserve"> encrypted channels. Preventing unauthorized inter</w:t>
       </w:r>
       <w:r>
-        <w:t xml:space="preserve">ceptions or modification of sensor data. </w:t>
-      </w:r>
-      <w:r>
-        <w:lastRenderedPageBreak/>
-        <w:t>Sensitive credentials such as API keys are stored in hidden environments fi</w:t>
+        <w:t>ceptions or modification of sensor data. Sensitive credentials such as API keys are stored in hidden environments fi</w:t>
       </w:r>
       <w:r>
         <w:t>l</w:t>
@@ -10231,11 +10239,6 @@
       </w:pPr>
       <w:r>
         <w:lastRenderedPageBreak/>
-        <w:t>Eyob Documentation</w:t>
-      </w:r>
-    </w:p>
-    <w:p>
-      <w:r>
         <w:t>Issue: Fan Not Turning On/Off (Electrical Hardware Issue)</w:t>
       </w:r>
     </w:p>
@@ -10271,6 +10274,9 @@
     </w:p>
     <w:p>
       <w:r>
+        <w:rPr>
+          <w:noProof/>
+        </w:rPr>
         <w:drawing>
           <wp:inline distT="0" distB="0" distL="0" distR="0" wp14:anchorId="093B41A5" wp14:editId="4873B0CB">
             <wp:extent cx="5943600" cy="3775710"/>
@@ -10308,6 +10314,7 @@
         </w:drawing>
       </w:r>
     </w:p>
+    <w:p/>
     <w:p/>
     <w:p/>
     <w:p>
@@ -16416,6 +16423,7 @@
   <w:style w:type="character" w:default="1" w:styleId="DefaultParagraphFont">
     <w:name w:val="Default Paragraph Font"/>
     <w:uiPriority w:val="1"/>
+    <w:semiHidden/>
     <w:unhideWhenUsed/>
   </w:style>
   <w:style w:type="table" w:default="1" w:styleId="TableNormal">

</xml_diff>

<commit_message>
Add flask_session to .gitignore and document merge conflict resolution
</commit_message>
<xml_diff>
--- a/ThermoTrack Document.docx
+++ b/ThermoTrack Document.docx
@@ -3321,7 +3321,7 @@
           <w:noProof/>
         </w:rPr>
         <w:drawing>
-          <wp:inline distT="0" distB="0" distL="0" distR="0" wp14:anchorId="721558B6" wp14:editId="43F935BD">
+          <wp:inline distT="0" distB="0" distL="0" distR="0" wp14:anchorId="721558B6" wp14:editId="161B169D">
             <wp:extent cx="5943600" cy="1038225"/>
             <wp:effectExtent l="0" t="0" r="0" b="0"/>
             <wp:docPr id="1130692175" name="drawing"/>
@@ -3963,7 +3963,7 @@
         </w:rPr>
         <w:lastRenderedPageBreak/>
         <w:drawing>
-          <wp:inline distT="0" distB="0" distL="0" distR="0" wp14:anchorId="26C93C1A" wp14:editId="17E4EA32">
+          <wp:inline distT="0" distB="0" distL="0" distR="0" wp14:anchorId="26C93C1A" wp14:editId="1BBF548B">
             <wp:extent cx="5943600" cy="2924175"/>
             <wp:effectExtent l="0" t="0" r="0" b="0"/>
             <wp:docPr id="517712128" name="drawing"/>
@@ -10312,6 +10312,117 @@
             </a:graphic>
           </wp:inline>
         </w:drawing>
+      </w:r>
+    </w:p>
+    <w:p>
+      <w:pPr>
+        <w:pStyle w:val="Heading2"/>
+      </w:pPr>
+    </w:p>
+    <w:p>
+      <w:pPr>
+        <w:pStyle w:val="Heading2"/>
+      </w:pPr>
+      <w:r>
+        <w:t>GitHub</w:t>
+      </w:r>
+      <w:r>
+        <w:t xml:space="preserve"> </w:t>
+      </w:r>
+      <w:r>
+        <w:t xml:space="preserve">merge conflict </w:t>
+      </w:r>
+    </w:p>
+    <w:p>
+      <w:r>
+        <w:t xml:space="preserve">During </w:t>
+      </w:r>
+      <w:r>
+        <w:t xml:space="preserve">our </w:t>
+      </w:r>
+      <w:r>
+        <w:t xml:space="preserve">project development each team member works on a </w:t>
+      </w:r>
+      <w:r>
+        <w:t>separate branch</w:t>
+      </w:r>
+      <w:r>
+        <w:t xml:space="preserve"> to isolate features. </w:t>
+      </w:r>
+      <w:r>
+        <w:t>However,</w:t>
+      </w:r>
+      <w:r>
+        <w:t xml:space="preserve"> when </w:t>
+      </w:r>
+      <w:r>
+        <w:t xml:space="preserve">these branches are merged </w:t>
+      </w:r>
+      <w:r>
+        <w:t>sometimes,</w:t>
+      </w:r>
+      <w:r>
+        <w:t xml:space="preserve"> we get conflicts </w:t>
+      </w:r>
+      <w:r>
+        <w:t xml:space="preserve">in </w:t>
+      </w:r>
+      <w:r>
+        <w:t>the same</w:t>
+      </w:r>
+      <w:r>
+        <w:t xml:space="preserve"> file</w:t>
+      </w:r>
+      <w:r>
+        <w:t xml:space="preserve"> or </w:t>
+      </w:r>
+      <w:r>
+        <w:t>even in</w:t>
+      </w:r>
+      <w:r>
+        <w:t xml:space="preserve"> the same </w:t>
+      </w:r>
+      <w:r>
+        <w:t>lines.</w:t>
+      </w:r>
+      <w:r>
+        <w:t xml:space="preserve"> Resolving these merge</w:t>
+      </w:r>
+      <w:r>
+        <w:t xml:space="preserve"> conflicts </w:t>
+      </w:r>
+      <w:r>
+        <w:t xml:space="preserve">requires </w:t>
+      </w:r>
+      <w:r>
+        <w:t>c</w:t>
+      </w:r>
+      <w:r>
+        <w:t>areful</w:t>
+      </w:r>
+      <w:r>
+        <w:t xml:space="preserve"> review </w:t>
+      </w:r>
+      <w:r>
+        <w:t xml:space="preserve">to ensure no work is overwritten or </w:t>
+      </w:r>
+      <w:r>
+        <w:t>lost,</w:t>
+      </w:r>
+      <w:r>
+        <w:t xml:space="preserve"> which can slow down development and in</w:t>
+      </w:r>
+      <w:r>
+        <w:t xml:space="preserve">troduce errors and </w:t>
+      </w:r>
+      <w:r>
+        <w:t>it’s</w:t>
+      </w:r>
+      <w:r>
+        <w:t xml:space="preserve"> very frustrating </w:t>
+      </w:r>
+      <w:r>
+        <w:t>if not handled correctly.</w:t>
       </w:r>
     </w:p>
     <w:p/>

</xml_diff>

<commit_message>
Fix Google OAuth Redirect URI Mismatch and Update .env - Added correct Google OAuth redirect URIs for localhost and production (thtrack.live) - Updated OAuth setup to ensure Authlib loads correctly - Ensured .env now includes GOOGLE_CLIENT_ID and GOOGLE_CLIENT_SECRET - Added support for both HTTP and HTTPS redirects - Improved Google login callback handling for userinfo endpoint - Fixed redirect_uri_mismatch during Google login
</commit_message>
<xml_diff>
--- a/ThermoTrack Document.docx
+++ b/ThermoTrack Document.docx
@@ -4,16 +4,9 @@
   <w:body>
     <w:p>
       <w:pPr>
-        <w:spacing w:line="276" w:lineRule="auto"/>
-      </w:pPr>
-      <w:r>
-        <w:rPr>
-          <w:rFonts w:ascii="Aptos" w:eastAsia="Aptos" w:hAnsi="Aptos" w:cs="Aptos"/>
-          <w:b/>
-          <w:bCs/>
-          <w:sz w:val="40"/>
-          <w:szCs w:val="40"/>
-        </w:rPr>
+        <w:pStyle w:val="Heading2"/>
+      </w:pPr>
+      <w:r>
         <w:t>Thermo-Track: Smart HVAC Monitoring System</w:t>
       </w:r>
     </w:p>
@@ -3321,7 +3314,7 @@
           <w:noProof/>
         </w:rPr>
         <w:drawing>
-          <wp:inline distT="0" distB="0" distL="0" distR="0" wp14:anchorId="721558B6" wp14:editId="161B169D">
+          <wp:inline distT="0" distB="0" distL="0" distR="0" wp14:anchorId="721558B6" wp14:editId="22F49E63">
             <wp:extent cx="5943600" cy="1038225"/>
             <wp:effectExtent l="0" t="0" r="0" b="0"/>
             <wp:docPr id="1130692175" name="drawing"/>
@@ -3963,7 +3956,7 @@
         </w:rPr>
         <w:lastRenderedPageBreak/>
         <w:drawing>
-          <wp:inline distT="0" distB="0" distL="0" distR="0" wp14:anchorId="26C93C1A" wp14:editId="1BBF548B">
+          <wp:inline distT="0" distB="0" distL="0" distR="0" wp14:anchorId="26C93C1A" wp14:editId="4CDF05F6">
             <wp:extent cx="5943600" cy="2924175"/>
             <wp:effectExtent l="0" t="0" r="0" b="0"/>
             <wp:docPr id="517712128" name="drawing"/>
@@ -10426,7 +10419,602 @@
       </w:r>
     </w:p>
     <w:p/>
-    <w:p/>
+    <w:p>
+      <w:pPr>
+        <w:pStyle w:val="Heading2"/>
+      </w:pPr>
+      <w:proofErr w:type="spellStart"/>
+      <w:r>
+        <w:lastRenderedPageBreak/>
+        <w:t>ThermoTrack</w:t>
+      </w:r>
+      <w:proofErr w:type="spellEnd"/>
+      <w:r>
+        <w:t xml:space="preserve"> System Architecture Summary</w:t>
+      </w:r>
+    </w:p>
+    <w:p>
+      <w:proofErr w:type="spellStart"/>
+      <w:r>
+        <w:t>ThermoTrack</w:t>
+      </w:r>
+      <w:proofErr w:type="spellEnd"/>
+      <w:r>
+        <w:t xml:space="preserve"> sys</w:t>
+      </w:r>
+      <w:r>
+        <w:t>tem uses IoT driven architecture where multiple physical sensors temperature</w:t>
+      </w:r>
+      <w:r>
+        <w:t xml:space="preserve"> and humidity (DHT22), motion (PIR), buzzer</w:t>
+      </w:r>
+      <w:r>
+        <w:t xml:space="preserve"> and fan/relay are connected to a raspberry Pi </w:t>
+      </w:r>
+      <w:r>
+        <w:t xml:space="preserve">reads sensor data and communicates with the cloud using </w:t>
+      </w:r>
+      <w:proofErr w:type="spellStart"/>
+      <w:r>
+        <w:t>PubNub</w:t>
+      </w:r>
+      <w:proofErr w:type="spellEnd"/>
+      <w:r>
+        <w:t xml:space="preserve">, publishing live events to the </w:t>
+      </w:r>
+      <w:proofErr w:type="spellStart"/>
+      <w:r>
+        <w:rPr>
+          <w:b/>
+          <w:bCs/>
+        </w:rPr>
+        <w:t>ThermoTrack</w:t>
+      </w:r>
+      <w:proofErr w:type="spellEnd"/>
+      <w:r>
+        <w:rPr>
+          <w:b/>
+          <w:bCs/>
+        </w:rPr>
+        <w:t xml:space="preserve"> </w:t>
+      </w:r>
+      <w:r>
+        <w:t xml:space="preserve">channel and receiving real time control command fan on </w:t>
+      </w:r>
+      <w:r>
+        <w:t xml:space="preserve">or fan off buzzer </w:t>
+      </w:r>
+      <w:r>
+        <w:t>etc.</w:t>
+      </w:r>
+      <w:r>
+        <w:t xml:space="preserve"> </w:t>
+      </w:r>
+      <w:r>
+        <w:t>F</w:t>
+      </w:r>
+      <w:r>
+        <w:t xml:space="preserve">rom the backend. In the cloud </w:t>
+      </w:r>
+      <w:r>
+        <w:t xml:space="preserve">layer and AWS EC2 UBUNTU server hots Flask backend. Which process </w:t>
+      </w:r>
+      <w:r>
+        <w:t xml:space="preserve">user actions </w:t>
+      </w:r>
+      <w:r>
+        <w:t>executes</w:t>
+      </w:r>
+      <w:r>
+        <w:t xml:space="preserve"> SQL queries on the MySQL database</w:t>
+      </w:r>
+      <w:r>
+        <w:t xml:space="preserve"> and sends control commands back to the Raspberry Pi via </w:t>
+      </w:r>
+      <w:proofErr w:type="spellStart"/>
+      <w:r>
+        <w:t>PubNub</w:t>
+      </w:r>
+      <w:proofErr w:type="spellEnd"/>
+      <w:r>
+        <w:t xml:space="preserve">. The </w:t>
+      </w:r>
+      <w:proofErr w:type="spellStart"/>
+      <w:r>
+        <w:t>ThermoTrack</w:t>
+      </w:r>
+      <w:proofErr w:type="spellEnd"/>
+      <w:r>
+        <w:t xml:space="preserve"> web applic</w:t>
+      </w:r>
+      <w:r>
+        <w:t xml:space="preserve">ation ( </w:t>
+      </w:r>
+      <w:hyperlink r:id="rId28" w:history="1">
+        <w:r>
+          <w:rPr>
+            <w:rStyle w:val="Hyperlink"/>
+          </w:rPr>
+          <w:t>www.thtrack.live</w:t>
+        </w:r>
+      </w:hyperlink>
+      <w:r>
+        <w:t xml:space="preserve"> ) connects to the backend to display </w:t>
+      </w:r>
+      <w:r>
+        <w:t xml:space="preserve">live room conditions, manage user </w:t>
+      </w:r>
+      <w:r>
+        <w:t>requests</w:t>
+      </w:r>
+      <w:r>
+        <w:t xml:space="preserve"> and allow admins or </w:t>
+      </w:r>
+      <w:r>
+        <w:t>technicians</w:t>
+      </w:r>
+      <w:r>
+        <w:t xml:space="preserve"> to send hardware control commands. This </w:t>
+      </w:r>
+      <w:r>
+        <w:t xml:space="preserve">creates a complete end to end from IoT sensors -&gt; Raspberry Pi -&gt; </w:t>
+      </w:r>
+      <w:proofErr w:type="spellStart"/>
+      <w:r>
+        <w:t>PubNub</w:t>
+      </w:r>
+      <w:proofErr w:type="spellEnd"/>
+      <w:r>
+        <w:t xml:space="preserve"> -&gt; Cloud backend -&gt; Web app ( </w:t>
+      </w:r>
+      <w:hyperlink r:id="rId29" w:history="1">
+        <w:r>
+          <w:rPr>
+            <w:rStyle w:val="Hyperlink"/>
+          </w:rPr>
+          <w:t>www.thtrack.live</w:t>
+        </w:r>
+      </w:hyperlink>
+      <w:r>
+        <w:t xml:space="preserve"> ) -&gt; back to IoT devices.</w:t>
+      </w:r>
+    </w:p>
+    <w:p>
+      <w:pPr>
+        <w:rPr>
+          <w:b/>
+          <w:bCs/>
+        </w:rPr>
+      </w:pPr>
+    </w:p>
+    <w:p>
+      <w:pPr>
+        <w:pStyle w:val="Heading2"/>
+      </w:pPr>
+      <w:proofErr w:type="spellStart"/>
+      <w:r>
+        <w:t>PubNub</w:t>
+      </w:r>
+      <w:proofErr w:type="spellEnd"/>
+      <w:r>
+        <w:t xml:space="preserve"> Communication (Summary)</w:t>
+      </w:r>
+    </w:p>
+    <w:p>
+      <w:proofErr w:type="spellStart"/>
+      <w:r>
+        <w:t>ThermoTrack</w:t>
+      </w:r>
+      <w:proofErr w:type="spellEnd"/>
+      <w:r>
+        <w:t xml:space="preserve"> </w:t>
+      </w:r>
+      <w:r>
+        <w:t xml:space="preserve">uses </w:t>
+      </w:r>
+      <w:proofErr w:type="spellStart"/>
+      <w:r>
+        <w:t>PubNub</w:t>
+      </w:r>
+      <w:proofErr w:type="spellEnd"/>
+      <w:r>
+        <w:t xml:space="preserve"> as a real </w:t>
+      </w:r>
+      <w:r>
+        <w:t>time messaging</w:t>
+      </w:r>
+      <w:r>
+        <w:t xml:space="preserve"> channel </w:t>
+      </w:r>
+      <w:r>
+        <w:t>between</w:t>
+      </w:r>
+      <w:r>
+        <w:t xml:space="preserve"> the Raspberry Pi hardware and the web application. The </w:t>
+      </w:r>
+      <w:r>
+        <w:t>Raspberry</w:t>
+      </w:r>
+      <w:r>
+        <w:t xml:space="preserve"> Pi publishes sensor data (temperature, humidity, and motion events) to the </w:t>
+      </w:r>
+      <w:proofErr w:type="spellStart"/>
+      <w:r>
+        <w:rPr>
+          <w:b/>
+          <w:bCs/>
+        </w:rPr>
+        <w:t>ThermoTrack</w:t>
+      </w:r>
+      <w:proofErr w:type="spellEnd"/>
+      <w:r>
+        <w:rPr>
+          <w:b/>
+          <w:bCs/>
+        </w:rPr>
+        <w:t xml:space="preserve"> </w:t>
+      </w:r>
+      <w:proofErr w:type="spellStart"/>
+      <w:r>
+        <w:t>PubNub</w:t>
+      </w:r>
+      <w:proofErr w:type="spellEnd"/>
+      <w:r>
+        <w:t xml:space="preserve"> channel and the website </w:t>
+      </w:r>
+      <w:r>
+        <w:t>instantly</w:t>
+      </w:r>
+      <w:r>
+        <w:t xml:space="preserve"> receives and </w:t>
+      </w:r>
+      <w:r>
+        <w:t>displays</w:t>
+      </w:r>
+      <w:r>
+        <w:t xml:space="preserve"> </w:t>
+      </w:r>
+      <w:r>
+        <w:t>these updates. T</w:t>
+      </w:r>
+      <w:r>
+        <w:t>he website can also send control commands (like fan on or buzzer off) which the Ras</w:t>
+      </w:r>
+      <w:r>
+        <w:t xml:space="preserve">pberry Pi listens </w:t>
+      </w:r>
+      <w:r>
+        <w:t>to in</w:t>
+      </w:r>
+      <w:r>
+        <w:t xml:space="preserve"> real time.</w:t>
+      </w:r>
+    </w:p>
+    <w:p>
+      <w:r>
+        <w:t xml:space="preserve">Below is an example of actual </w:t>
+      </w:r>
+      <w:proofErr w:type="spellStart"/>
+      <w:r>
+        <w:t>PubNub</w:t>
+      </w:r>
+      <w:proofErr w:type="spellEnd"/>
+      <w:r>
+        <w:t xml:space="preserve"> message used in </w:t>
+      </w:r>
+      <w:proofErr w:type="spellStart"/>
+      <w:r>
+        <w:t>ThermoTrack</w:t>
+      </w:r>
+      <w:proofErr w:type="spellEnd"/>
+      <w:r>
+        <w:t>:</w:t>
+      </w:r>
+    </w:p>
+    <w:p>
+      <w:pPr>
+        <w:rPr>
+          <w:b/>
+          <w:bCs/>
+        </w:rPr>
+      </w:pPr>
+      <w:r>
+        <w:rPr>
+          <w:b/>
+          <w:bCs/>
+        </w:rPr>
+        <w:t>Motion Event</w:t>
+      </w:r>
+    </w:p>
+    <w:p>
+      <w:r>
+        <w:t>{</w:t>
+      </w:r>
+    </w:p>
+    <w:p>
+      <w:r>
+        <w:t xml:space="preserve">  "channel": "</w:t>
+      </w:r>
+      <w:proofErr w:type="spellStart"/>
+      <w:r>
+        <w:t>ThermoTrack</w:t>
+      </w:r>
+      <w:proofErr w:type="spellEnd"/>
+      <w:r>
+        <w:t>",</w:t>
+      </w:r>
+    </w:p>
+    <w:p>
+      <w:r>
+        <w:t xml:space="preserve">  "</w:t>
+      </w:r>
+      <w:proofErr w:type="spellStart"/>
+      <w:r>
+        <w:t>timetoken</w:t>
+      </w:r>
+      <w:proofErr w:type="spellEnd"/>
+      <w:r>
+        <w:t>": "17638481927443915",</w:t>
+      </w:r>
+    </w:p>
+    <w:p>
+      <w:r>
+        <w:t xml:space="preserve">  "message</w:t>
+      </w:r>
+      <w:proofErr w:type="gramStart"/>
+      <w:r>
+        <w:t>": {</w:t>
+      </w:r>
+      <w:proofErr w:type="gramEnd"/>
+    </w:p>
+    <w:p>
+      <w:r>
+        <w:t xml:space="preserve">    "event": "motion",</w:t>
+      </w:r>
+    </w:p>
+    <w:p>
+      <w:r>
+        <w:t xml:space="preserve">    "</w:t>
+      </w:r>
+      <w:proofErr w:type="spellStart"/>
+      <w:proofErr w:type="gramStart"/>
+      <w:r>
+        <w:t>device</w:t>
+      </w:r>
+      <w:proofErr w:type="gramEnd"/>
+      <w:r>
+        <w:t>_uid</w:t>
+      </w:r>
+      <w:proofErr w:type="spellEnd"/>
+      <w:r>
+        <w:t>": "pir_sensor_01",</w:t>
+      </w:r>
+    </w:p>
+    <w:p>
+      <w:r>
+        <w:t xml:space="preserve">    "occupied": 1,</w:t>
+      </w:r>
+    </w:p>
+    <w:p>
+      <w:r>
+        <w:t xml:space="preserve">    "at": 1763848192</w:t>
+      </w:r>
+    </w:p>
+    <w:p>
+      <w:r>
+        <w:t xml:space="preserve">  },</w:t>
+      </w:r>
+    </w:p>
+    <w:p>
+      <w:r>
+        <w:lastRenderedPageBreak/>
+        <w:t xml:space="preserve">  "</w:t>
+      </w:r>
+      <w:proofErr w:type="spellStart"/>
+      <w:r>
+        <w:t>messageType</w:t>
+      </w:r>
+      <w:proofErr w:type="spellEnd"/>
+      <w:r>
+        <w:t>": null,</w:t>
+      </w:r>
+    </w:p>
+    <w:p>
+      <w:r>
+        <w:t xml:space="preserve">  "</w:t>
+      </w:r>
+      <w:proofErr w:type="spellStart"/>
+      <w:r>
+        <w:t>uuid</w:t>
+      </w:r>
+      <w:proofErr w:type="spellEnd"/>
+      <w:r>
+        <w:t>": "</w:t>
+      </w:r>
+      <w:proofErr w:type="spellStart"/>
+      <w:r>
+        <w:t>ThermoTrack_Server</w:t>
+      </w:r>
+      <w:proofErr w:type="spellEnd"/>
+      <w:r>
+        <w:t>"</w:t>
+      </w:r>
+    </w:p>
+    <w:p>
+      <w:r>
+        <w:t>}</w:t>
+      </w:r>
+    </w:p>
+    <w:p>
+      <w:pPr>
+        <w:rPr>
+          <w:b/>
+          <w:bCs/>
+        </w:rPr>
+      </w:pPr>
+      <w:r>
+        <w:rPr>
+          <w:b/>
+          <w:bCs/>
+        </w:rPr>
+        <w:t xml:space="preserve">Temperature </w:t>
+      </w:r>
+      <w:r>
+        <w:rPr>
+          <w:b/>
+          <w:bCs/>
+        </w:rPr>
+        <w:t>and</w:t>
+      </w:r>
+      <w:r>
+        <w:rPr>
+          <w:b/>
+          <w:bCs/>
+        </w:rPr>
+        <w:t xml:space="preserve"> Humidity Reading</w:t>
+      </w:r>
+    </w:p>
+    <w:p>
+      <w:r>
+        <w:t>{"event":"dht22_reading","device_uid":"dht22_sensor_01","temperature_c":24.2,"humidity":47.3,"at":1763848195}</w:t>
+      </w:r>
+    </w:p>
+    <w:p>
+      <w:r>
+        <w:t>{</w:t>
+      </w:r>
+    </w:p>
+    <w:p>
+      <w:r>
+        <w:t xml:space="preserve">  "channel": "</w:t>
+      </w:r>
+      <w:proofErr w:type="spellStart"/>
+      <w:r>
+        <w:t>ThermoTrack</w:t>
+      </w:r>
+      <w:proofErr w:type="spellEnd"/>
+      <w:r>
+        <w:t>",</w:t>
+      </w:r>
+    </w:p>
+    <w:p>
+      <w:r>
+        <w:t xml:space="preserve">  "</w:t>
+      </w:r>
+      <w:proofErr w:type="spellStart"/>
+      <w:r>
+        <w:t>timetoken</w:t>
+      </w:r>
+      <w:proofErr w:type="spellEnd"/>
+      <w:r>
+        <w:t>": "17638481958855616",</w:t>
+      </w:r>
+    </w:p>
+    <w:p>
+      <w:r>
+        <w:t xml:space="preserve">  "message</w:t>
+      </w:r>
+      <w:proofErr w:type="gramStart"/>
+      <w:r>
+        <w:t>": {</w:t>
+      </w:r>
+      <w:proofErr w:type="gramEnd"/>
+    </w:p>
+    <w:p>
+      <w:r>
+        <w:t xml:space="preserve">    "event": "dht22_reading",</w:t>
+      </w:r>
+    </w:p>
+    <w:p>
+      <w:r>
+        <w:t xml:space="preserve">    "</w:t>
+      </w:r>
+      <w:proofErr w:type="spellStart"/>
+      <w:proofErr w:type="gramStart"/>
+      <w:r>
+        <w:t>device</w:t>
+      </w:r>
+      <w:proofErr w:type="gramEnd"/>
+      <w:r>
+        <w:t>_uid</w:t>
+      </w:r>
+      <w:proofErr w:type="spellEnd"/>
+      <w:r>
+        <w:t>": "dht22_sensor_01",</w:t>
+      </w:r>
+    </w:p>
+    <w:p>
+      <w:r>
+        <w:t xml:space="preserve">    "</w:t>
+      </w:r>
+      <w:proofErr w:type="spellStart"/>
+      <w:proofErr w:type="gramStart"/>
+      <w:r>
+        <w:t>temperature</w:t>
+      </w:r>
+      <w:proofErr w:type="gramEnd"/>
+      <w:r>
+        <w:t>_c</w:t>
+      </w:r>
+      <w:proofErr w:type="spellEnd"/>
+      <w:r>
+        <w:t>": 24.2,</w:t>
+      </w:r>
+    </w:p>
+    <w:p>
+      <w:r>
+        <w:t xml:space="preserve">    "humidity": 47.3,</w:t>
+      </w:r>
+    </w:p>
+    <w:p>
+      <w:r>
+        <w:t xml:space="preserve">    "at": 1763848195</w:t>
+      </w:r>
+    </w:p>
+    <w:p>
+      <w:r>
+        <w:t xml:space="preserve">  },</w:t>
+      </w:r>
+    </w:p>
+    <w:p>
+      <w:r>
+        <w:t xml:space="preserve">  "</w:t>
+      </w:r>
+      <w:proofErr w:type="spellStart"/>
+      <w:r>
+        <w:t>messageType</w:t>
+      </w:r>
+      <w:proofErr w:type="spellEnd"/>
+      <w:r>
+        <w:t>": null,</w:t>
+      </w:r>
+    </w:p>
+    <w:p>
+      <w:r>
+        <w:t xml:space="preserve">  "</w:t>
+      </w:r>
+      <w:proofErr w:type="spellStart"/>
+      <w:r>
+        <w:t>uuid</w:t>
+      </w:r>
+      <w:proofErr w:type="spellEnd"/>
+      <w:r>
+        <w:t>": "</w:t>
+      </w:r>
+      <w:proofErr w:type="spellStart"/>
+      <w:r>
+        <w:t>ThermoTrack_Server</w:t>
+      </w:r>
+      <w:proofErr w:type="spellEnd"/>
+      <w:r>
+        <w:t>"</w:t>
+      </w:r>
+    </w:p>
+    <w:p>
+      <w:r>
+        <w:t>}</w:t>
+      </w:r>
+    </w:p>
     <w:p/>
     <w:p>
       <w:pPr>
@@ -16534,7 +17122,6 @@
   <w:style w:type="character" w:default="1" w:styleId="DefaultParagraphFont">
     <w:name w:val="Default Paragraph Font"/>
     <w:uiPriority w:val="1"/>
-    <w:semiHidden/>
     <w:unhideWhenUsed/>
   </w:style>
   <w:style w:type="table" w:default="1" w:styleId="TableNormal">

</xml_diff>